<commit_message>
Peticiones a APIs usando Callbacks
</commit_message>
<xml_diff>
--- a/CursoAsincronismoJavaScript/CursoAsincronismoConJavaScript.docx
+++ b/CursoAsincronismoJavaScript/CursoAsincronismoConJavaScript.docx
@@ -33,7 +33,25 @@
           <w:bCs/>
           <w:sz w:val="20"/>
         </w:rPr>
-        <w:t>JavaScript sólo puede hacer una cosa a la vez, sin embargo; es capaz de delegar la ejecución de ciertas funciones a otros procesos. Este modelo de concurrencia se llama EventLoop.</w:t>
+        <w:t xml:space="preserve">JavaScript sólo puede hacer una cosa a la vez, sin embargo; es capaz de delegar la ejecución de ciertas funciones a otros procesos. Este modelo de concurrencia se llama </w:t>
+      </w:r>
+      <w:proofErr w:type="spellStart"/>
+      <w:r>
+        <w:rPr>
+          <w:rFonts w:ascii="Arial" w:hAnsi="Arial" w:cs="Arial"/>
+          <w:bCs/>
+          <w:sz w:val="20"/>
+        </w:rPr>
+        <w:t>EventLoop</w:t>
+      </w:r>
+      <w:proofErr w:type="spellEnd"/>
+      <w:r>
+        <w:rPr>
+          <w:rFonts w:ascii="Arial" w:hAnsi="Arial" w:cs="Arial"/>
+          <w:bCs/>
+          <w:sz w:val="20"/>
+        </w:rPr>
+        <w:t>.</w:t>
       </w:r>
     </w:p>
     <w:p>
@@ -51,7 +69,43 @@
           <w:bCs/>
           <w:sz w:val="20"/>
         </w:rPr>
-        <w:t>JavaScript delega en el navegador ciertas tareas y les asocia funciones que deberán ser ejecutadas al ser completadas. Estas funciones se llaman callbacks, y una vez que el navegador ha regresado con la respuesta, el callback asociado pasa a la cola de tareas para ser ejecutado una vez que JavaScript haya terminado todas las instrucciones que</w:t>
+        <w:t xml:space="preserve">JavaScript delega en el navegador ciertas tareas y les asocia funciones que deberán ser ejecutadas al ser completadas. Estas funciones se llaman </w:t>
+      </w:r>
+      <w:proofErr w:type="spellStart"/>
+      <w:r>
+        <w:rPr>
+          <w:rFonts w:ascii="Arial" w:hAnsi="Arial" w:cs="Arial"/>
+          <w:bCs/>
+          <w:sz w:val="20"/>
+        </w:rPr>
+        <w:t>callbacks</w:t>
+      </w:r>
+      <w:proofErr w:type="spellEnd"/>
+      <w:r>
+        <w:rPr>
+          <w:rFonts w:ascii="Arial" w:hAnsi="Arial" w:cs="Arial"/>
+          <w:bCs/>
+          <w:sz w:val="20"/>
+        </w:rPr>
+        <w:t xml:space="preserve">, y una vez que el navegador ha regresado con la respuesta, el </w:t>
+      </w:r>
+      <w:proofErr w:type="spellStart"/>
+      <w:r>
+        <w:rPr>
+          <w:rFonts w:ascii="Arial" w:hAnsi="Arial" w:cs="Arial"/>
+          <w:bCs/>
+          <w:sz w:val="20"/>
+        </w:rPr>
+        <w:t>callback</w:t>
+      </w:r>
+      <w:proofErr w:type="spellEnd"/>
+      <w:r>
+        <w:rPr>
+          <w:rFonts w:ascii="Arial" w:hAnsi="Arial" w:cs="Arial"/>
+          <w:bCs/>
+          <w:sz w:val="20"/>
+        </w:rPr>
+        <w:t xml:space="preserve"> asociado pasa a la cola de tareas para ser ejecutado una vez que JavaScript haya terminado todas las instrucciones que</w:t>
       </w:r>
       <w:r>
         <w:rPr>
@@ -77,7 +131,25 @@
           <w:bCs/>
           <w:sz w:val="20"/>
         </w:rPr>
-        <w:t>Si se acumulan funciones en la cola de tareas y JavaScript se encuentra ejecutando procesos muy pesados, el EventLoop quedará bloqueado y esas funciones pudieran tardar demasiado en ejecutarse.</w:t>
+        <w:t xml:space="preserve">Si se acumulan funciones en la cola de tareas y JavaScript se encuentra ejecutando procesos muy pesados, el </w:t>
+      </w:r>
+      <w:proofErr w:type="spellStart"/>
+      <w:r>
+        <w:rPr>
+          <w:rFonts w:ascii="Arial" w:hAnsi="Arial" w:cs="Arial"/>
+          <w:bCs/>
+          <w:sz w:val="20"/>
+        </w:rPr>
+        <w:t>EventLoop</w:t>
+      </w:r>
+      <w:proofErr w:type="spellEnd"/>
+      <w:r>
+        <w:rPr>
+          <w:rFonts w:ascii="Arial" w:hAnsi="Arial" w:cs="Arial"/>
+          <w:bCs/>
+          <w:sz w:val="20"/>
+        </w:rPr>
+        <w:t xml:space="preserve"> quedará bloqueado y esas funciones pudieran tardar demasiado en ejecutarse.</w:t>
       </w:r>
     </w:p>
     <w:p/>
@@ -169,7 +241,39 @@
           <w:sz w:val="20"/>
         </w:rPr>
         <w:br/>
-        <w:t>Interfaz de programación de aplicaciones (Application Programming Interface). Es un conjunto de rutinas que provee acceso a funciones de un determinado software.</w:t>
+        <w:t>Interfaz de programación de aplicaciones (</w:t>
+      </w:r>
+      <w:proofErr w:type="spellStart"/>
+      <w:r>
+        <w:rPr>
+          <w:rFonts w:ascii="Arial" w:hAnsi="Arial" w:cs="Arial"/>
+          <w:sz w:val="20"/>
+        </w:rPr>
+        <w:t>Application</w:t>
+      </w:r>
+      <w:proofErr w:type="spellEnd"/>
+      <w:r>
+        <w:rPr>
+          <w:rFonts w:ascii="Arial" w:hAnsi="Arial" w:cs="Arial"/>
+          <w:sz w:val="20"/>
+        </w:rPr>
+        <w:t xml:space="preserve"> </w:t>
+      </w:r>
+      <w:proofErr w:type="spellStart"/>
+      <w:r>
+        <w:rPr>
+          <w:rFonts w:ascii="Arial" w:hAnsi="Arial" w:cs="Arial"/>
+          <w:sz w:val="20"/>
+        </w:rPr>
+        <w:t>Programming</w:t>
+      </w:r>
+      <w:proofErr w:type="spellEnd"/>
+      <w:r>
+        <w:rPr>
+          <w:rFonts w:ascii="Arial" w:hAnsi="Arial" w:cs="Arial"/>
+          <w:sz w:val="20"/>
+        </w:rPr>
+        <w:t xml:space="preserve"> Interface). Es un conjunto de rutinas que provee acceso a funciones de un determinado software.</w:t>
       </w:r>
       <w:r>
         <w:rPr>
@@ -241,7 +345,23 @@
           <w:sz w:val="20"/>
         </w:rPr>
         <w:br/>
-        <w:t>Una llamada u operación bloqueante no devuelve el control a nuestra aplicación hasta que se ha completado. Por tanto el thread queda bloqueado en estado de espera.</w:t>
+        <w:t xml:space="preserve">Una llamada u operación bloqueante no devuelve el control a nuestra aplicación hasta que se ha completado. Por tanto el </w:t>
+      </w:r>
+      <w:proofErr w:type="spellStart"/>
+      <w:r>
+        <w:rPr>
+          <w:rFonts w:ascii="Arial" w:hAnsi="Arial" w:cs="Arial"/>
+          <w:sz w:val="20"/>
+        </w:rPr>
+        <w:t>thread</w:t>
+      </w:r>
+      <w:proofErr w:type="spellEnd"/>
+      <w:r>
+        <w:rPr>
+          <w:rFonts w:ascii="Arial" w:hAnsi="Arial" w:cs="Arial"/>
+          <w:sz w:val="20"/>
+        </w:rPr>
+        <w:t xml:space="preserve"> queda bloqueado en estado de espera.</w:t>
       </w:r>
       <w:r>
         <w:rPr>
@@ -289,7 +409,23 @@
           <w:sz w:val="20"/>
         </w:rPr>
         <w:br/>
-        <w:t>La finalización de la operación I/O se señaliza más tarde, mediante un mecanismo específico como por ejemplo un callback, una promesa o un evento, lo que hace posible que la respuesta sea procesada en diferido.</w:t>
+        <w:t xml:space="preserve">La finalización de la operación I/O se señaliza más tarde, mediante un mecanismo específico como por ejemplo un </w:t>
+      </w:r>
+      <w:proofErr w:type="spellStart"/>
+      <w:r>
+        <w:rPr>
+          <w:rFonts w:ascii="Arial" w:hAnsi="Arial" w:cs="Arial"/>
+          <w:sz w:val="20"/>
+        </w:rPr>
+        <w:t>callback</w:t>
+      </w:r>
+      <w:proofErr w:type="spellEnd"/>
+      <w:r>
+        <w:rPr>
+          <w:rFonts w:ascii="Arial" w:hAnsi="Arial" w:cs="Arial"/>
+          <w:sz w:val="20"/>
+        </w:rPr>
+        <w:t>, una promesa o un evento, lo que hace posible que la respuesta sea procesada en diferido.</w:t>
       </w:r>
       <w:r>
         <w:rPr>
@@ -298,6 +434,7 @@
         </w:rPr>
         <w:br/>
       </w:r>
+      <w:proofErr w:type="spellStart"/>
       <w:r>
         <w:rPr>
           <w:rFonts w:ascii="Arial" w:hAnsi="Arial" w:cs="Arial"/>
@@ -305,8 +442,29 @@
           <w:bCs/>
           <w:sz w:val="20"/>
         </w:rPr>
-        <w:t>Call Stack</w:t>
-      </w:r>
+        <w:t>Call</w:t>
+      </w:r>
+      <w:proofErr w:type="spellEnd"/>
+      <w:r>
+        <w:rPr>
+          <w:rFonts w:ascii="Arial" w:hAnsi="Arial" w:cs="Arial"/>
+          <w:b/>
+          <w:bCs/>
+          <w:sz w:val="20"/>
+        </w:rPr>
+        <w:t xml:space="preserve"> </w:t>
+      </w:r>
+      <w:proofErr w:type="spellStart"/>
+      <w:r>
+        <w:rPr>
+          <w:rFonts w:ascii="Arial" w:hAnsi="Arial" w:cs="Arial"/>
+          <w:b/>
+          <w:bCs/>
+          <w:sz w:val="20"/>
+        </w:rPr>
+        <w:t>Stack</w:t>
+      </w:r>
+      <w:proofErr w:type="spellEnd"/>
       <w:r>
         <w:rPr>
           <w:rFonts w:ascii="Arial" w:hAnsi="Arial" w:cs="Arial"/>
@@ -322,6 +480,7 @@
         </w:rPr>
         <w:br/>
       </w:r>
+      <w:proofErr w:type="spellStart"/>
       <w:r>
         <w:rPr>
           <w:rFonts w:ascii="Arial" w:hAnsi="Arial" w:cs="Arial"/>
@@ -331,6 +490,7 @@
         </w:rPr>
         <w:t>Heap</w:t>
       </w:r>
+      <w:proofErr w:type="spellEnd"/>
       <w:r>
         <w:rPr>
           <w:rFonts w:ascii="Arial" w:hAnsi="Arial" w:cs="Arial"/>
@@ -353,23 +513,9 @@
           <w:bCs/>
           <w:sz w:val="20"/>
         </w:rPr>
-        <w:t>Cola o Queue</w:t>
-      </w:r>
-      <w:r>
-        <w:rPr>
-          <w:rFonts w:ascii="Arial" w:hAnsi="Arial" w:cs="Arial"/>
-          <w:sz w:val="20"/>
-        </w:rPr>
-        <w:br/>
-        <w:t>Cada vez que nuestro programa recibe una notificación del exterior o de otro contexto distinto al de la aplicación, el mensaje se inserta en una cola de mensajes pendientes y se registra su callback correspondiente.</w:t>
-      </w:r>
-      <w:r>
-        <w:rPr>
-          <w:rFonts w:ascii="Arial" w:hAnsi="Arial" w:cs="Arial"/>
-          <w:sz w:val="20"/>
-        </w:rPr>
-        <w:br/>
-      </w:r>
+        <w:t xml:space="preserve">Cola o </w:t>
+      </w:r>
+      <w:proofErr w:type="spellStart"/>
       <w:r>
         <w:rPr>
           <w:rFonts w:ascii="Arial" w:hAnsi="Arial" w:cs="Arial"/>
@@ -377,15 +523,32 @@
           <w:bCs/>
           <w:sz w:val="20"/>
         </w:rPr>
-        <w:t>Eventloop o Loop de eventos</w:t>
-      </w:r>
+        <w:t>Queue</w:t>
+      </w:r>
+      <w:proofErr w:type="spellEnd"/>
       <w:r>
         <w:rPr>
           <w:rFonts w:ascii="Arial" w:hAnsi="Arial" w:cs="Arial"/>
           <w:sz w:val="20"/>
         </w:rPr>
         <w:br/>
-        <w:t>Cuando la pila de llamadas (call stack) se vacía, es decir, no hay nada más que ejecutar, se</w:t>
+        <w:t xml:space="preserve">Cada vez que nuestro programa recibe una notificación del exterior o de otro contexto distinto al de la aplicación, el mensaje se inserta en una cola de mensajes pendientes y se registra su </w:t>
+      </w:r>
+      <w:proofErr w:type="spellStart"/>
+      <w:r>
+        <w:rPr>
+          <w:rFonts w:ascii="Arial" w:hAnsi="Arial" w:cs="Arial"/>
+          <w:sz w:val="20"/>
+        </w:rPr>
+        <w:t>callback</w:t>
+      </w:r>
+      <w:proofErr w:type="spellEnd"/>
+      <w:r>
+        <w:rPr>
+          <w:rFonts w:ascii="Arial" w:hAnsi="Arial" w:cs="Arial"/>
+          <w:sz w:val="20"/>
+        </w:rPr>
+        <w:t xml:space="preserve"> correspondiente.</w:t>
       </w:r>
       <w:r>
         <w:rPr>
@@ -393,15 +556,8 @@
           <w:sz w:val="20"/>
         </w:rPr>
         <w:br/>
-        <w:t>procesan los mensajes de la cola. Con cada ‘tick’ del bucle de eventos, se procesa un nuevo mensaje.</w:t>
-      </w:r>
-      <w:r>
-        <w:rPr>
-          <w:rFonts w:ascii="Arial" w:hAnsi="Arial" w:cs="Arial"/>
-          <w:sz w:val="20"/>
-        </w:rPr>
-        <w:br/>
-      </w:r>
+      </w:r>
+      <w:proofErr w:type="spellStart"/>
       <w:r>
         <w:rPr>
           <w:rFonts w:ascii="Arial" w:hAnsi="Arial" w:cs="Arial"/>
@@ -409,8 +565,120 @@
           <w:bCs/>
           <w:sz w:val="20"/>
         </w:rPr>
+        <w:t>Eventloop</w:t>
+      </w:r>
+      <w:proofErr w:type="spellEnd"/>
+      <w:r>
+        <w:rPr>
+          <w:rFonts w:ascii="Arial" w:hAnsi="Arial" w:cs="Arial"/>
+          <w:b/>
+          <w:bCs/>
+          <w:sz w:val="20"/>
+        </w:rPr>
+        <w:t xml:space="preserve"> o </w:t>
+      </w:r>
+      <w:proofErr w:type="spellStart"/>
+      <w:r>
+        <w:rPr>
+          <w:rFonts w:ascii="Arial" w:hAnsi="Arial" w:cs="Arial"/>
+          <w:b/>
+          <w:bCs/>
+          <w:sz w:val="20"/>
+        </w:rPr>
+        <w:t>Loop</w:t>
+      </w:r>
+      <w:proofErr w:type="spellEnd"/>
+      <w:r>
+        <w:rPr>
+          <w:rFonts w:ascii="Arial" w:hAnsi="Arial" w:cs="Arial"/>
+          <w:b/>
+          <w:bCs/>
+          <w:sz w:val="20"/>
+        </w:rPr>
+        <w:t xml:space="preserve"> de eventos</w:t>
+      </w:r>
+      <w:r>
+        <w:rPr>
+          <w:rFonts w:ascii="Arial" w:hAnsi="Arial" w:cs="Arial"/>
+          <w:sz w:val="20"/>
+        </w:rPr>
+        <w:br/>
+        <w:t>Cuando la pila de llamadas (</w:t>
+      </w:r>
+      <w:proofErr w:type="spellStart"/>
+      <w:r>
+        <w:rPr>
+          <w:rFonts w:ascii="Arial" w:hAnsi="Arial" w:cs="Arial"/>
+          <w:sz w:val="20"/>
+        </w:rPr>
+        <w:t>call</w:t>
+      </w:r>
+      <w:proofErr w:type="spellEnd"/>
+      <w:r>
+        <w:rPr>
+          <w:rFonts w:ascii="Arial" w:hAnsi="Arial" w:cs="Arial"/>
+          <w:sz w:val="20"/>
+        </w:rPr>
+        <w:t xml:space="preserve"> </w:t>
+      </w:r>
+      <w:proofErr w:type="spellStart"/>
+      <w:r>
+        <w:rPr>
+          <w:rFonts w:ascii="Arial" w:hAnsi="Arial" w:cs="Arial"/>
+          <w:sz w:val="20"/>
+        </w:rPr>
+        <w:t>stack</w:t>
+      </w:r>
+      <w:proofErr w:type="spellEnd"/>
+      <w:r>
+        <w:rPr>
+          <w:rFonts w:ascii="Arial" w:hAnsi="Arial" w:cs="Arial"/>
+          <w:sz w:val="20"/>
+        </w:rPr>
+        <w:t>) se vacía, es decir, no hay nada más que ejecutar, se</w:t>
+      </w:r>
+      <w:r>
+        <w:rPr>
+          <w:rFonts w:ascii="Arial" w:hAnsi="Arial" w:cs="Arial"/>
+          <w:sz w:val="20"/>
+        </w:rPr>
+        <w:br/>
+        <w:t>procesan los mensajes de la cola. Con cada ‘</w:t>
+      </w:r>
+      <w:proofErr w:type="spellStart"/>
+      <w:r>
+        <w:rPr>
+          <w:rFonts w:ascii="Arial" w:hAnsi="Arial" w:cs="Arial"/>
+          <w:sz w:val="20"/>
+        </w:rPr>
+        <w:t>tick</w:t>
+      </w:r>
+      <w:proofErr w:type="spellEnd"/>
+      <w:r>
+        <w:rPr>
+          <w:rFonts w:ascii="Arial" w:hAnsi="Arial" w:cs="Arial"/>
+          <w:sz w:val="20"/>
+        </w:rPr>
+        <w:t>’ del bucle de eventos, se procesa un nuevo mensaje.</w:t>
+      </w:r>
+      <w:r>
+        <w:rPr>
+          <w:rFonts w:ascii="Arial" w:hAnsi="Arial" w:cs="Arial"/>
+          <w:sz w:val="20"/>
+        </w:rPr>
+        <w:br/>
+      </w:r>
+      <w:proofErr w:type="spellStart"/>
+      <w:r>
+        <w:rPr>
+          <w:rFonts w:ascii="Arial" w:hAnsi="Arial" w:cs="Arial"/>
+          <w:b/>
+          <w:bCs/>
+          <w:sz w:val="20"/>
+        </w:rPr>
         <w:t>Hoisting</w:t>
       </w:r>
+      <w:proofErr w:type="spellEnd"/>
       <w:r>
         <w:rPr>
           <w:rFonts w:ascii="Arial" w:hAnsi="Arial" w:cs="Arial"/>
@@ -441,7 +709,22 @@
           <w:sz w:val="20"/>
         </w:rPr>
         <w:br/>
-        <w:t>DOM permite acceder y manipular las páginas XHTML como si fueran documentos XML. De</w:t>
+      </w:r>
+      <w:proofErr w:type="spellStart"/>
+      <w:r>
+        <w:rPr>
+          <w:rFonts w:ascii="Arial" w:hAnsi="Arial" w:cs="Arial"/>
+          <w:sz w:val="20"/>
+        </w:rPr>
+        <w:t>DOM</w:t>
+      </w:r>
+      <w:proofErr w:type="spellEnd"/>
+      <w:r>
+        <w:rPr>
+          <w:rFonts w:ascii="Arial" w:hAnsi="Arial" w:cs="Arial"/>
+          <w:sz w:val="20"/>
+        </w:rPr>
+        <w:t xml:space="preserve"> permite acceder y manipular las páginas XHTML como si fueran documentos XML. De</w:t>
       </w:r>
       <w:r>
         <w:rPr>
@@ -490,6 +773,7 @@
         </w:rPr>
         <w:br/>
       </w:r>
+      <w:proofErr w:type="spellStart"/>
       <w:r>
         <w:rPr>
           <w:rFonts w:ascii="Arial" w:hAnsi="Arial" w:cs="Arial"/>
@@ -499,13 +783,78 @@
         </w:rPr>
         <w:t>Events</w:t>
       </w:r>
+      <w:proofErr w:type="spellEnd"/>
       <w:r>
         <w:rPr>
           <w:rFonts w:ascii="Arial" w:hAnsi="Arial" w:cs="Arial"/>
           <w:sz w:val="20"/>
         </w:rPr>
         <w:br/>
-        <w:t>Comportamientos del usuario que interactúa con una página que pueden detectarse para lanzar una acción, como por ejemplo que el usuario haga click en un elemento (onclick), que elija una opción de un desplegable (onselect), que pase el ratón sobre un objeto (onmouseover), etc.</w:t>
+        <w:t xml:space="preserve">Comportamientos del usuario que interactúa con una página que pueden detectarse para lanzar una acción, como por ejemplo que el usuario haga </w:t>
+      </w:r>
+      <w:proofErr w:type="spellStart"/>
+      <w:r>
+        <w:rPr>
+          <w:rFonts w:ascii="Arial" w:hAnsi="Arial" w:cs="Arial"/>
+          <w:sz w:val="20"/>
+        </w:rPr>
+        <w:t>click</w:t>
+      </w:r>
+      <w:proofErr w:type="spellEnd"/>
+      <w:r>
+        <w:rPr>
+          <w:rFonts w:ascii="Arial" w:hAnsi="Arial" w:cs="Arial"/>
+          <w:sz w:val="20"/>
+        </w:rPr>
+        <w:t xml:space="preserve"> en un elemento (</w:t>
+      </w:r>
+      <w:proofErr w:type="spellStart"/>
+      <w:r>
+        <w:rPr>
+          <w:rFonts w:ascii="Arial" w:hAnsi="Arial" w:cs="Arial"/>
+          <w:sz w:val="20"/>
+        </w:rPr>
+        <w:t>onclick</w:t>
+      </w:r>
+      <w:proofErr w:type="spellEnd"/>
+      <w:r>
+        <w:rPr>
+          <w:rFonts w:ascii="Arial" w:hAnsi="Arial" w:cs="Arial"/>
+          <w:sz w:val="20"/>
+        </w:rPr>
+        <w:t>), que elija una opción de un desplegable (</w:t>
+      </w:r>
+      <w:proofErr w:type="spellStart"/>
+      <w:r>
+        <w:rPr>
+          <w:rFonts w:ascii="Arial" w:hAnsi="Arial" w:cs="Arial"/>
+          <w:sz w:val="20"/>
+        </w:rPr>
+        <w:t>onselect</w:t>
+      </w:r>
+      <w:proofErr w:type="spellEnd"/>
+      <w:r>
+        <w:rPr>
+          <w:rFonts w:ascii="Arial" w:hAnsi="Arial" w:cs="Arial"/>
+          <w:sz w:val="20"/>
+        </w:rPr>
+        <w:t>), que pase el ratón sobre un objeto (</w:t>
+      </w:r>
+      <w:proofErr w:type="spellStart"/>
+      <w:r>
+        <w:rPr>
+          <w:rFonts w:ascii="Arial" w:hAnsi="Arial" w:cs="Arial"/>
+          <w:sz w:val="20"/>
+        </w:rPr>
+        <w:t>onmouseover</w:t>
+      </w:r>
+      <w:proofErr w:type="spellEnd"/>
+      <w:r>
+        <w:rPr>
+          <w:rFonts w:ascii="Arial" w:hAnsi="Arial" w:cs="Arial"/>
+          <w:sz w:val="20"/>
+        </w:rPr>
+        <w:t>), etc.</w:t>
       </w:r>
       <w:r>
         <w:rPr>
@@ -529,7 +878,22 @@
           <w:sz w:val="20"/>
         </w:rPr>
         <w:br/>
-        <w:t>Compilar es generar código ejecutable por una máquina, que puede ser física o abstracta como la máquina virtual de Java.</w:t>
+      </w:r>
+      <w:proofErr w:type="spellStart"/>
+      <w:r>
+        <w:rPr>
+          <w:rFonts w:ascii="Arial" w:hAnsi="Arial" w:cs="Arial"/>
+          <w:sz w:val="20"/>
+        </w:rPr>
+        <w:t>Compilar</w:t>
+      </w:r>
+      <w:proofErr w:type="spellEnd"/>
+      <w:r>
+        <w:rPr>
+          <w:rFonts w:ascii="Arial" w:hAnsi="Arial" w:cs="Arial"/>
+          <w:sz w:val="20"/>
+        </w:rPr>
+        <w:t xml:space="preserve"> es generar código ejecutable por una máquina, que puede ser física o abstracta como la máquina virtual de Java.</w:t>
       </w:r>
       <w:r>
         <w:rPr>
@@ -538,6 +902,7 @@
         </w:rPr>
         <w:br/>
       </w:r>
+      <w:proofErr w:type="spellStart"/>
       <w:r>
         <w:rPr>
           <w:rFonts w:ascii="Arial" w:hAnsi="Arial" w:cs="Arial"/>
@@ -547,13 +912,29 @@
         </w:rPr>
         <w:t>Transpilar</w:t>
       </w:r>
+      <w:proofErr w:type="spellEnd"/>
       <w:r>
         <w:rPr>
           <w:rFonts w:ascii="Arial" w:hAnsi="Arial" w:cs="Arial"/>
           <w:sz w:val="20"/>
         </w:rPr>
         <w:br/>
-        <w:t>Transpilar es generar a partir de código en un lenguaje código en otro lenguaje. Es decir, un</w:t>
+      </w:r>
+      <w:proofErr w:type="spellStart"/>
+      <w:r>
+        <w:rPr>
+          <w:rFonts w:ascii="Arial" w:hAnsi="Arial" w:cs="Arial"/>
+          <w:sz w:val="20"/>
+        </w:rPr>
+        <w:t>Transpilar</w:t>
+      </w:r>
+      <w:proofErr w:type="spellEnd"/>
+      <w:r>
+        <w:rPr>
+          <w:rFonts w:ascii="Arial" w:hAnsi="Arial" w:cs="Arial"/>
+          <w:sz w:val="20"/>
+        </w:rPr>
+        <w:t xml:space="preserve"> es generar a partir de código en un lenguaje código en otro lenguaje. Es decir, un</w:t>
       </w:r>
       <w:r>
         <w:rPr>
@@ -617,6 +998,7 @@
         </w:rPr>
         <w:t>. Según lo que entiendo, eso no haría referencia directamente al </w:t>
       </w:r>
+      <w:proofErr w:type="spellStart"/>
       <w:r>
         <w:rPr>
           <w:rFonts w:ascii="Arial" w:hAnsi="Arial" w:cs="Arial"/>
@@ -627,6 +1009,7 @@
         </w:rPr>
         <w:t>callback</w:t>
       </w:r>
+      <w:proofErr w:type="spellEnd"/>
       <w:r>
         <w:rPr>
           <w:rFonts w:ascii="Arial" w:hAnsi="Arial" w:cs="Arial"/>
@@ -660,16 +1043,88 @@
           <w:sz w:val="20"/>
         </w:rPr>
         <w:br/>
-        <w:t>Una función que recibe otra función como parámetro se le denomina función de orden superior (higher-order function).</w:t>
-      </w:r>
+        <w:t>Una función que recibe otra función como parámetro se le denomina función de orden superior (</w:t>
+      </w:r>
+      <w:proofErr w:type="spellStart"/>
       <w:r>
         <w:rPr>
           <w:rFonts w:ascii="Arial" w:hAnsi="Arial" w:cs="Arial"/>
           <w:bCs/>
           <w:sz w:val="20"/>
         </w:rPr>
+        <w:t>higher-order</w:t>
+      </w:r>
+      <w:proofErr w:type="spellEnd"/>
+      <w:r>
+        <w:rPr>
+          <w:rFonts w:ascii="Arial" w:hAnsi="Arial" w:cs="Arial"/>
+          <w:bCs/>
+          <w:sz w:val="20"/>
+        </w:rPr>
+        <w:t xml:space="preserve"> </w:t>
+      </w:r>
+      <w:proofErr w:type="spellStart"/>
+      <w:r>
+        <w:rPr>
+          <w:rFonts w:ascii="Arial" w:hAnsi="Arial" w:cs="Arial"/>
+          <w:bCs/>
+          <w:sz w:val="20"/>
+        </w:rPr>
+        <w:t>function</w:t>
+      </w:r>
+      <w:proofErr w:type="spellEnd"/>
+      <w:r>
+        <w:rPr>
+          <w:rFonts w:ascii="Arial" w:hAnsi="Arial" w:cs="Arial"/>
+          <w:bCs/>
+          <w:sz w:val="20"/>
+        </w:rPr>
+        <w:t>).</w:t>
+      </w:r>
+      <w:r>
+        <w:rPr>
+          <w:rFonts w:ascii="Arial" w:hAnsi="Arial" w:cs="Arial"/>
+          <w:bCs/>
+          <w:sz w:val="20"/>
+        </w:rPr>
         <w:br/>
-        <w:t>El callback en este caso sería la función que es pasada como parámetro, mas no la función que lo recibe.</w:t>
+        <w:t>El </w:t>
+      </w:r>
+      <w:proofErr w:type="spellStart"/>
+      <w:r>
+        <w:rPr>
+          <w:rFonts w:ascii="Arial" w:hAnsi="Arial" w:cs="Arial"/>
+          <w:bCs/>
+          <w:sz w:val="20"/>
+        </w:rPr>
+        <w:t>callback</w:t>
+      </w:r>
+      <w:proofErr w:type="spellEnd"/>
+      <w:r>
+        <w:rPr>
+          <w:rFonts w:ascii="Arial" w:hAnsi="Arial" w:cs="Arial"/>
+          <w:bCs/>
+          <w:sz w:val="20"/>
+        </w:rPr>
+        <w:t xml:space="preserve"> en este caso sería la función que es pasada como parámetro, </w:t>
+      </w:r>
+      <w:proofErr w:type="gramStart"/>
+      <w:r>
+        <w:rPr>
+          <w:rFonts w:ascii="Arial" w:hAnsi="Arial" w:cs="Arial"/>
+          <w:bCs/>
+          <w:sz w:val="20"/>
+        </w:rPr>
+        <w:t>mas</w:t>
+      </w:r>
+      <w:proofErr w:type="gramEnd"/>
+      <w:r>
+        <w:rPr>
+          <w:rFonts w:ascii="Arial" w:hAnsi="Arial" w:cs="Arial"/>
+          <w:bCs/>
+          <w:sz w:val="20"/>
+        </w:rPr>
+        <w:t xml:space="preserve"> no la función que lo recibe.</w:t>
       </w:r>
     </w:p>
     <w:p>
@@ -697,16 +1152,52 @@
           <w:color w:val="273B47"/>
           <w:sz w:val="20"/>
         </w:rPr>
-        <w:t> Los callbacks son el nombre de una convención para usar funciones que llaman a otras en JavaScript. No hay una palabra reservada llamada “callback” en el lenguaje JavaScript que haga que nuestro código sea diferente o especial,</w:t>
-      </w:r>
+        <w:t xml:space="preserve"> Los </w:t>
+      </w:r>
+      <w:proofErr w:type="spellStart"/>
       <w:r>
         <w:rPr>
           <w:rFonts w:ascii="Arial" w:hAnsi="Arial" w:cs="Arial"/>
           <w:color w:val="273B47"/>
           <w:sz w:val="20"/>
         </w:rPr>
+        <w:t>callbacks</w:t>
+      </w:r>
+      <w:proofErr w:type="spellEnd"/>
+      <w:r>
+        <w:rPr>
+          <w:rFonts w:ascii="Arial" w:hAnsi="Arial" w:cs="Arial"/>
+          <w:color w:val="273B47"/>
+          <w:sz w:val="20"/>
+        </w:rPr>
+        <w:t xml:space="preserve"> son el nombre de una convención para usar funciones que llaman a otras en JavaScript. No hay una palabra reservada llamada “</w:t>
+      </w:r>
+      <w:proofErr w:type="spellStart"/>
+      <w:r>
+        <w:rPr>
+          <w:rFonts w:ascii="Arial" w:hAnsi="Arial" w:cs="Arial"/>
+          <w:color w:val="273B47"/>
+          <w:sz w:val="20"/>
+        </w:rPr>
+        <w:t>callback</w:t>
+      </w:r>
+      <w:proofErr w:type="spellEnd"/>
+      <w:r>
+        <w:rPr>
+          <w:rFonts w:ascii="Arial" w:hAnsi="Arial" w:cs="Arial"/>
+          <w:color w:val="273B47"/>
+          <w:sz w:val="20"/>
+        </w:rPr>
+        <w:t>” en el lenguaje JavaScript que haga que nuestro código sea diferente o especial,</w:t>
+      </w:r>
+      <w:r>
+        <w:rPr>
+          <w:rFonts w:ascii="Arial" w:hAnsi="Arial" w:cs="Arial"/>
+          <w:color w:val="273B47"/>
+          <w:sz w:val="20"/>
+        </w:rPr>
         <w:br/>
-        <w:t xml:space="preserve">es </w:t>
+        <w:t>es más una convención.</w:t>
       </w:r>
       <w:r>
         <w:rPr>
@@ -714,24 +1205,26 @@
           <w:color w:val="273B47"/>
           <w:sz w:val="20"/>
         </w:rPr>
-        <w:t>más</w:t>
-      </w:r>
+        <w:br/>
+        <w:t>Tal es el caso que en lugar de llamar “</w:t>
+      </w:r>
+      <w:proofErr w:type="spellStart"/>
       <w:r>
         <w:rPr>
           <w:rFonts w:ascii="Arial" w:hAnsi="Arial" w:cs="Arial"/>
           <w:color w:val="273B47"/>
           <w:sz w:val="20"/>
         </w:rPr>
-        <w:t xml:space="preserve"> una convención.</w:t>
-      </w:r>
+        <w:t>callback</w:t>
+      </w:r>
+      <w:proofErr w:type="spellEnd"/>
       <w:r>
         <w:rPr>
           <w:rFonts w:ascii="Arial" w:hAnsi="Arial" w:cs="Arial"/>
           <w:color w:val="273B47"/>
           <w:sz w:val="20"/>
         </w:rPr>
-        <w:br/>
-        <w:t>Tal es el caso que en lugar de llamar “callback” en el ejemplo de la clase, podemos llamarlo “suma” y funcionara igualmente.</w:t>
+        <w:t>” en el ejemplo de la clase, podemos llamarlo “suma” y funcionara igualmente.</w:t>
       </w:r>
     </w:p>
     <w:p>
@@ -897,8 +1390,9 @@
           <w:sz w:val="20"/>
           <w:szCs w:val="22"/>
         </w:rPr>
-        <w:t xml:space="preserve">Segundo y para </w:t>
-      </w:r>
+        <w:t>Segundo y para qué sirven</w:t>
+      </w:r>
+      <w:proofErr w:type="gramStart"/>
       <w:r>
         <w:rPr>
           <w:rStyle w:val="Textoennegrita"/>
@@ -907,20 +1401,19 @@
           <w:sz w:val="20"/>
           <w:szCs w:val="22"/>
         </w:rPr>
-        <w:t>qué</w:t>
-      </w:r>
-      <w:bookmarkStart w:id="2" w:name="_GoBack"/>
-      <w:bookmarkEnd w:id="2"/>
-      <w:r>
-        <w:rPr>
-          <w:rStyle w:val="Textoennegrita"/>
-          <w:rFonts w:ascii="Arial" w:eastAsiaTheme="majorEastAsia" w:hAnsi="Arial" w:cs="Arial"/>
+        <w:t>?</w:t>
+      </w:r>
+      <w:proofErr w:type="gramEnd"/>
+      <w:r>
+        <w:rPr>
+          <w:rFonts w:ascii="Arial" w:hAnsi="Arial" w:cs="Arial"/>
           <w:color w:val="273B47"/>
           <w:sz w:val="20"/>
           <w:szCs w:val="22"/>
         </w:rPr>
-        <w:t xml:space="preserve"> sirven?</w:t>
-      </w:r>
+        <w:t xml:space="preserve"> La mayoría estamos acostumbrados a programar de manera </w:t>
+      </w:r>
+      <w:proofErr w:type="spellStart"/>
       <w:r>
         <w:rPr>
           <w:rFonts w:ascii="Arial" w:hAnsi="Arial" w:cs="Arial"/>
@@ -928,8 +1421,9 @@
           <w:sz w:val="20"/>
           <w:szCs w:val="22"/>
         </w:rPr>
-        <w:t> La mayoría estamos acostumbrados a programar de manera sincrona, es d</w:t>
-      </w:r>
+        <w:t>sincrona</w:t>
+      </w:r>
+      <w:proofErr w:type="spellEnd"/>
       <w:r>
         <w:rPr>
           <w:rFonts w:ascii="Arial" w:hAnsi="Arial" w:cs="Arial"/>
@@ -937,34 +1431,7 @@
           <w:sz w:val="20"/>
           <w:szCs w:val="22"/>
         </w:rPr>
-        <w:t xml:space="preserve">ecir le indicamos al código que </w:t>
-      </w:r>
-      <w:r>
-        <w:rPr>
-          <w:rFonts w:ascii="Arial" w:hAnsi="Arial" w:cs="Arial"/>
-          <w:color w:val="273B47"/>
-          <w:sz w:val="20"/>
-          <w:szCs w:val="22"/>
-        </w:rPr>
-        <w:t xml:space="preserve">por ejemplo defina un Valor “X” y con otro valor “Y” y realizamos un </w:t>
-      </w:r>
-      <w:r>
-        <w:rPr>
-          <w:rFonts w:ascii="Arial" w:hAnsi="Arial" w:cs="Arial"/>
-          <w:color w:val="273B47"/>
-          <w:sz w:val="20"/>
-          <w:szCs w:val="22"/>
-        </w:rPr>
-        <w:t>cálculo</w:t>
-      </w:r>
-      <w:r>
-        <w:rPr>
-          <w:rFonts w:ascii="Arial" w:hAnsi="Arial" w:cs="Arial"/>
-          <w:color w:val="273B47"/>
-          <w:sz w:val="20"/>
-          <w:szCs w:val="22"/>
-        </w:rPr>
-        <w:t xml:space="preserve"> (Por ejemplo una multiplicación).</w:t>
+        <w:t>, es decir le indicamos al código que por ejemplo defina un Valor “X” y con otro valor “Y” y realizamos un cálculo (Por ejemplo una multiplicación).</w:t>
       </w:r>
     </w:p>
     <w:p>
@@ -997,8 +1464,9 @@
           <w:sz w:val="20"/>
           <w:szCs w:val="22"/>
         </w:rPr>
-        <w:t>El problema radica en que por ejemplo si quisiéramos crear un programa que nos convierta nuestra moneda (peso</w:t>
-      </w:r>
+        <w:t xml:space="preserve">El problema radica en que por ejemplo si quisiéramos crear un programa que nos convierta nuestra moneda (pesos) a su equivalente en </w:t>
+      </w:r>
+      <w:proofErr w:type="spellStart"/>
       <w:r>
         <w:rPr>
           <w:rFonts w:ascii="Arial" w:hAnsi="Arial" w:cs="Arial"/>
@@ -1006,8 +1474,9 @@
           <w:sz w:val="20"/>
           <w:szCs w:val="22"/>
         </w:rPr>
-        <w:t xml:space="preserve">s) a su equivalente en Bitcoin, </w:t>
-      </w:r>
+        <w:t>Bitcoin</w:t>
+      </w:r>
+      <w:proofErr w:type="spellEnd"/>
       <w:r>
         <w:rPr>
           <w:rFonts w:ascii="Arial" w:hAnsi="Arial" w:cs="Arial"/>
@@ -1015,8 +1484,9 @@
           <w:sz w:val="20"/>
           <w:szCs w:val="22"/>
         </w:rPr>
-        <w:t xml:space="preserve">podemos definir X (Valor de nuestro dinero) pero NO podemos definir de manera implícita “Y” (Precio del Bitcoin) </w:t>
-      </w:r>
+        <w:t xml:space="preserve">, podemos definir X (Valor de nuestro dinero) pero NO podemos definir de manera implícita “Y” (Precio del </w:t>
+      </w:r>
+      <w:proofErr w:type="spellStart"/>
       <w:r>
         <w:rPr>
           <w:rFonts w:ascii="Arial" w:hAnsi="Arial" w:cs="Arial"/>
@@ -1024,8 +1494,9 @@
           <w:sz w:val="20"/>
           <w:szCs w:val="22"/>
         </w:rPr>
-        <w:t>porque</w:t>
-      </w:r>
+        <w:t>Bitcoin</w:t>
+      </w:r>
+      <w:proofErr w:type="spellEnd"/>
       <w:r>
         <w:rPr>
           <w:rFonts w:ascii="Arial" w:hAnsi="Arial" w:cs="Arial"/>
@@ -1033,8 +1504,9 @@
           <w:sz w:val="20"/>
           <w:szCs w:val="22"/>
         </w:rPr>
-        <w:t xml:space="preserve"> es algo muy volátil. Entonces necesitamos obtener el precio del Bitcoin de una API, nuestro programa realiza una multiplicación de X * Y sin embargo no tenemos Y (precio del bitcion)</w:t>
-      </w:r>
+        <w:t xml:space="preserve">) porque es algo muy volátil. Entonces necesitamos obtener el precio del </w:t>
+      </w:r>
+      <w:proofErr w:type="spellStart"/>
       <w:r>
         <w:rPr>
           <w:rFonts w:ascii="Arial" w:hAnsi="Arial" w:cs="Arial"/>
@@ -1042,9 +1514,59 @@
           <w:sz w:val="20"/>
           <w:szCs w:val="22"/>
         </w:rPr>
+        <w:t>Bitcoin</w:t>
+      </w:r>
+      <w:proofErr w:type="spellEnd"/>
+      <w:r>
+        <w:rPr>
+          <w:rFonts w:ascii="Arial" w:hAnsi="Arial" w:cs="Arial"/>
+          <w:color w:val="273B47"/>
+          <w:sz w:val="20"/>
+          <w:szCs w:val="22"/>
+        </w:rPr>
+        <w:t xml:space="preserve"> de una API, nuestro programa realiza una multiplicación de X * Y sin embargo no tenemos Y (precio del </w:t>
+      </w:r>
+      <w:proofErr w:type="spellStart"/>
+      <w:r>
+        <w:rPr>
+          <w:rFonts w:ascii="Arial" w:hAnsi="Arial" w:cs="Arial"/>
+          <w:color w:val="273B47"/>
+          <w:sz w:val="20"/>
+          <w:szCs w:val="22"/>
+        </w:rPr>
+        <w:t>bitcion</w:t>
+      </w:r>
+      <w:proofErr w:type="spellEnd"/>
+      <w:r>
+        <w:rPr>
+          <w:rFonts w:ascii="Arial" w:hAnsi="Arial" w:cs="Arial"/>
+          <w:color w:val="273B47"/>
+          <w:sz w:val="20"/>
+          <w:szCs w:val="22"/>
+        </w:rPr>
+        <w:t>)</w:t>
+      </w:r>
+      <w:r>
+        <w:rPr>
+          <w:rFonts w:ascii="Arial" w:hAnsi="Arial" w:cs="Arial"/>
+          <w:color w:val="273B47"/>
+          <w:sz w:val="20"/>
+          <w:szCs w:val="22"/>
+        </w:rPr>
         <w:br/>
-        <w:t>porque tenemos que esperar que el API nos conteste cual es este valor. Es ahí donde sirven los callback</w:t>
-      </w:r>
+        <w:t xml:space="preserve">porque tenemos que esperar que el API nos conteste cual es este valor. Es ahí donde sirven los </w:t>
+      </w:r>
+      <w:proofErr w:type="spellStart"/>
+      <w:r>
+        <w:rPr>
+          <w:rFonts w:ascii="Arial" w:hAnsi="Arial" w:cs="Arial"/>
+          <w:color w:val="273B47"/>
+          <w:sz w:val="20"/>
+          <w:szCs w:val="22"/>
+        </w:rPr>
+        <w:t>callback</w:t>
+      </w:r>
+      <w:proofErr w:type="spellEnd"/>
       <w:r>
         <w:rPr>
           <w:rFonts w:ascii="Arial" w:hAnsi="Arial" w:cs="Arial"/>
@@ -1066,35 +1588,132 @@
           <w:color w:val="273B47"/>
         </w:rPr>
         <w:lastRenderedPageBreak/>
-        <w:t>Existen dos Metodos A y B</w:t>
-      </w:r>
+        <w:t xml:space="preserve">Existen dos </w:t>
+      </w:r>
+      <w:proofErr w:type="spellStart"/>
       <w:r>
         <w:rPr>
           <w:rFonts w:ascii="Arial" w:hAnsi="Arial" w:cs="Arial"/>
           <w:color w:val="273B47"/>
         </w:rPr>
+        <w:t>Metodos</w:t>
+      </w:r>
+      <w:proofErr w:type="spellEnd"/>
+      <w:r>
+        <w:rPr>
+          <w:rFonts w:ascii="Arial" w:hAnsi="Arial" w:cs="Arial"/>
+          <w:color w:val="273B47"/>
+        </w:rPr>
+        <w:t xml:space="preserve"> A y B</w:t>
+      </w:r>
+      <w:r>
+        <w:rPr>
+          <w:rFonts w:ascii="Arial" w:hAnsi="Arial" w:cs="Arial"/>
+          <w:color w:val="273B47"/>
+        </w:rPr>
         <w:br/>
-        <w:t>-El método B hace el calculo de nuestros Pesos * PrecioBitcoin</w:t>
-      </w:r>
+        <w:t xml:space="preserve">-El método B hace el </w:t>
+      </w:r>
+      <w:proofErr w:type="spellStart"/>
       <w:r>
         <w:rPr>
           <w:rFonts w:ascii="Arial" w:hAnsi="Arial" w:cs="Arial"/>
           <w:color w:val="273B47"/>
         </w:rPr>
+        <w:t>calculo</w:t>
+      </w:r>
+      <w:proofErr w:type="spellEnd"/>
+      <w:r>
+        <w:rPr>
+          <w:rFonts w:ascii="Arial" w:hAnsi="Arial" w:cs="Arial"/>
+          <w:color w:val="273B47"/>
+        </w:rPr>
+        <w:t xml:space="preserve"> de nuestros Pesos * </w:t>
+      </w:r>
+      <w:proofErr w:type="spellStart"/>
+      <w:r>
+        <w:rPr>
+          <w:rFonts w:ascii="Arial" w:hAnsi="Arial" w:cs="Arial"/>
+          <w:color w:val="273B47"/>
+        </w:rPr>
+        <w:t>PrecioBitcoin</w:t>
+      </w:r>
+      <w:proofErr w:type="spellEnd"/>
+      <w:r>
+        <w:rPr>
+          <w:rFonts w:ascii="Arial" w:hAnsi="Arial" w:cs="Arial"/>
+          <w:color w:val="273B47"/>
+        </w:rPr>
         <w:br/>
-        <w:t>-El método A obtiene el precio del API de Bitcoin</w:t>
-      </w:r>
+        <w:t xml:space="preserve">-El método A obtiene el precio del API de </w:t>
+      </w:r>
+      <w:proofErr w:type="spellStart"/>
       <w:r>
         <w:rPr>
           <w:rFonts w:ascii="Arial" w:hAnsi="Arial" w:cs="Arial"/>
           <w:color w:val="273B47"/>
         </w:rPr>
+        <w:t>Bitcoin</w:t>
+      </w:r>
+      <w:proofErr w:type="spellEnd"/>
+      <w:r>
+        <w:rPr>
+          <w:rFonts w:ascii="Arial" w:hAnsi="Arial" w:cs="Arial"/>
+          <w:color w:val="273B47"/>
+        </w:rPr>
         <w:br/>
-        <w:t>Entonces el método B es llamado por el método A cuando por fin lee y obtiene el precio del Bitcoin, solo hasta entonces tiene sentido que multipliquemos nuestros valores.</w:t>
+        <w:t xml:space="preserve">Entonces el método B es llamado por el método A cuando por fin lee y obtiene el precio del </w:t>
+      </w:r>
+      <w:proofErr w:type="spellStart"/>
+      <w:r>
+        <w:rPr>
+          <w:rFonts w:ascii="Arial" w:hAnsi="Arial" w:cs="Arial"/>
+          <w:color w:val="273B47"/>
+        </w:rPr>
+        <w:t>Bitcoin</w:t>
+      </w:r>
+      <w:proofErr w:type="spellEnd"/>
+      <w:r>
+        <w:rPr>
+          <w:rFonts w:ascii="Arial" w:hAnsi="Arial" w:cs="Arial"/>
+          <w:color w:val="273B47"/>
+        </w:rPr>
+        <w:t>, solo hasta entonces tiene sentido que multipliquemos nuestros valores.</w:t>
       </w:r>
     </w:p>
     <w:p>
       <w:pPr>
+        <w:pStyle w:val="NormalWeb"/>
+        <w:shd w:val="clear" w:color="auto" w:fill="F6F6F6"/>
+        <w:spacing w:before="0" w:beforeAutospacing="0" w:after="0" w:afterAutospacing="0"/>
+        <w:rPr>
+          <w:rFonts w:ascii="Arial" w:hAnsi="Arial" w:cs="Arial"/>
+          <w:color w:val="273B47"/>
+        </w:rPr>
+      </w:pPr>
+    </w:p>
+    <w:p>
+      <w:pPr>
+        <w:pStyle w:val="NormalWeb"/>
+        <w:shd w:val="clear" w:color="auto" w:fill="F6F6F6"/>
+        <w:spacing w:before="0" w:beforeAutospacing="0" w:after="0" w:afterAutospacing="0"/>
+        <w:rPr>
+          <w:rFonts w:ascii="Arial" w:hAnsi="Arial" w:cs="Arial"/>
+          <w:color w:val="273B47"/>
+        </w:rPr>
+      </w:pPr>
+    </w:p>
+    <w:p>
+      <w:pPr>
+        <w:pStyle w:val="Ttulo1"/>
+      </w:pPr>
+      <w:r>
+        <w:t>Peticiones a APIs usando Callbacks</w:t>
+      </w:r>
+    </w:p>
+    <w:p>
+      <w:pPr>
+        <w:jc w:val="center"/>
         <w:rPr>
           <w:rFonts w:ascii="Arial" w:hAnsi="Arial" w:cs="Arial"/>
           <w:bCs/>
@@ -1102,9 +1721,54 @@
           <w:lang w:val="es-MX"/>
         </w:rPr>
       </w:pPr>
+      <w:bookmarkStart w:id="2" w:name="_GoBack"/>
+      <w:r>
+        <w:rPr>
+          <w:rFonts w:ascii="Arial" w:hAnsi="Arial" w:cs="Arial"/>
+          <w:bCs/>
+          <w:sz w:val="20"/>
+          <w:lang w:val="es-MX"/>
+        </w:rPr>
+        <w:drawing>
+          <wp:inline distT="0" distB="0" distL="0" distR="0" wp14:anchorId="0F560AF8" wp14:editId="0166B5A0">
+            <wp:extent cx="5491843" cy="6769441"/>
+            <wp:effectExtent l="0" t="0" r="0" b="0"/>
+            <wp:docPr id="2" name="Imagen 2"/>
+            <wp:cNvGraphicFramePr>
+              <a:graphicFrameLocks xmlns:a="http://schemas.openxmlformats.org/drawingml/2006/main" noChangeAspect="1"/>
+            </wp:cNvGraphicFramePr>
+            <a:graphic xmlns:a="http://schemas.openxmlformats.org/drawingml/2006/main">
+              <a:graphicData uri="http://schemas.openxmlformats.org/drawingml/2006/picture">
+                <pic:pic xmlns:pic="http://schemas.openxmlformats.org/drawingml/2006/picture">
+                  <pic:nvPicPr>
+                    <pic:cNvPr id="1" name=""/>
+                    <pic:cNvPicPr/>
+                  </pic:nvPicPr>
+                  <pic:blipFill>
+                    <a:blip r:embed="rId14"/>
+                    <a:stretch>
+                      <a:fillRect/>
+                    </a:stretch>
+                  </pic:blipFill>
+                  <pic:spPr>
+                    <a:xfrm>
+                      <a:off x="0" y="0"/>
+                      <a:ext cx="5496013" cy="6774581"/>
+                    </a:xfrm>
+                    <a:prstGeom prst="rect">
+                      <a:avLst/>
+                    </a:prstGeom>
+                  </pic:spPr>
+                </pic:pic>
+              </a:graphicData>
+            </a:graphic>
+          </wp:inline>
+        </w:drawing>
+      </w:r>
+      <w:bookmarkEnd w:id="2"/>
     </w:p>
     <w:sectPr>
-      <w:footerReference w:type="default" r:id="rId14"/>
+      <w:footerReference w:type="default" r:id="rId15"/>
       <w:pgSz w:w="11907" w:h="16839" w:code="9"/>
       <w:pgMar w:top="1440" w:right="1440" w:bottom="1440" w:left="1440" w:header="720" w:footer="720" w:gutter="0"/>
       <w:cols w:space="720"/>
@@ -2772,6 +3436,7 @@
   <w:style w:type="character" w:default="1" w:styleId="Fuentedeprrafopredeter">
     <w:name w:val="Default Paragraph Font"/>
     <w:uiPriority w:val="1"/>
+    <w:semiHidden/>
     <w:unhideWhenUsed/>
   </w:style>
   <w:style w:type="table" w:default="1" w:styleId="Tablanormal">
@@ -3569,565 +4234,6 @@
     </w:rPr>
   </w:style>
 </w:styles>
-</file>
-
-<file path=word/glossary/document.xml><?xml version="1.0" encoding="utf-8"?>
-<w:glossaryDocument xmlns:wpc="http://schemas.microsoft.com/office/word/2010/wordprocessingCanvas" xmlns:mc="http://schemas.openxmlformats.org/markup-compatibility/2006" xmlns:o="urn:schemas-microsoft-com:office:office" xmlns:r="http://schemas.openxmlformats.org/officeDocument/2006/relationships" xmlns:m="http://schemas.openxmlformats.org/officeDocument/2006/math" xmlns:v="urn:schemas-microsoft-com:vml" xmlns:wp14="http://schemas.microsoft.com/office/word/2010/wordprocessingDrawing" xmlns:wp="http://schemas.openxmlformats.org/drawingml/2006/wordprocessingDrawing" xmlns:w10="urn:schemas-microsoft-com:office:word" xmlns:w="http://schemas.openxmlformats.org/wordprocessingml/2006/main" xmlns:w14="http://schemas.microsoft.com/office/word/2010/wordml" xmlns:w15="http://schemas.microsoft.com/office/word/2012/wordml" xmlns:wpg="http://schemas.microsoft.com/office/word/2010/wordprocessingGroup" xmlns:wpi="http://schemas.microsoft.com/office/word/2010/wordprocessingInk" xmlns:wne="http://schemas.microsoft.com/office/word/2006/wordml" xmlns:wps="http://schemas.microsoft.com/office/word/2010/wordprocessingShape" mc:Ignorable="w14 w15 wp14"/>
-</file>
-
-<file path=word/glossary/fontTable.xml><?xml version="1.0" encoding="utf-8"?>
-<w:fonts xmlns:mc="http://schemas.openxmlformats.org/markup-compatibility/2006" xmlns:r="http://schemas.openxmlformats.org/officeDocument/2006/relationships" xmlns:w="http://schemas.openxmlformats.org/wordprocessingml/2006/main" xmlns:w14="http://schemas.microsoft.com/office/word/2010/wordml" xmlns:w15="http://schemas.microsoft.com/office/word/2012/wordml" mc:Ignorable="w14 w15">
-  <w:font w:name="Symbol">
-    <w:panose1 w:val="05050102010706020507"/>
-    <w:charset w:val="02"/>
-    <w:family w:val="roman"/>
-    <w:pitch w:val="variable"/>
-    <w:sig w:usb0="00000000" w:usb1="10000000" w:usb2="00000000" w:usb3="00000000" w:csb0="80000000" w:csb1="00000000"/>
-  </w:font>
-  <w:font w:name="Times New Roman">
-    <w:panose1 w:val="02020603050405020304"/>
-    <w:charset w:val="00"/>
-    <w:family w:val="roman"/>
-    <w:pitch w:val="variable"/>
-    <w:sig w:usb0="E0002EFF" w:usb1="C000785B" w:usb2="00000009" w:usb3="00000000" w:csb0="000001FF" w:csb1="00000000"/>
-  </w:font>
-  <w:font w:name="Corbel">
-    <w:panose1 w:val="020B0503020204020204"/>
-    <w:charset w:val="00"/>
-    <w:family w:val="swiss"/>
-    <w:pitch w:val="variable"/>
-    <w:sig w:usb0="A00002EF" w:usb1="4000A44B" w:usb2="00000000" w:usb3="00000000" w:csb0="0000019F" w:csb1="00000000"/>
-  </w:font>
-  <w:font w:name="SimSun">
-    <w:altName w:val="宋体"/>
-    <w:panose1 w:val="02010600030101010101"/>
-    <w:charset w:val="86"/>
-    <w:family w:val="auto"/>
-    <w:pitch w:val="variable"/>
-    <w:sig w:usb0="00000003" w:usb1="288F0000" w:usb2="00000016" w:usb3="00000000" w:csb0="00040001" w:csb1="00000000"/>
-  </w:font>
-  <w:font w:name="Tahoma">
-    <w:panose1 w:val="020B0604030504040204"/>
-    <w:charset w:val="00"/>
-    <w:family w:val="swiss"/>
-    <w:pitch w:val="variable"/>
-    <w:sig w:usb0="E1002EFF" w:usb1="C000605B" w:usb2="00000029" w:usb3="00000000" w:csb0="000101FF" w:csb1="00000000"/>
-  </w:font>
-  <w:font w:name="Segoe UI">
-    <w:panose1 w:val="020B0502040204020203"/>
-    <w:charset w:val="00"/>
-    <w:family w:val="swiss"/>
-    <w:pitch w:val="variable"/>
-    <w:sig w:usb0="E4002EFF" w:usb1="C000E47F" w:usb2="00000009" w:usb3="00000000" w:csb0="000001FF" w:csb1="00000000"/>
-  </w:font>
-  <w:font w:name="Consolas">
-    <w:panose1 w:val="020B0609020204030204"/>
-    <w:charset w:val="00"/>
-    <w:family w:val="modern"/>
-    <w:pitch w:val="fixed"/>
-    <w:sig w:usb0="E00006FF" w:usb1="0000FCFF" w:usb2="00000001" w:usb3="00000000" w:csb0="0000019F" w:csb1="00000000"/>
-  </w:font>
-  <w:font w:name="Arial">
-    <w:panose1 w:val="020B0604020202020204"/>
-    <w:charset w:val="00"/>
-    <w:family w:val="swiss"/>
-    <w:pitch w:val="variable"/>
-    <w:sig w:usb0="E0002EFF" w:usb1="C000785B" w:usb2="00000009" w:usb3="00000000" w:csb0="000001FF" w:csb1="00000000"/>
-  </w:font>
-  <w:font w:name="Calibri">
-    <w:panose1 w:val="020F0502020204030204"/>
-    <w:charset w:val="00"/>
-    <w:family w:val="swiss"/>
-    <w:pitch w:val="variable"/>
-    <w:sig w:usb0="E4002EFF" w:usb1="C000247B" w:usb2="00000009" w:usb3="00000000" w:csb0="000001FF" w:csb1="00000000"/>
-  </w:font>
-  <w:font w:name="Calibri Light">
-    <w:panose1 w:val="020F0302020204030204"/>
-    <w:charset w:val="00"/>
-    <w:family w:val="swiss"/>
-    <w:pitch w:val="variable"/>
-    <w:sig w:usb0="E4002EFF" w:usb1="C000247B" w:usb2="00000009" w:usb3="00000000" w:csb0="000001FF" w:csb1="00000000"/>
-  </w:font>
-</w:fonts>
-</file>
-
-<file path=word/glossary/settings.xml><?xml version="1.0" encoding="utf-8"?>
-<w:settings xmlns:mc="http://schemas.openxmlformats.org/markup-compatibility/2006" xmlns:o="urn:schemas-microsoft-com:office:office" xmlns:r="http://schemas.openxmlformats.org/officeDocument/2006/relationships" xmlns:m="http://schemas.openxmlformats.org/officeDocument/2006/math" xmlns:v="urn:schemas-microsoft-com:vml" xmlns:w10="urn:schemas-microsoft-com:office:word" xmlns:w="http://schemas.openxmlformats.org/wordprocessingml/2006/main" xmlns:w14="http://schemas.microsoft.com/office/word/2010/wordml" xmlns:w15="http://schemas.microsoft.com/office/word/2012/wordml" xmlns:sl="http://schemas.openxmlformats.org/schemaLibrary/2006/main" mc:Ignorable="w14 w15">
-  <w:view w:val="normal"/>
-  <w:defaultTabStop w:val="708"/>
-  <w:hyphenationZone w:val="425"/>
-  <w:characterSpacingControl w:val="doNotCompress"/>
-  <w:compat>
-    <w:useFELayout/>
-    <w:compatSetting w:name="compatibilityMode" w:uri="http://schemas.microsoft.com/office/word" w:val="15"/>
-    <w:compatSetting w:name="overrideTableStyleFontSizeAndJustification" w:uri="http://schemas.microsoft.com/office/word" w:val="1"/>
-    <w:compatSetting w:name="enableOpenTypeFeatures" w:uri="http://schemas.microsoft.com/office/word" w:val="1"/>
-    <w:compatSetting w:name="doNotFlipMirrorIndents" w:uri="http://schemas.microsoft.com/office/word" w:val="1"/>
-    <w:compatSetting w:name="differentiateMultirowTableHeaders" w:uri="http://schemas.microsoft.com/office/word" w:val="1"/>
-  </w:compat>
-  <w:rsids>
-    <w:rsidRoot w:val="00924C5D"/>
-    <w:rsid w:val="00924C5D"/>
-  </w:rsids>
-  <m:mathPr>
-    <m:mathFont m:val="Cambria Math"/>
-    <m:brkBin m:val="before"/>
-    <m:brkBinSub m:val="--"/>
-    <m:smallFrac m:val="0"/>
-    <m:dispDef/>
-    <m:lMargin m:val="0"/>
-    <m:rMargin m:val="0"/>
-    <m:defJc m:val="centerGroup"/>
-    <m:wrapIndent m:val="1440"/>
-    <m:intLim m:val="subSup"/>
-    <m:naryLim m:val="undOvr"/>
-  </m:mathPr>
-  <w:themeFontLang w:val="es-MX"/>
-  <w:clrSchemeMapping w:bg1="light1" w:t1="dark1" w:bg2="light2" w:t2="dark2" w:accent1="accent1" w:accent2="accent2" w:accent3="accent3" w:accent4="accent4" w:accent5="accent5" w:accent6="accent6" w:hyperlink="hyperlink" w:followedHyperlink="followedHyperlink"/>
-  <w:decimalSymbol w:val="."/>
-  <w:listSeparator w:val=","/>
-  <w15:chartTrackingRefBased/>
-</w:settings>
-</file>
-
-<file path=word/glossary/styles.xml><?xml version="1.0" encoding="utf-8"?>
-<w:styles xmlns:mc="http://schemas.openxmlformats.org/markup-compatibility/2006" xmlns:r="http://schemas.openxmlformats.org/officeDocument/2006/relationships" xmlns:w="http://schemas.openxmlformats.org/wordprocessingml/2006/main" xmlns:w14="http://schemas.microsoft.com/office/word/2010/wordml" xmlns:w15="http://schemas.microsoft.com/office/word/2012/wordml" mc:Ignorable="w14 w15">
-  <w:docDefaults>
-    <w:rPrDefault>
-      <w:rPr>
-        <w:rFonts w:asciiTheme="minorHAnsi" w:eastAsiaTheme="minorEastAsia" w:hAnsiTheme="minorHAnsi" w:cstheme="minorBidi"/>
-        <w:sz w:val="22"/>
-        <w:szCs w:val="22"/>
-        <w:lang w:val="es-MX" w:eastAsia="es-MX" w:bidi="ar-SA"/>
-      </w:rPr>
-    </w:rPrDefault>
-    <w:pPrDefault>
-      <w:pPr>
-        <w:spacing w:after="160" w:line="259" w:lineRule="auto"/>
-      </w:pPr>
-    </w:pPrDefault>
-  </w:docDefaults>
-  <w:latentStyles w:defLockedState="0" w:defUIPriority="99" w:defSemiHidden="0" w:defUnhideWhenUsed="0" w:defQFormat="0" w:count="371">
-    <w:lsdException w:name="Normal" w:uiPriority="0" w:qFormat="1"/>
-    <w:lsdException w:name="heading 1" w:uiPriority="9" w:qFormat="1"/>
-    <w:lsdException w:name="heading 2" w:semiHidden="1" w:uiPriority="9" w:unhideWhenUsed="1" w:qFormat="1"/>
-    <w:lsdException w:name="heading 3" w:semiHidden="1" w:uiPriority="9" w:unhideWhenUsed="1" w:qFormat="1"/>
-    <w:lsdException w:name="heading 4" w:semiHidden="1" w:uiPriority="9" w:unhideWhenUsed="1" w:qFormat="1"/>
-    <w:lsdException w:name="heading 5" w:semiHidden="1" w:uiPriority="9" w:unhideWhenUsed="1" w:qFormat="1"/>
-    <w:lsdException w:name="heading 6" w:semiHidden="1" w:uiPriority="9" w:unhideWhenUsed="1" w:qFormat="1"/>
-    <w:lsdException w:name="heading 7" w:semiHidden="1" w:uiPriority="9" w:unhideWhenUsed="1" w:qFormat="1"/>
-    <w:lsdException w:name="heading 8" w:semiHidden="1" w:uiPriority="9" w:unhideWhenUsed="1" w:qFormat="1"/>
-    <w:lsdException w:name="heading 9" w:semiHidden="1" w:uiPriority="9" w:unhideWhenUsed="1" w:qFormat="1"/>
-    <w:lsdException w:name="index 1" w:semiHidden="1" w:unhideWhenUsed="1"/>
-    <w:lsdException w:name="index 2" w:semiHidden="1" w:unhideWhenUsed="1"/>
-    <w:lsdException w:name="index 3" w:semiHidden="1" w:unhideWhenUsed="1"/>
-    <w:lsdException w:name="index 4" w:semiHidden="1" w:unhideWhenUsed="1"/>
-    <w:lsdException w:name="index 5" w:semiHidden="1" w:unhideWhenUsed="1"/>
-    <w:lsdException w:name="index 6" w:semiHidden="1" w:unhideWhenUsed="1"/>
-    <w:lsdException w:name="index 7" w:semiHidden="1" w:unhideWhenUsed="1"/>
-    <w:lsdException w:name="index 8" w:semiHidden="1" w:unhideWhenUsed="1"/>
-    <w:lsdException w:name="index 9" w:semiHidden="1" w:unhideWhenUsed="1"/>
-    <w:lsdException w:name="toc 1" w:semiHidden="1" w:uiPriority="39" w:unhideWhenUsed="1"/>
-    <w:lsdException w:name="toc 2" w:semiHidden="1" w:uiPriority="39" w:unhideWhenUsed="1"/>
-    <w:lsdException w:name="toc 3" w:semiHidden="1" w:uiPriority="39" w:unhideWhenUsed="1"/>
-    <w:lsdException w:name="toc 4" w:semiHidden="1" w:uiPriority="39" w:unhideWhenUsed="1"/>
-    <w:lsdException w:name="toc 5" w:semiHidden="1" w:uiPriority="39" w:unhideWhenUsed="1"/>
-    <w:lsdException w:name="toc 6" w:semiHidden="1" w:uiPriority="39" w:unhideWhenUsed="1"/>
-    <w:lsdException w:name="toc 7" w:semiHidden="1" w:uiPriority="39" w:unhideWhenUsed="1"/>
-    <w:lsdException w:name="toc 8" w:semiHidden="1" w:uiPriority="39" w:unhideWhenUsed="1"/>
-    <w:lsdException w:name="toc 9" w:semiHidden="1" w:uiPriority="39" w:unhideWhenUsed="1"/>
-    <w:lsdException w:name="Normal Indent" w:semiHidden="1" w:unhideWhenUsed="1"/>
-    <w:lsdException w:name="footnote text" w:semiHidden="1" w:unhideWhenUsed="1"/>
-    <w:lsdException w:name="annotation text" w:semiHidden="1" w:unhideWhenUsed="1"/>
-    <w:lsdException w:name="header" w:semiHidden="1" w:unhideWhenUsed="1"/>
-    <w:lsdException w:name="footer" w:semiHidden="1" w:unhideWhenUsed="1"/>
-    <w:lsdException w:name="index heading" w:semiHidden="1" w:unhideWhenUsed="1"/>
-    <w:lsdException w:name="caption" w:semiHidden="1" w:uiPriority="35" w:unhideWhenUsed="1" w:qFormat="1"/>
-    <w:lsdException w:name="table of figures" w:semiHidden="1" w:unhideWhenUsed="1"/>
-    <w:lsdException w:name="envelope address" w:semiHidden="1" w:unhideWhenUsed="1"/>
-    <w:lsdException w:name="envelope return" w:semiHidden="1" w:unhideWhenUsed="1"/>
-    <w:lsdException w:name="footnote reference" w:semiHidden="1" w:unhideWhenUsed="1"/>
-    <w:lsdException w:name="annotation reference" w:semiHidden="1" w:unhideWhenUsed="1"/>
-    <w:lsdException w:name="line number" w:semiHidden="1" w:unhideWhenUsed="1"/>
-    <w:lsdException w:name="page number" w:semiHidden="1" w:unhideWhenUsed="1"/>
-    <w:lsdException w:name="endnote reference" w:semiHidden="1" w:unhideWhenUsed="1"/>
-    <w:lsdException w:name="endnote text" w:semiHidden="1" w:unhideWhenUsed="1"/>
-    <w:lsdException w:name="table of authorities" w:semiHidden="1" w:unhideWhenUsed="1"/>
-    <w:lsdException w:name="macro" w:semiHidden="1" w:unhideWhenUsed="1"/>
-    <w:lsdException w:name="toa heading" w:semiHidden="1" w:unhideWhenUsed="1"/>
-    <w:lsdException w:name="List" w:semiHidden="1" w:unhideWhenUsed="1"/>
-    <w:lsdException w:name="List Bullet" w:semiHidden="1" w:unhideWhenUsed="1"/>
-    <w:lsdException w:name="List Number" w:semiHidden="1" w:unhideWhenUsed="1"/>
-    <w:lsdException w:name="List 2" w:semiHidden="1" w:unhideWhenUsed="1"/>
-    <w:lsdException w:name="List 3" w:semiHidden="1" w:unhideWhenUsed="1"/>
-    <w:lsdException w:name="List 4" w:semiHidden="1" w:unhideWhenUsed="1"/>
-    <w:lsdException w:name="List 5" w:semiHidden="1" w:unhideWhenUsed="1"/>
-    <w:lsdException w:name="List Bullet 2" w:semiHidden="1" w:unhideWhenUsed="1"/>
-    <w:lsdException w:name="List Bullet 3" w:semiHidden="1" w:unhideWhenUsed="1"/>
-    <w:lsdException w:name="List Bullet 4" w:semiHidden="1" w:unhideWhenUsed="1"/>
-    <w:lsdException w:name="List Bullet 5" w:semiHidden="1" w:unhideWhenUsed="1"/>
-    <w:lsdException w:name="List Number 2" w:semiHidden="1" w:unhideWhenUsed="1"/>
-    <w:lsdException w:name="List Number 3" w:semiHidden="1" w:unhideWhenUsed="1"/>
-    <w:lsdException w:name="List Number 4" w:semiHidden="1" w:unhideWhenUsed="1"/>
-    <w:lsdException w:name="List Number 5" w:semiHidden="1" w:unhideWhenUsed="1"/>
-    <w:lsdException w:name="Title" w:uiPriority="10" w:qFormat="1"/>
-    <w:lsdException w:name="Closing" w:semiHidden="1" w:unhideWhenUsed="1"/>
-    <w:lsdException w:name="Signature" w:semiHidden="1" w:unhideWhenUsed="1"/>
-    <w:lsdException w:name="Default Paragraph Font" w:semiHidden="1" w:uiPriority="1" w:unhideWhenUsed="1"/>
-    <w:lsdException w:name="Body Text" w:semiHidden="1" w:unhideWhenUsed="1"/>
-    <w:lsdException w:name="Body Text Indent" w:semiHidden="1" w:unhideWhenUsed="1"/>
-    <w:lsdException w:name="List Continue" w:semiHidden="1" w:unhideWhenUsed="1"/>
-    <w:lsdException w:name="List Continue 2" w:semiHidden="1" w:unhideWhenUsed="1"/>
-    <w:lsdException w:name="List Continue 3" w:semiHidden="1" w:unhideWhenUsed="1"/>
-    <w:lsdException w:name="List Continue 4" w:semiHidden="1" w:unhideWhenUsed="1"/>
-    <w:lsdException w:name="List Continue 5" w:semiHidden="1" w:unhideWhenUsed="1"/>
-    <w:lsdException w:name="Message Header" w:semiHidden="1" w:unhideWhenUsed="1"/>
-    <w:lsdException w:name="Subtitle" w:uiPriority="11" w:qFormat="1"/>
-    <w:lsdException w:name="Salutation" w:semiHidden="1" w:unhideWhenUsed="1"/>
-    <w:lsdException w:name="Date" w:semiHidden="1" w:unhideWhenUsed="1"/>
-    <w:lsdException w:name="Body Text First Indent" w:semiHidden="1" w:unhideWhenUsed="1"/>
-    <w:lsdException w:name="Body Text First Indent 2" w:semiHidden="1" w:unhideWhenUsed="1"/>
-    <w:lsdException w:name="Note Heading" w:semiHidden="1" w:unhideWhenUsed="1"/>
-    <w:lsdException w:name="Body Text 2" w:semiHidden="1" w:unhideWhenUsed="1"/>
-    <w:lsdException w:name="Body Text 3" w:semiHidden="1" w:unhideWhenUsed="1"/>
-    <w:lsdException w:name="Body Text Indent 2" w:semiHidden="1" w:unhideWhenUsed="1"/>
-    <w:lsdException w:name="Body Text Indent 3" w:semiHidden="1" w:unhideWhenUsed="1"/>
-    <w:lsdException w:name="Block Text" w:semiHidden="1" w:unhideWhenUsed="1"/>
-    <w:lsdException w:name="Hyperlink" w:semiHidden="1" w:unhideWhenUsed="1"/>
-    <w:lsdException w:name="FollowedHyperlink" w:semiHidden="1" w:unhideWhenUsed="1"/>
-    <w:lsdException w:name="Strong" w:uiPriority="22" w:qFormat="1"/>
-    <w:lsdException w:name="Emphasis" w:uiPriority="20" w:qFormat="1"/>
-    <w:lsdException w:name="Document Map" w:semiHidden="1" w:unhideWhenUsed="1"/>
-    <w:lsdException w:name="Plain Text" w:semiHidden="1" w:unhideWhenUsed="1"/>
-    <w:lsdException w:name="E-mail Signature" w:semiHidden="1" w:unhideWhenUsed="1"/>
-    <w:lsdException w:name="HTML Top of Form" w:semiHidden="1" w:unhideWhenUsed="1"/>
-    <w:lsdException w:name="HTML Bottom of Form" w:semiHidden="1" w:unhideWhenUsed="1"/>
-    <w:lsdException w:name="Normal (Web)" w:semiHidden="1" w:unhideWhenUsed="1"/>
-    <w:lsdException w:name="HTML Acronym" w:semiHidden="1" w:unhideWhenUsed="1"/>
-    <w:lsdException w:name="HTML Address" w:semiHidden="1" w:unhideWhenUsed="1"/>
-    <w:lsdException w:name="HTML Cite" w:semiHidden="1" w:unhideWhenUsed="1"/>
-    <w:lsdException w:name="HTML Code" w:semiHidden="1" w:unhideWhenUsed="1"/>
-    <w:lsdException w:name="HTML Definition" w:semiHidden="1" w:unhideWhenUsed="1"/>
-    <w:lsdException w:name="HTML Keyboard" w:semiHidden="1" w:unhideWhenUsed="1"/>
-    <w:lsdException w:name="HTML Preformatted" w:semiHidden="1" w:unhideWhenUsed="1"/>
-    <w:lsdException w:name="HTML Sample" w:semiHidden="1" w:unhideWhenUsed="1"/>
-    <w:lsdException w:name="HTML Typewriter" w:semiHidden="1" w:unhideWhenUsed="1"/>
-    <w:lsdException w:name="HTML Variable" w:semiHidden="1" w:unhideWhenUsed="1"/>
-    <w:lsdException w:name="Normal Table" w:semiHidden="1" w:unhideWhenUsed="1"/>
-    <w:lsdException w:name="annotation subject" w:semiHidden="1" w:unhideWhenUsed="1"/>
-    <w:lsdException w:name="No List" w:semiHidden="1" w:unhideWhenUsed="1"/>
-    <w:lsdException w:name="Outline List 1" w:semiHidden="1" w:unhideWhenUsed="1"/>
-    <w:lsdException w:name="Outline List 2" w:semiHidden="1" w:unhideWhenUsed="1"/>
-    <w:lsdException w:name="Outline List 3" w:semiHidden="1" w:unhideWhenUsed="1"/>
-    <w:lsdException w:name="Table Simple 1" w:semiHidden="1" w:unhideWhenUsed="1"/>
-    <w:lsdException w:name="Table Simple 2" w:semiHidden="1" w:unhideWhenUsed="1"/>
-    <w:lsdException w:name="Table Simple 3" w:semiHidden="1" w:unhideWhenUsed="1"/>
-    <w:lsdException w:name="Table Classic 1" w:semiHidden="1" w:unhideWhenUsed="1"/>
-    <w:lsdException w:name="Table Classic 2" w:semiHidden="1" w:unhideWhenUsed="1"/>
-    <w:lsdException w:name="Table Classic 3" w:semiHidden="1" w:unhideWhenUsed="1"/>
-    <w:lsdException w:name="Table Classic 4" w:semiHidden="1" w:unhideWhenUsed="1"/>
-    <w:lsdException w:name="Table Colorful 1" w:semiHidden="1" w:unhideWhenUsed="1"/>
-    <w:lsdException w:name="Table Colorful 2" w:semiHidden="1" w:unhideWhenUsed="1"/>
-    <w:lsdException w:name="Table Colorful 3" w:semiHidden="1" w:unhideWhenUsed="1"/>
-    <w:lsdException w:name="Table Columns 1" w:semiHidden="1" w:unhideWhenUsed="1"/>
-    <w:lsdException w:name="Table Columns 2" w:semiHidden="1" w:unhideWhenUsed="1"/>
-    <w:lsdException w:name="Table Columns 3" w:semiHidden="1" w:unhideWhenUsed="1"/>
-    <w:lsdException w:name="Table Columns 4" w:semiHidden="1" w:unhideWhenUsed="1"/>
-    <w:lsdException w:name="Table Columns 5" w:semiHidden="1" w:unhideWhenUsed="1"/>
-    <w:lsdException w:name="Table Grid 1" w:semiHidden="1" w:unhideWhenUsed="1"/>
-    <w:lsdException w:name="Table Grid 2" w:semiHidden="1" w:unhideWhenUsed="1"/>
-    <w:lsdException w:name="Table Grid 3" w:semiHidden="1" w:unhideWhenUsed="1"/>
-    <w:lsdException w:name="Table Grid 4" w:semiHidden="1" w:unhideWhenUsed="1"/>
-    <w:lsdException w:name="Table Grid 5" w:semiHidden="1" w:unhideWhenUsed="1"/>
-    <w:lsdException w:name="Table Grid 6" w:semiHidden="1" w:unhideWhenUsed="1"/>
-    <w:lsdException w:name="Table Grid 7" w:semiHidden="1" w:unhideWhenUsed="1"/>
-    <w:lsdException w:name="Table Grid 8" w:semiHidden="1" w:unhideWhenUsed="1"/>
-    <w:lsdException w:name="Table List 1" w:semiHidden="1" w:unhideWhenUsed="1"/>
-    <w:lsdException w:name="Table List 2" w:semiHidden="1" w:unhideWhenUsed="1"/>
-    <w:lsdException w:name="Table List 3" w:semiHidden="1" w:unhideWhenUsed="1"/>
-    <w:lsdException w:name="Table List 4" w:semiHidden="1" w:unhideWhenUsed="1"/>
-    <w:lsdException w:name="Table List 5" w:semiHidden="1" w:unhideWhenUsed="1"/>
-    <w:lsdException w:name="Table List 6" w:semiHidden="1" w:unhideWhenUsed="1"/>
-    <w:lsdException w:name="Table List 7" w:semiHidden="1" w:unhideWhenUsed="1"/>
-    <w:lsdException w:name="Table List 8" w:semiHidden="1" w:unhideWhenUsed="1"/>
-    <w:lsdException w:name="Table 3D effects 1" w:semiHidden="1" w:unhideWhenUsed="1"/>
-    <w:lsdException w:name="Table 3D effects 2" w:semiHidden="1" w:unhideWhenUsed="1"/>
-    <w:lsdException w:name="Table 3D effects 3" w:semiHidden="1" w:unhideWhenUsed="1"/>
-    <w:lsdException w:name="Table Contemporary" w:semiHidden="1" w:unhideWhenUsed="1"/>
-    <w:lsdException w:name="Table Elegant" w:semiHidden="1" w:unhideWhenUsed="1"/>
-    <w:lsdException w:name="Table Professional" w:semiHidden="1" w:unhideWhenUsed="1"/>
-    <w:lsdException w:name="Table Subtle 1" w:semiHidden="1" w:unhideWhenUsed="1"/>
-    <w:lsdException w:name="Table Subtle 2" w:semiHidden="1" w:unhideWhenUsed="1"/>
-    <w:lsdException w:name="Table Web 1" w:semiHidden="1" w:unhideWhenUsed="1"/>
-    <w:lsdException w:name="Table Web 2" w:semiHidden="1" w:unhideWhenUsed="1"/>
-    <w:lsdException w:name="Table Web 3" w:semiHidden="1" w:unhideWhenUsed="1"/>
-    <w:lsdException w:name="Balloon Text" w:semiHidden="1" w:unhideWhenUsed="1"/>
-    <w:lsdException w:name="Table Grid" w:uiPriority="39"/>
-    <w:lsdException w:name="Table Theme" w:semiHidden="1" w:unhideWhenUsed="1"/>
-    <w:lsdException w:name="Placeholder Text" w:semiHidden="1"/>
-    <w:lsdException w:name="No Spacing" w:uiPriority="1" w:qFormat="1"/>
-    <w:lsdException w:name="Light Shading" w:uiPriority="60"/>
-    <w:lsdException w:name="Light List" w:uiPriority="61"/>
-    <w:lsdException w:name="Light Grid" w:uiPriority="62"/>
-    <w:lsdException w:name="Medium Shading 1" w:uiPriority="63"/>
-    <w:lsdException w:name="Medium Shading 2" w:uiPriority="64"/>
-    <w:lsdException w:name="Medium List 1" w:uiPriority="65"/>
-    <w:lsdException w:name="Medium List 2" w:uiPriority="66"/>
-    <w:lsdException w:name="Medium Grid 1" w:uiPriority="67"/>
-    <w:lsdException w:name="Medium Grid 2" w:uiPriority="68"/>
-    <w:lsdException w:name="Medium Grid 3" w:uiPriority="69"/>
-    <w:lsdException w:name="Dark List" w:uiPriority="70"/>
-    <w:lsdException w:name="Colorful Shading" w:uiPriority="71"/>
-    <w:lsdException w:name="Colorful List" w:uiPriority="72"/>
-    <w:lsdException w:name="Colorful Grid" w:uiPriority="73"/>
-    <w:lsdException w:name="Light Shading Accent 1" w:uiPriority="60"/>
-    <w:lsdException w:name="Light List Accent 1" w:uiPriority="61"/>
-    <w:lsdException w:name="Light Grid Accent 1" w:uiPriority="62"/>
-    <w:lsdException w:name="Medium Shading 1 Accent 1" w:uiPriority="63"/>
-    <w:lsdException w:name="Medium Shading 2 Accent 1" w:uiPriority="64"/>
-    <w:lsdException w:name="Medium List 1 Accent 1" w:uiPriority="65"/>
-    <w:lsdException w:name="Revision" w:semiHidden="1"/>
-    <w:lsdException w:name="List Paragraph" w:uiPriority="34" w:qFormat="1"/>
-    <w:lsdException w:name="Quote" w:uiPriority="29" w:qFormat="1"/>
-    <w:lsdException w:name="Intense Quote" w:uiPriority="30" w:qFormat="1"/>
-    <w:lsdException w:name="Medium List 2 Accent 1" w:uiPriority="66"/>
-    <w:lsdException w:name="Medium Grid 1 Accent 1" w:uiPriority="67"/>
-    <w:lsdException w:name="Medium Grid 2 Accent 1" w:uiPriority="68"/>
-    <w:lsdException w:name="Medium Grid 3 Accent 1" w:uiPriority="69"/>
-    <w:lsdException w:name="Dark List Accent 1" w:uiPriority="70"/>
-    <w:lsdException w:name="Colorful Shading Accent 1" w:uiPriority="71"/>
-    <w:lsdException w:name="Colorful List Accent 1" w:uiPriority="72"/>
-    <w:lsdException w:name="Colorful Grid Accent 1" w:uiPriority="73"/>
-    <w:lsdException w:name="Light Shading Accent 2" w:uiPriority="60"/>
-    <w:lsdException w:name="Light List Accent 2" w:uiPriority="61"/>
-    <w:lsdException w:name="Light Grid Accent 2" w:uiPriority="62"/>
-    <w:lsdException w:name="Medium Shading 1 Accent 2" w:uiPriority="63"/>
-    <w:lsdException w:name="Medium Shading 2 Accent 2" w:uiPriority="64"/>
-    <w:lsdException w:name="Medium List 1 Accent 2" w:uiPriority="65"/>
-    <w:lsdException w:name="Medium List 2 Accent 2" w:uiPriority="66"/>
-    <w:lsdException w:name="Medium Grid 1 Accent 2" w:uiPriority="67"/>
-    <w:lsdException w:name="Medium Grid 2 Accent 2" w:uiPriority="68"/>
-    <w:lsdException w:name="Medium Grid 3 Accent 2" w:uiPriority="69"/>
-    <w:lsdException w:name="Dark List Accent 2" w:uiPriority="70"/>
-    <w:lsdException w:name="Colorful Shading Accent 2" w:uiPriority="71"/>
-    <w:lsdException w:name="Colorful List Accent 2" w:uiPriority="72"/>
-    <w:lsdException w:name="Colorful Grid Accent 2" w:uiPriority="73"/>
-    <w:lsdException w:name="Light Shading Accent 3" w:uiPriority="60"/>
-    <w:lsdException w:name="Light List Accent 3" w:uiPriority="61"/>
-    <w:lsdException w:name="Light Grid Accent 3" w:uiPriority="62"/>
-    <w:lsdException w:name="Medium Shading 1 Accent 3" w:uiPriority="63"/>
-    <w:lsdException w:name="Medium Shading 2 Accent 3" w:uiPriority="64"/>
-    <w:lsdException w:name="Medium List 1 Accent 3" w:uiPriority="65"/>
-    <w:lsdException w:name="Medium List 2 Accent 3" w:uiPriority="66"/>
-    <w:lsdException w:name="Medium Grid 1 Accent 3" w:uiPriority="67"/>
-    <w:lsdException w:name="Medium Grid 2 Accent 3" w:uiPriority="68"/>
-    <w:lsdException w:name="Medium Grid 3 Accent 3" w:uiPriority="69"/>
-    <w:lsdException w:name="Dark List Accent 3" w:uiPriority="70"/>
-    <w:lsdException w:name="Colorful Shading Accent 3" w:uiPriority="71"/>
-    <w:lsdException w:name="Colorful List Accent 3" w:uiPriority="72"/>
-    <w:lsdException w:name="Colorful Grid Accent 3" w:uiPriority="73"/>
-    <w:lsdException w:name="Light Shading Accent 4" w:uiPriority="60"/>
-    <w:lsdException w:name="Light List Accent 4" w:uiPriority="61"/>
-    <w:lsdException w:name="Light Grid Accent 4" w:uiPriority="62"/>
-    <w:lsdException w:name="Medium Shading 1 Accent 4" w:uiPriority="63"/>
-    <w:lsdException w:name="Medium Shading 2 Accent 4" w:uiPriority="64"/>
-    <w:lsdException w:name="Medium List 1 Accent 4" w:uiPriority="65"/>
-    <w:lsdException w:name="Medium List 2 Accent 4" w:uiPriority="66"/>
-    <w:lsdException w:name="Medium Grid 1 Accent 4" w:uiPriority="67"/>
-    <w:lsdException w:name="Medium Grid 2 Accent 4" w:uiPriority="68"/>
-    <w:lsdException w:name="Medium Grid 3 Accent 4" w:uiPriority="69"/>
-    <w:lsdException w:name="Dark List Accent 4" w:uiPriority="70"/>
-    <w:lsdException w:name="Colorful Shading Accent 4" w:uiPriority="71"/>
-    <w:lsdException w:name="Colorful List Accent 4" w:uiPriority="72"/>
-    <w:lsdException w:name="Colorful Grid Accent 4" w:uiPriority="73"/>
-    <w:lsdException w:name="Light Shading Accent 5" w:uiPriority="60"/>
-    <w:lsdException w:name="Light List Accent 5" w:uiPriority="61"/>
-    <w:lsdException w:name="Light Grid Accent 5" w:uiPriority="62"/>
-    <w:lsdException w:name="Medium Shading 1 Accent 5" w:uiPriority="63"/>
-    <w:lsdException w:name="Medium Shading 2 Accent 5" w:uiPriority="64"/>
-    <w:lsdException w:name="Medium List 1 Accent 5" w:uiPriority="65"/>
-    <w:lsdException w:name="Medium List 2 Accent 5" w:uiPriority="66"/>
-    <w:lsdException w:name="Medium Grid 1 Accent 5" w:uiPriority="67"/>
-    <w:lsdException w:name="Medium Grid 2 Accent 5" w:uiPriority="68"/>
-    <w:lsdException w:name="Medium Grid 3 Accent 5" w:uiPriority="69"/>
-    <w:lsdException w:name="Dark List Accent 5" w:uiPriority="70"/>
-    <w:lsdException w:name="Colorful Shading Accent 5" w:uiPriority="71"/>
-    <w:lsdException w:name="Colorful List Accent 5" w:uiPriority="72"/>
-    <w:lsdException w:name="Colorful Grid Accent 5" w:uiPriority="73"/>
-    <w:lsdException w:name="Light Shading Accent 6" w:uiPriority="60"/>
-    <w:lsdException w:name="Light List Accent 6" w:uiPriority="61"/>
-    <w:lsdException w:name="Light Grid Accent 6" w:uiPriority="62"/>
-    <w:lsdException w:name="Medium Shading 1 Accent 6" w:uiPriority="63"/>
-    <w:lsdException w:name="Medium Shading 2 Accent 6" w:uiPriority="64"/>
-    <w:lsdException w:name="Medium List 1 Accent 6" w:uiPriority="65"/>
-    <w:lsdException w:name="Medium List 2 Accent 6" w:uiPriority="66"/>
-    <w:lsdException w:name="Medium Grid 1 Accent 6" w:uiPriority="67"/>
-    <w:lsdException w:name="Medium Grid 2 Accent 6" w:uiPriority="68"/>
-    <w:lsdException w:name="Medium Grid 3 Accent 6" w:uiPriority="69"/>
-    <w:lsdException w:name="Dark List Accent 6" w:uiPriority="70"/>
-    <w:lsdException w:name="Colorful Shading Accent 6" w:uiPriority="71"/>
-    <w:lsdException w:name="Colorful List Accent 6" w:uiPriority="72"/>
-    <w:lsdException w:name="Colorful Grid Accent 6" w:uiPriority="73"/>
-    <w:lsdException w:name="Subtle Emphasis" w:uiPriority="19" w:qFormat="1"/>
-    <w:lsdException w:name="Intense Emphasis" w:uiPriority="21" w:qFormat="1"/>
-    <w:lsdException w:name="Subtle Reference" w:uiPriority="31" w:qFormat="1"/>
-    <w:lsdException w:name="Intense Reference" w:uiPriority="32" w:qFormat="1"/>
-    <w:lsdException w:name="Book Title" w:uiPriority="33" w:qFormat="1"/>
-    <w:lsdException w:name="Bibliography" w:semiHidden="1" w:uiPriority="37" w:unhideWhenUsed="1"/>
-    <w:lsdException w:name="TOC Heading" w:semiHidden="1" w:uiPriority="39" w:unhideWhenUsed="1" w:qFormat="1"/>
-    <w:lsdException w:name="Plain Table 1" w:uiPriority="41"/>
-    <w:lsdException w:name="Plain Table 2" w:uiPriority="42"/>
-    <w:lsdException w:name="Plain Table 3" w:uiPriority="43"/>
-    <w:lsdException w:name="Plain Table 4" w:uiPriority="44"/>
-    <w:lsdException w:name="Plain Table 5" w:uiPriority="45"/>
-    <w:lsdException w:name="Grid Table Light" w:uiPriority="40"/>
-    <w:lsdException w:name="Grid Table 1 Light" w:uiPriority="46"/>
-    <w:lsdException w:name="Grid Table 2" w:uiPriority="47"/>
-    <w:lsdException w:name="Grid Table 3" w:uiPriority="48"/>
-    <w:lsdException w:name="Grid Table 4" w:uiPriority="49"/>
-    <w:lsdException w:name="Grid Table 5 Dark" w:uiPriority="50"/>
-    <w:lsdException w:name="Grid Table 6 Colorful" w:uiPriority="51"/>
-    <w:lsdException w:name="Grid Table 7 Colorful" w:uiPriority="52"/>
-    <w:lsdException w:name="Grid Table 1 Light Accent 1" w:uiPriority="46"/>
-    <w:lsdException w:name="Grid Table 2 Accent 1" w:uiPriority="47"/>
-    <w:lsdException w:name="Grid Table 3 Accent 1" w:uiPriority="48"/>
-    <w:lsdException w:name="Grid Table 4 Accent 1" w:uiPriority="49"/>
-    <w:lsdException w:name="Grid Table 5 Dark Accent 1" w:uiPriority="50"/>
-    <w:lsdException w:name="Grid Table 6 Colorful Accent 1" w:uiPriority="51"/>
-    <w:lsdException w:name="Grid Table 7 Colorful Accent 1" w:uiPriority="52"/>
-    <w:lsdException w:name="Grid Table 1 Light Accent 2" w:uiPriority="46"/>
-    <w:lsdException w:name="Grid Table 2 Accent 2" w:uiPriority="47"/>
-    <w:lsdException w:name="Grid Table 3 Accent 2" w:uiPriority="48"/>
-    <w:lsdException w:name="Grid Table 4 Accent 2" w:uiPriority="49"/>
-    <w:lsdException w:name="Grid Table 5 Dark Accent 2" w:uiPriority="50"/>
-    <w:lsdException w:name="Grid Table 6 Colorful Accent 2" w:uiPriority="51"/>
-    <w:lsdException w:name="Grid Table 7 Colorful Accent 2" w:uiPriority="52"/>
-    <w:lsdException w:name="Grid Table 1 Light Accent 3" w:uiPriority="46"/>
-    <w:lsdException w:name="Grid Table 2 Accent 3" w:uiPriority="47"/>
-    <w:lsdException w:name="Grid Table 3 Accent 3" w:uiPriority="48"/>
-    <w:lsdException w:name="Grid Table 4 Accent 3" w:uiPriority="49"/>
-    <w:lsdException w:name="Grid Table 5 Dark Accent 3" w:uiPriority="50"/>
-    <w:lsdException w:name="Grid Table 6 Colorful Accent 3" w:uiPriority="51"/>
-    <w:lsdException w:name="Grid Table 7 Colorful Accent 3" w:uiPriority="52"/>
-    <w:lsdException w:name="Grid Table 1 Light Accent 4" w:uiPriority="46"/>
-    <w:lsdException w:name="Grid Table 2 Accent 4" w:uiPriority="47"/>
-    <w:lsdException w:name="Grid Table 3 Accent 4" w:uiPriority="48"/>
-    <w:lsdException w:name="Grid Table 4 Accent 4" w:uiPriority="49"/>
-    <w:lsdException w:name="Grid Table 5 Dark Accent 4" w:uiPriority="50"/>
-    <w:lsdException w:name="Grid Table 6 Colorful Accent 4" w:uiPriority="51"/>
-    <w:lsdException w:name="Grid Table 7 Colorful Accent 4" w:uiPriority="52"/>
-    <w:lsdException w:name="Grid Table 1 Light Accent 5" w:uiPriority="46"/>
-    <w:lsdException w:name="Grid Table 2 Accent 5" w:uiPriority="47"/>
-    <w:lsdException w:name="Grid Table 3 Accent 5" w:uiPriority="48"/>
-    <w:lsdException w:name="Grid Table 4 Accent 5" w:uiPriority="49"/>
-    <w:lsdException w:name="Grid Table 5 Dark Accent 5" w:uiPriority="50"/>
-    <w:lsdException w:name="Grid Table 6 Colorful Accent 5" w:uiPriority="51"/>
-    <w:lsdException w:name="Grid Table 7 Colorful Accent 5" w:uiPriority="52"/>
-    <w:lsdException w:name="Grid Table 1 Light Accent 6" w:uiPriority="46"/>
-    <w:lsdException w:name="Grid Table 2 Accent 6" w:uiPriority="47"/>
-    <w:lsdException w:name="Grid Table 3 Accent 6" w:uiPriority="48"/>
-    <w:lsdException w:name="Grid Table 4 Accent 6" w:uiPriority="49"/>
-    <w:lsdException w:name="Grid Table 5 Dark Accent 6" w:uiPriority="50"/>
-    <w:lsdException w:name="Grid Table 6 Colorful Accent 6" w:uiPriority="51"/>
-    <w:lsdException w:name="Grid Table 7 Colorful Accent 6" w:uiPriority="52"/>
-    <w:lsdException w:name="List Table 1 Light" w:uiPriority="46"/>
-    <w:lsdException w:name="List Table 2" w:uiPriority="47"/>
-    <w:lsdException w:name="List Table 3" w:uiPriority="48"/>
-    <w:lsdException w:name="List Table 4" w:uiPriority="49"/>
-    <w:lsdException w:name="List Table 5 Dark" w:uiPriority="50"/>
-    <w:lsdException w:name="List Table 6 Colorful" w:uiPriority="51"/>
-    <w:lsdException w:name="List Table 7 Colorful" w:uiPriority="52"/>
-    <w:lsdException w:name="List Table 1 Light Accent 1" w:uiPriority="46"/>
-    <w:lsdException w:name="List Table 2 Accent 1" w:uiPriority="47"/>
-    <w:lsdException w:name="List Table 3 Accent 1" w:uiPriority="48"/>
-    <w:lsdException w:name="List Table 4 Accent 1" w:uiPriority="49"/>
-    <w:lsdException w:name="List Table 5 Dark Accent 1" w:uiPriority="50"/>
-    <w:lsdException w:name="List Table 6 Colorful Accent 1" w:uiPriority="51"/>
-    <w:lsdException w:name="List Table 7 Colorful Accent 1" w:uiPriority="52"/>
-    <w:lsdException w:name="List Table 1 Light Accent 2" w:uiPriority="46"/>
-    <w:lsdException w:name="List Table 2 Accent 2" w:uiPriority="47"/>
-    <w:lsdException w:name="List Table 3 Accent 2" w:uiPriority="48"/>
-    <w:lsdException w:name="List Table 4 Accent 2" w:uiPriority="49"/>
-    <w:lsdException w:name="List Table 5 Dark Accent 2" w:uiPriority="50"/>
-    <w:lsdException w:name="List Table 6 Colorful Accent 2" w:uiPriority="51"/>
-    <w:lsdException w:name="List Table 7 Colorful Accent 2" w:uiPriority="52"/>
-    <w:lsdException w:name="List Table 1 Light Accent 3" w:uiPriority="46"/>
-    <w:lsdException w:name="List Table 2 Accent 3" w:uiPriority="47"/>
-    <w:lsdException w:name="List Table 3 Accent 3" w:uiPriority="48"/>
-    <w:lsdException w:name="List Table 4 Accent 3" w:uiPriority="49"/>
-    <w:lsdException w:name="List Table 5 Dark Accent 3" w:uiPriority="50"/>
-    <w:lsdException w:name="List Table 6 Colorful Accent 3" w:uiPriority="51"/>
-    <w:lsdException w:name="List Table 7 Colorful Accent 3" w:uiPriority="52"/>
-    <w:lsdException w:name="List Table 1 Light Accent 4" w:uiPriority="46"/>
-    <w:lsdException w:name="List Table 2 Accent 4" w:uiPriority="47"/>
-    <w:lsdException w:name="List Table 3 Accent 4" w:uiPriority="48"/>
-    <w:lsdException w:name="List Table 4 Accent 4" w:uiPriority="49"/>
-    <w:lsdException w:name="List Table 5 Dark Accent 4" w:uiPriority="50"/>
-    <w:lsdException w:name="List Table 6 Colorful Accent 4" w:uiPriority="51"/>
-    <w:lsdException w:name="List Table 7 Colorful Accent 4" w:uiPriority="52"/>
-    <w:lsdException w:name="List Table 1 Light Accent 5" w:uiPriority="46"/>
-    <w:lsdException w:name="List Table 2 Accent 5" w:uiPriority="47"/>
-    <w:lsdException w:name="List Table 3 Accent 5" w:uiPriority="48"/>
-    <w:lsdException w:name="List Table 4 Accent 5" w:uiPriority="49"/>
-    <w:lsdException w:name="List Table 5 Dark Accent 5" w:uiPriority="50"/>
-    <w:lsdException w:name="List Table 6 Colorful Accent 5" w:uiPriority="51"/>
-    <w:lsdException w:name="List Table 7 Colorful Accent 5" w:uiPriority="52"/>
-    <w:lsdException w:name="List Table 1 Light Accent 6" w:uiPriority="46"/>
-    <w:lsdException w:name="List Table 2 Accent 6" w:uiPriority="47"/>
-    <w:lsdException w:name="List Table 3 Accent 6" w:uiPriority="48"/>
-    <w:lsdException w:name="List Table 4 Accent 6" w:uiPriority="49"/>
-    <w:lsdException w:name="List Table 5 Dark Accent 6" w:uiPriority="50"/>
-    <w:lsdException w:name="List Table 6 Colorful Accent 6" w:uiPriority="51"/>
-    <w:lsdException w:name="List Table 7 Colorful Accent 6" w:uiPriority="52"/>
-  </w:latentStyles>
-  <w:style w:type="paragraph" w:default="1" w:styleId="Normal">
-    <w:name w:val="Normal"/>
-    <w:qFormat/>
-  </w:style>
-  <w:style w:type="character" w:default="1" w:styleId="Fuentedeprrafopredeter">
-    <w:name w:val="Default Paragraph Font"/>
-    <w:uiPriority w:val="1"/>
-    <w:semiHidden/>
-    <w:unhideWhenUsed/>
-  </w:style>
-  <w:style w:type="table" w:default="1" w:styleId="Tablanormal">
-    <w:name w:val="Normal Table"/>
-    <w:uiPriority w:val="99"/>
-    <w:semiHidden/>
-    <w:unhideWhenUsed/>
-    <w:tblPr>
-      <w:tblInd w:w="0" w:type="dxa"/>
-      <w:tblCellMar>
-        <w:top w:w="0" w:type="dxa"/>
-        <w:left w:w="108" w:type="dxa"/>
-        <w:bottom w:w="0" w:type="dxa"/>
-        <w:right w:w="108" w:type="dxa"/>
-      </w:tblCellMar>
-    </w:tblPr>
-  </w:style>
-  <w:style w:type="numbering" w:default="1" w:styleId="Sinlista">
-    <w:name w:val="No List"/>
-    <w:uiPriority w:val="99"/>
-    <w:semiHidden/>
-    <w:unhideWhenUsed/>
-  </w:style>
-  <w:style w:type="paragraph" w:customStyle="1" w:styleId="1FA9C86D3CCC4B9EAB20CDF73AF66B4E">
-    <w:name w:val="1FA9C86D3CCC4B9EAB20CDF73AF66B4E"/>
-  </w:style>
-  <w:style w:type="paragraph" w:customStyle="1" w:styleId="F0C2E601B4C7474BA1AB53DE16556C1E">
-    <w:name w:val="F0C2E601B4C7474BA1AB53DE16556C1E"/>
-  </w:style>
-  <w:style w:type="paragraph" w:customStyle="1" w:styleId="0CAE8F7EF1094031A5F0F2654D17F6FC">
-    <w:name w:val="0CAE8F7EF1094031A5F0F2654D17F6FC"/>
-  </w:style>
-</w:styles>
-</file>
-
-<file path=word/glossary/webSettings.xml><?xml version="1.0" encoding="utf-8"?>
-<w:webSettings xmlns:mc="http://schemas.openxmlformats.org/markup-compatibility/2006" xmlns:r="http://schemas.openxmlformats.org/officeDocument/2006/relationships" xmlns:w="http://schemas.openxmlformats.org/wordprocessingml/2006/main" xmlns:w14="http://schemas.microsoft.com/office/word/2010/wordml" xmlns:w15="http://schemas.microsoft.com/office/word/2012/wordml" mc:Ignorable="w14 w15">
-  <w:optimizeForBrowser/>
-  <w:allowPNG/>
-</w:webSettings>
 </file>
 
 <file path=word/theme/theme1.xml><?xml version="1.0" encoding="utf-8"?>
@@ -4393,141 +4499,6 @@
 </file>
 
 <file path=customXml/item1.xml><?xml version="1.0" encoding="utf-8"?>
-<p:properties xmlns:p="http://schemas.microsoft.com/office/2006/metadata/properties" xmlns:xsi="http://www.w3.org/2001/XMLSchema-instance" xmlns:pc="http://schemas.microsoft.com/office/infopath/2007/PartnerControls">
-  <documentManagement>
-    <APDescription xmlns="4873beb7-5857-4685-be1f-d57550cc96cc" xsi:nil="true"/>
-    <AssetExpire xmlns="4873beb7-5857-4685-be1f-d57550cc96cc">2029-01-01T08:00:00+00:00</AssetExpire>
-    <CampaignTagsTaxHTField0 xmlns="4873beb7-5857-4685-be1f-d57550cc96cc">
-      <Terms xmlns="http://schemas.microsoft.com/office/infopath/2007/PartnerControls"/>
-    </CampaignTagsTaxHTField0>
-    <IntlLangReviewDate xmlns="4873beb7-5857-4685-be1f-d57550cc96cc" xsi:nil="true"/>
-    <TPFriendlyName xmlns="4873beb7-5857-4685-be1f-d57550cc96cc" xsi:nil="true"/>
-    <IntlLangReview xmlns="4873beb7-5857-4685-be1f-d57550cc96cc">false</IntlLangReview>
-    <LocLastLocAttemptVersionLookup xmlns="4873beb7-5857-4685-be1f-d57550cc96cc">864570</LocLastLocAttemptVersionLookup>
-    <PolicheckWords xmlns="4873beb7-5857-4685-be1f-d57550cc96cc" xsi:nil="true"/>
-    <SubmitterId xmlns="4873beb7-5857-4685-be1f-d57550cc96cc" xsi:nil="true"/>
-    <AcquiredFrom xmlns="4873beb7-5857-4685-be1f-d57550cc96cc">Internal MS</AcquiredFrom>
-    <EditorialStatus xmlns="4873beb7-5857-4685-be1f-d57550cc96cc">Complete</EditorialStatus>
-    <Markets xmlns="4873beb7-5857-4685-be1f-d57550cc96cc"/>
-    <OriginAsset xmlns="4873beb7-5857-4685-be1f-d57550cc96cc" xsi:nil="true"/>
-    <AssetStart xmlns="4873beb7-5857-4685-be1f-d57550cc96cc">2012-11-01T04:53:00+00:00</AssetStart>
-    <FriendlyTitle xmlns="4873beb7-5857-4685-be1f-d57550cc96cc" xsi:nil="true"/>
-    <MarketSpecific xmlns="4873beb7-5857-4685-be1f-d57550cc96cc">false</MarketSpecific>
-    <TPNamespace xmlns="4873beb7-5857-4685-be1f-d57550cc96cc" xsi:nil="true"/>
-    <PublishStatusLookup xmlns="4873beb7-5857-4685-be1f-d57550cc96cc">
-      <Value>1655138</Value>
-    </PublishStatusLookup>
-    <APAuthor xmlns="4873beb7-5857-4685-be1f-d57550cc96cc">
-      <UserInfo>
-        <DisplayName>MIDDLEEAST\v-keerth</DisplayName>
-        <AccountId>2799</AccountId>
-        <AccountType/>
-      </UserInfo>
-    </APAuthor>
-    <TPCommandLine xmlns="4873beb7-5857-4685-be1f-d57550cc96cc" xsi:nil="true"/>
-    <IntlLangReviewer xmlns="4873beb7-5857-4685-be1f-d57550cc96cc" xsi:nil="true"/>
-    <OpenTemplate xmlns="4873beb7-5857-4685-be1f-d57550cc96cc">true</OpenTemplate>
-    <CSXSubmissionDate xmlns="4873beb7-5857-4685-be1f-d57550cc96cc" xsi:nil="true"/>
-    <TaxCatchAll xmlns="4873beb7-5857-4685-be1f-d57550cc96cc"/>
-    <Manager xmlns="4873beb7-5857-4685-be1f-d57550cc96cc" xsi:nil="true"/>
-    <NumericId xmlns="4873beb7-5857-4685-be1f-d57550cc96cc" xsi:nil="true"/>
-    <ParentAssetId xmlns="4873beb7-5857-4685-be1f-d57550cc96cc" xsi:nil="true"/>
-    <OriginalSourceMarket xmlns="4873beb7-5857-4685-be1f-d57550cc96cc" xsi:nil="true"/>
-    <ApprovalStatus xmlns="4873beb7-5857-4685-be1f-d57550cc96cc">InProgress</ApprovalStatus>
-    <TPComponent xmlns="4873beb7-5857-4685-be1f-d57550cc96cc" xsi:nil="true"/>
-    <EditorialTags xmlns="4873beb7-5857-4685-be1f-d57550cc96cc" xsi:nil="true"/>
-    <TPExecutable xmlns="4873beb7-5857-4685-be1f-d57550cc96cc" xsi:nil="true"/>
-    <TPLaunchHelpLink xmlns="4873beb7-5857-4685-be1f-d57550cc96cc" xsi:nil="true"/>
-    <LocComments xmlns="4873beb7-5857-4685-be1f-d57550cc96cc" xsi:nil="true"/>
-    <LocRecommendedHandoff xmlns="4873beb7-5857-4685-be1f-d57550cc96cc" xsi:nil="true"/>
-    <SourceTitle xmlns="4873beb7-5857-4685-be1f-d57550cc96cc" xsi:nil="true"/>
-    <CSXUpdate xmlns="4873beb7-5857-4685-be1f-d57550cc96cc">false</CSXUpdate>
-    <IntlLocPriority xmlns="4873beb7-5857-4685-be1f-d57550cc96cc" xsi:nil="true"/>
-    <UAProjectedTotalWords xmlns="4873beb7-5857-4685-be1f-d57550cc96cc" xsi:nil="true"/>
-    <AssetType xmlns="4873beb7-5857-4685-be1f-d57550cc96cc">TP</AssetType>
-    <MachineTranslated xmlns="4873beb7-5857-4685-be1f-d57550cc96cc">false</MachineTranslated>
-    <OutputCachingOn xmlns="4873beb7-5857-4685-be1f-d57550cc96cc">false</OutputCachingOn>
-    <TemplateStatus xmlns="4873beb7-5857-4685-be1f-d57550cc96cc">Complete</TemplateStatus>
-    <IsSearchable xmlns="4873beb7-5857-4685-be1f-d57550cc96cc">true</IsSearchable>
-    <ContentItem xmlns="4873beb7-5857-4685-be1f-d57550cc96cc" xsi:nil="true"/>
-    <HandoffToMSDN xmlns="4873beb7-5857-4685-be1f-d57550cc96cc" xsi:nil="true"/>
-    <ShowIn xmlns="4873beb7-5857-4685-be1f-d57550cc96cc">Show everywhere</ShowIn>
-    <ThumbnailAssetId xmlns="4873beb7-5857-4685-be1f-d57550cc96cc" xsi:nil="true"/>
-    <UALocComments xmlns="4873beb7-5857-4685-be1f-d57550cc96cc" xsi:nil="true"/>
-    <UALocRecommendation xmlns="4873beb7-5857-4685-be1f-d57550cc96cc">Localize</UALocRecommendation>
-    <LastModifiedDateTime xmlns="4873beb7-5857-4685-be1f-d57550cc96cc" xsi:nil="true"/>
-    <LegacyData xmlns="4873beb7-5857-4685-be1f-d57550cc96cc" xsi:nil="true"/>
-    <LocManualTestRequired xmlns="4873beb7-5857-4685-be1f-d57550cc96cc">false</LocManualTestRequired>
-    <LocMarketGroupTiers2 xmlns="4873beb7-5857-4685-be1f-d57550cc96cc" xsi:nil="true"/>
-    <ClipArtFilename xmlns="4873beb7-5857-4685-be1f-d57550cc96cc" xsi:nil="true"/>
-    <TPApplication xmlns="4873beb7-5857-4685-be1f-d57550cc96cc" xsi:nil="true"/>
-    <CSXHash xmlns="4873beb7-5857-4685-be1f-d57550cc96cc" xsi:nil="true"/>
-    <DirectSourceMarket xmlns="4873beb7-5857-4685-be1f-d57550cc96cc" xsi:nil="true"/>
-    <PrimaryImageGen xmlns="4873beb7-5857-4685-be1f-d57550cc96cc">true</PrimaryImageGen>
-    <PlannedPubDate xmlns="4873beb7-5857-4685-be1f-d57550cc96cc" xsi:nil="true"/>
-    <CSXSubmissionMarket xmlns="4873beb7-5857-4685-be1f-d57550cc96cc" xsi:nil="true"/>
-    <Downloads xmlns="4873beb7-5857-4685-be1f-d57550cc96cc">0</Downloads>
-    <ArtSampleDocs xmlns="4873beb7-5857-4685-be1f-d57550cc96cc" xsi:nil="true"/>
-    <TrustLevel xmlns="4873beb7-5857-4685-be1f-d57550cc96cc">1 Microsoft Managed Content</TrustLevel>
-    <BlockPublish xmlns="4873beb7-5857-4685-be1f-d57550cc96cc">false</BlockPublish>
-    <TPLaunchHelpLinkType xmlns="4873beb7-5857-4685-be1f-d57550cc96cc">Template</TPLaunchHelpLinkType>
-    <LocalizationTagsTaxHTField0 xmlns="4873beb7-5857-4685-be1f-d57550cc96cc">
-      <Terms xmlns="http://schemas.microsoft.com/office/infopath/2007/PartnerControls"/>
-    </LocalizationTagsTaxHTField0>
-    <BusinessGroup xmlns="4873beb7-5857-4685-be1f-d57550cc96cc" xsi:nil="true"/>
-    <Providers xmlns="4873beb7-5857-4685-be1f-d57550cc96cc" xsi:nil="true"/>
-    <TemplateTemplateType xmlns="4873beb7-5857-4685-be1f-d57550cc96cc">Word Document Template</TemplateTemplateType>
-    <TimesCloned xmlns="4873beb7-5857-4685-be1f-d57550cc96cc" xsi:nil="true"/>
-    <TPAppVersion xmlns="4873beb7-5857-4685-be1f-d57550cc96cc" xsi:nil="true"/>
-    <VoteCount xmlns="4873beb7-5857-4685-be1f-d57550cc96cc" xsi:nil="true"/>
-    <AverageRating xmlns="4873beb7-5857-4685-be1f-d57550cc96cc" xsi:nil="true"/>
-    <FeatureTagsTaxHTField0 xmlns="4873beb7-5857-4685-be1f-d57550cc96cc">
-      <Terms xmlns="http://schemas.microsoft.com/office/infopath/2007/PartnerControls"/>
-    </FeatureTagsTaxHTField0>
-    <Provider xmlns="4873beb7-5857-4685-be1f-d57550cc96cc" xsi:nil="true"/>
-    <UACurrentWords xmlns="4873beb7-5857-4685-be1f-d57550cc96cc" xsi:nil="true"/>
-    <AssetId xmlns="4873beb7-5857-4685-be1f-d57550cc96cc">TP103749966</AssetId>
-    <TPClientViewer xmlns="4873beb7-5857-4685-be1f-d57550cc96cc" xsi:nil="true"/>
-    <DSATActionTaken xmlns="4873beb7-5857-4685-be1f-d57550cc96cc" xsi:nil="true"/>
-    <APEditor xmlns="4873beb7-5857-4685-be1f-d57550cc96cc">
-      <UserInfo>
-        <DisplayName/>
-        <AccountId xsi:nil="true"/>
-        <AccountType/>
-      </UserInfo>
-    </APEditor>
-    <TPInstallLocation xmlns="4873beb7-5857-4685-be1f-d57550cc96cc" xsi:nil="true"/>
-    <OOCacheId xmlns="4873beb7-5857-4685-be1f-d57550cc96cc" xsi:nil="true"/>
-    <IsDeleted xmlns="4873beb7-5857-4685-be1f-d57550cc96cc">false</IsDeleted>
-    <PublishTargets xmlns="4873beb7-5857-4685-be1f-d57550cc96cc">OfficeOnlineVNext</PublishTargets>
-    <ApprovalLog xmlns="4873beb7-5857-4685-be1f-d57550cc96cc" xsi:nil="true"/>
-    <BugNumber xmlns="4873beb7-5857-4685-be1f-d57550cc96cc" xsi:nil="true"/>
-    <CrawlForDependencies xmlns="4873beb7-5857-4685-be1f-d57550cc96cc">false</CrawlForDependencies>
-    <InternalTagsTaxHTField0 xmlns="4873beb7-5857-4685-be1f-d57550cc96cc">
-      <Terms xmlns="http://schemas.microsoft.com/office/infopath/2007/PartnerControls"/>
-    </InternalTagsTaxHTField0>
-    <LastHandOff xmlns="4873beb7-5857-4685-be1f-d57550cc96cc" xsi:nil="true"/>
-    <Milestone xmlns="4873beb7-5857-4685-be1f-d57550cc96cc" xsi:nil="true"/>
-    <OriginalRelease xmlns="4873beb7-5857-4685-be1f-d57550cc96cc">15</OriginalRelease>
-    <RecommendationsModifier xmlns="4873beb7-5857-4685-be1f-d57550cc96cc" xsi:nil="true"/>
-    <ScenarioTagsTaxHTField0 xmlns="4873beb7-5857-4685-be1f-d57550cc96cc">
-      <Terms xmlns="http://schemas.microsoft.com/office/infopath/2007/PartnerControls"/>
-    </ScenarioTagsTaxHTField0>
-    <UANotes xmlns="4873beb7-5857-4685-be1f-d57550cc96cc" xsi:nil="true"/>
-  </documentManagement>
-</p:properties>
-</file>
-
-<file path=customXml/item2.xml><?xml version="1.0" encoding="utf-8"?>
-<?mso-contentType ?>
-<FormTemplates xmlns="http://schemas.microsoft.com/sharepoint/v3/contenttype/forms">
-  <Display>DocumentLibraryForm</Display>
-  <Edit>AssetEditForm</Edit>
-  <New>DocumentLibraryForm</New>
-</FormTemplates>
-</file>
-
-<file path=customXml/item3.xml><?xml version="1.0" encoding="utf-8"?>
 <ct:contentTypeSchema xmlns:ct="http://schemas.microsoft.com/office/2006/metadata/contentType" xmlns:ma="http://schemas.microsoft.com/office/2006/metadata/properties/metaAttributes" ct:_="" ma:_="" ma:contentTypeName="TemplateFile" ma:contentTypeID="0x0101006EDDDB5EE6D98C44930B742096920B300400F5B6D36B3EF94B4E9A635CDF2A18F5B8" ma:contentTypeVersion="72" ma:contentTypeDescription="Create a new document." ma:contentTypeScope="" ma:versionID="a23e56308344d904b51738559c3d67c9">
   <xsd:schema xmlns:xsd="http://www.w3.org/2001/XMLSchema" xmlns:xs="http://www.w3.org/2001/XMLSchema" xmlns:p="http://schemas.microsoft.com/office/2006/metadata/properties" xmlns:ns2="4873beb7-5857-4685-be1f-d57550cc96cc" targetNamespace="http://schemas.microsoft.com/office/2006/metadata/properties" ma:root="true" ma:fieldsID="cd0908cc4600e77bf5da051303e00c8d" ns2:_="">
     <xsd:import namespace="4873beb7-5857-4685-be1f-d57550cc96cc"/>
@@ -5567,6 +5538,141 @@
 </ct:contentTypeSchema>
 </file>
 
+<file path=customXml/item2.xml><?xml version="1.0" encoding="utf-8"?>
+<?mso-contentType ?>
+<FormTemplates xmlns="http://schemas.microsoft.com/sharepoint/v3/contenttype/forms">
+  <Display>DocumentLibraryForm</Display>
+  <Edit>AssetEditForm</Edit>
+  <New>DocumentLibraryForm</New>
+</FormTemplates>
+</file>
+
+<file path=customXml/item3.xml><?xml version="1.0" encoding="utf-8"?>
+<p:properties xmlns:p="http://schemas.microsoft.com/office/2006/metadata/properties" xmlns:xsi="http://www.w3.org/2001/XMLSchema-instance" xmlns:pc="http://schemas.microsoft.com/office/infopath/2007/PartnerControls">
+  <documentManagement>
+    <APDescription xmlns="4873beb7-5857-4685-be1f-d57550cc96cc" xsi:nil="true"/>
+    <AssetExpire xmlns="4873beb7-5857-4685-be1f-d57550cc96cc">2029-01-01T08:00:00+00:00</AssetExpire>
+    <CampaignTagsTaxHTField0 xmlns="4873beb7-5857-4685-be1f-d57550cc96cc">
+      <Terms xmlns="http://schemas.microsoft.com/office/infopath/2007/PartnerControls"/>
+    </CampaignTagsTaxHTField0>
+    <IntlLangReviewDate xmlns="4873beb7-5857-4685-be1f-d57550cc96cc" xsi:nil="true"/>
+    <TPFriendlyName xmlns="4873beb7-5857-4685-be1f-d57550cc96cc" xsi:nil="true"/>
+    <IntlLangReview xmlns="4873beb7-5857-4685-be1f-d57550cc96cc">false</IntlLangReview>
+    <LocLastLocAttemptVersionLookup xmlns="4873beb7-5857-4685-be1f-d57550cc96cc">864570</LocLastLocAttemptVersionLookup>
+    <PolicheckWords xmlns="4873beb7-5857-4685-be1f-d57550cc96cc" xsi:nil="true"/>
+    <SubmitterId xmlns="4873beb7-5857-4685-be1f-d57550cc96cc" xsi:nil="true"/>
+    <AcquiredFrom xmlns="4873beb7-5857-4685-be1f-d57550cc96cc">Internal MS</AcquiredFrom>
+    <EditorialStatus xmlns="4873beb7-5857-4685-be1f-d57550cc96cc">Complete</EditorialStatus>
+    <Markets xmlns="4873beb7-5857-4685-be1f-d57550cc96cc"/>
+    <OriginAsset xmlns="4873beb7-5857-4685-be1f-d57550cc96cc" xsi:nil="true"/>
+    <AssetStart xmlns="4873beb7-5857-4685-be1f-d57550cc96cc">2012-11-01T04:53:00+00:00</AssetStart>
+    <FriendlyTitle xmlns="4873beb7-5857-4685-be1f-d57550cc96cc" xsi:nil="true"/>
+    <MarketSpecific xmlns="4873beb7-5857-4685-be1f-d57550cc96cc">false</MarketSpecific>
+    <TPNamespace xmlns="4873beb7-5857-4685-be1f-d57550cc96cc" xsi:nil="true"/>
+    <PublishStatusLookup xmlns="4873beb7-5857-4685-be1f-d57550cc96cc">
+      <Value>1655138</Value>
+    </PublishStatusLookup>
+    <APAuthor xmlns="4873beb7-5857-4685-be1f-d57550cc96cc">
+      <UserInfo>
+        <DisplayName>MIDDLEEAST\v-keerth</DisplayName>
+        <AccountId>2799</AccountId>
+        <AccountType/>
+      </UserInfo>
+    </APAuthor>
+    <TPCommandLine xmlns="4873beb7-5857-4685-be1f-d57550cc96cc" xsi:nil="true"/>
+    <IntlLangReviewer xmlns="4873beb7-5857-4685-be1f-d57550cc96cc" xsi:nil="true"/>
+    <OpenTemplate xmlns="4873beb7-5857-4685-be1f-d57550cc96cc">true</OpenTemplate>
+    <CSXSubmissionDate xmlns="4873beb7-5857-4685-be1f-d57550cc96cc" xsi:nil="true"/>
+    <TaxCatchAll xmlns="4873beb7-5857-4685-be1f-d57550cc96cc"/>
+    <Manager xmlns="4873beb7-5857-4685-be1f-d57550cc96cc" xsi:nil="true"/>
+    <NumericId xmlns="4873beb7-5857-4685-be1f-d57550cc96cc" xsi:nil="true"/>
+    <ParentAssetId xmlns="4873beb7-5857-4685-be1f-d57550cc96cc" xsi:nil="true"/>
+    <OriginalSourceMarket xmlns="4873beb7-5857-4685-be1f-d57550cc96cc" xsi:nil="true"/>
+    <ApprovalStatus xmlns="4873beb7-5857-4685-be1f-d57550cc96cc">InProgress</ApprovalStatus>
+    <TPComponent xmlns="4873beb7-5857-4685-be1f-d57550cc96cc" xsi:nil="true"/>
+    <EditorialTags xmlns="4873beb7-5857-4685-be1f-d57550cc96cc" xsi:nil="true"/>
+    <TPExecutable xmlns="4873beb7-5857-4685-be1f-d57550cc96cc" xsi:nil="true"/>
+    <TPLaunchHelpLink xmlns="4873beb7-5857-4685-be1f-d57550cc96cc" xsi:nil="true"/>
+    <LocComments xmlns="4873beb7-5857-4685-be1f-d57550cc96cc" xsi:nil="true"/>
+    <LocRecommendedHandoff xmlns="4873beb7-5857-4685-be1f-d57550cc96cc" xsi:nil="true"/>
+    <SourceTitle xmlns="4873beb7-5857-4685-be1f-d57550cc96cc" xsi:nil="true"/>
+    <CSXUpdate xmlns="4873beb7-5857-4685-be1f-d57550cc96cc">false</CSXUpdate>
+    <IntlLocPriority xmlns="4873beb7-5857-4685-be1f-d57550cc96cc" xsi:nil="true"/>
+    <UAProjectedTotalWords xmlns="4873beb7-5857-4685-be1f-d57550cc96cc" xsi:nil="true"/>
+    <AssetType xmlns="4873beb7-5857-4685-be1f-d57550cc96cc">TP</AssetType>
+    <MachineTranslated xmlns="4873beb7-5857-4685-be1f-d57550cc96cc">false</MachineTranslated>
+    <OutputCachingOn xmlns="4873beb7-5857-4685-be1f-d57550cc96cc">false</OutputCachingOn>
+    <TemplateStatus xmlns="4873beb7-5857-4685-be1f-d57550cc96cc">Complete</TemplateStatus>
+    <IsSearchable xmlns="4873beb7-5857-4685-be1f-d57550cc96cc">true</IsSearchable>
+    <ContentItem xmlns="4873beb7-5857-4685-be1f-d57550cc96cc" xsi:nil="true"/>
+    <HandoffToMSDN xmlns="4873beb7-5857-4685-be1f-d57550cc96cc" xsi:nil="true"/>
+    <ShowIn xmlns="4873beb7-5857-4685-be1f-d57550cc96cc">Show everywhere</ShowIn>
+    <ThumbnailAssetId xmlns="4873beb7-5857-4685-be1f-d57550cc96cc" xsi:nil="true"/>
+    <UALocComments xmlns="4873beb7-5857-4685-be1f-d57550cc96cc" xsi:nil="true"/>
+    <UALocRecommendation xmlns="4873beb7-5857-4685-be1f-d57550cc96cc">Localize</UALocRecommendation>
+    <LastModifiedDateTime xmlns="4873beb7-5857-4685-be1f-d57550cc96cc" xsi:nil="true"/>
+    <LegacyData xmlns="4873beb7-5857-4685-be1f-d57550cc96cc" xsi:nil="true"/>
+    <LocManualTestRequired xmlns="4873beb7-5857-4685-be1f-d57550cc96cc">false</LocManualTestRequired>
+    <LocMarketGroupTiers2 xmlns="4873beb7-5857-4685-be1f-d57550cc96cc" xsi:nil="true"/>
+    <ClipArtFilename xmlns="4873beb7-5857-4685-be1f-d57550cc96cc" xsi:nil="true"/>
+    <TPApplication xmlns="4873beb7-5857-4685-be1f-d57550cc96cc" xsi:nil="true"/>
+    <CSXHash xmlns="4873beb7-5857-4685-be1f-d57550cc96cc" xsi:nil="true"/>
+    <DirectSourceMarket xmlns="4873beb7-5857-4685-be1f-d57550cc96cc" xsi:nil="true"/>
+    <PrimaryImageGen xmlns="4873beb7-5857-4685-be1f-d57550cc96cc">true</PrimaryImageGen>
+    <PlannedPubDate xmlns="4873beb7-5857-4685-be1f-d57550cc96cc" xsi:nil="true"/>
+    <CSXSubmissionMarket xmlns="4873beb7-5857-4685-be1f-d57550cc96cc" xsi:nil="true"/>
+    <Downloads xmlns="4873beb7-5857-4685-be1f-d57550cc96cc">0</Downloads>
+    <ArtSampleDocs xmlns="4873beb7-5857-4685-be1f-d57550cc96cc" xsi:nil="true"/>
+    <TrustLevel xmlns="4873beb7-5857-4685-be1f-d57550cc96cc">1 Microsoft Managed Content</TrustLevel>
+    <BlockPublish xmlns="4873beb7-5857-4685-be1f-d57550cc96cc">false</BlockPublish>
+    <TPLaunchHelpLinkType xmlns="4873beb7-5857-4685-be1f-d57550cc96cc">Template</TPLaunchHelpLinkType>
+    <LocalizationTagsTaxHTField0 xmlns="4873beb7-5857-4685-be1f-d57550cc96cc">
+      <Terms xmlns="http://schemas.microsoft.com/office/infopath/2007/PartnerControls"/>
+    </LocalizationTagsTaxHTField0>
+    <BusinessGroup xmlns="4873beb7-5857-4685-be1f-d57550cc96cc" xsi:nil="true"/>
+    <Providers xmlns="4873beb7-5857-4685-be1f-d57550cc96cc" xsi:nil="true"/>
+    <TemplateTemplateType xmlns="4873beb7-5857-4685-be1f-d57550cc96cc">Word Document Template</TemplateTemplateType>
+    <TimesCloned xmlns="4873beb7-5857-4685-be1f-d57550cc96cc" xsi:nil="true"/>
+    <TPAppVersion xmlns="4873beb7-5857-4685-be1f-d57550cc96cc" xsi:nil="true"/>
+    <VoteCount xmlns="4873beb7-5857-4685-be1f-d57550cc96cc" xsi:nil="true"/>
+    <AverageRating xmlns="4873beb7-5857-4685-be1f-d57550cc96cc" xsi:nil="true"/>
+    <FeatureTagsTaxHTField0 xmlns="4873beb7-5857-4685-be1f-d57550cc96cc">
+      <Terms xmlns="http://schemas.microsoft.com/office/infopath/2007/PartnerControls"/>
+    </FeatureTagsTaxHTField0>
+    <Provider xmlns="4873beb7-5857-4685-be1f-d57550cc96cc" xsi:nil="true"/>
+    <UACurrentWords xmlns="4873beb7-5857-4685-be1f-d57550cc96cc" xsi:nil="true"/>
+    <AssetId xmlns="4873beb7-5857-4685-be1f-d57550cc96cc">TP103749966</AssetId>
+    <TPClientViewer xmlns="4873beb7-5857-4685-be1f-d57550cc96cc" xsi:nil="true"/>
+    <DSATActionTaken xmlns="4873beb7-5857-4685-be1f-d57550cc96cc" xsi:nil="true"/>
+    <APEditor xmlns="4873beb7-5857-4685-be1f-d57550cc96cc">
+      <UserInfo>
+        <DisplayName/>
+        <AccountId xsi:nil="true"/>
+        <AccountType/>
+      </UserInfo>
+    </APEditor>
+    <TPInstallLocation xmlns="4873beb7-5857-4685-be1f-d57550cc96cc" xsi:nil="true"/>
+    <OOCacheId xmlns="4873beb7-5857-4685-be1f-d57550cc96cc" xsi:nil="true"/>
+    <IsDeleted xmlns="4873beb7-5857-4685-be1f-d57550cc96cc">false</IsDeleted>
+    <PublishTargets xmlns="4873beb7-5857-4685-be1f-d57550cc96cc">OfficeOnlineVNext</PublishTargets>
+    <ApprovalLog xmlns="4873beb7-5857-4685-be1f-d57550cc96cc" xsi:nil="true"/>
+    <BugNumber xmlns="4873beb7-5857-4685-be1f-d57550cc96cc" xsi:nil="true"/>
+    <CrawlForDependencies xmlns="4873beb7-5857-4685-be1f-d57550cc96cc">false</CrawlForDependencies>
+    <InternalTagsTaxHTField0 xmlns="4873beb7-5857-4685-be1f-d57550cc96cc">
+      <Terms xmlns="http://schemas.microsoft.com/office/infopath/2007/PartnerControls"/>
+    </InternalTagsTaxHTField0>
+    <LastHandOff xmlns="4873beb7-5857-4685-be1f-d57550cc96cc" xsi:nil="true"/>
+    <Milestone xmlns="4873beb7-5857-4685-be1f-d57550cc96cc" xsi:nil="true"/>
+    <OriginalRelease xmlns="4873beb7-5857-4685-be1f-d57550cc96cc">15</OriginalRelease>
+    <RecommendationsModifier xmlns="4873beb7-5857-4685-be1f-d57550cc96cc" xsi:nil="true"/>
+    <ScenarioTagsTaxHTField0 xmlns="4873beb7-5857-4685-be1f-d57550cc96cc">
+      <Terms xmlns="http://schemas.microsoft.com/office/infopath/2007/PartnerControls"/>
+    </ScenarioTagsTaxHTField0>
+    <UANotes xmlns="4873beb7-5857-4685-be1f-d57550cc96cc" xsi:nil="true"/>
+  </documentManagement>
+</p:properties>
+</file>
+
 <file path=customXml/item4.xml><?xml version="1.0" encoding="utf-8"?>
 <b:Sources xmlns:b="http://schemas.openxmlformats.org/officeDocument/2006/bibliography" SelectedStyle="\APA.XSL" StyleName="APA">
   <b:Source>
@@ -5621,24 +5727,6 @@
 </file>
 
 <file path=customXml/itemProps1.xml><?xml version="1.0" encoding="utf-8"?>
-<ds:datastoreItem xmlns:ds="http://schemas.openxmlformats.org/officeDocument/2006/customXml" ds:itemID="{83AE4ADC-D632-40A7-A0C1-0481BB069C4F}">
-  <ds:schemaRefs>
-    <ds:schemaRef ds:uri="http://schemas.microsoft.com/office/2006/metadata/properties"/>
-    <ds:schemaRef ds:uri="http://schemas.microsoft.com/office/infopath/2007/PartnerControls"/>
-    <ds:schemaRef ds:uri="4873beb7-5857-4685-be1f-d57550cc96cc"/>
-  </ds:schemaRefs>
-</ds:datastoreItem>
-</file>
-
-<file path=customXml/itemProps2.xml><?xml version="1.0" encoding="utf-8"?>
-<ds:datastoreItem xmlns:ds="http://schemas.openxmlformats.org/officeDocument/2006/customXml" ds:itemID="{FF740C13-C6A2-43D3-86C5-4CBB969C2CB1}">
-  <ds:schemaRefs>
-    <ds:schemaRef ds:uri="http://schemas.microsoft.com/sharepoint/v3/contenttype/forms"/>
-  </ds:schemaRefs>
-</ds:datastoreItem>
-</file>
-
-<file path=customXml/itemProps3.xml><?xml version="1.0" encoding="utf-8"?>
 <ds:datastoreItem xmlns:ds="http://schemas.openxmlformats.org/officeDocument/2006/customXml" ds:itemID="{88FF2527-3592-4DBF-9FD9-FEA06E5BF9A7}">
   <ds:schemaRefs>
     <ds:schemaRef ds:uri="http://schemas.microsoft.com/office/2006/metadata/contentType"/>
@@ -5656,8 +5744,26 @@
 </ds:datastoreItem>
 </file>
 
+<file path=customXml/itemProps2.xml><?xml version="1.0" encoding="utf-8"?>
+<ds:datastoreItem xmlns:ds="http://schemas.openxmlformats.org/officeDocument/2006/customXml" ds:itemID="{FF740C13-C6A2-43D3-86C5-4CBB969C2CB1}">
+  <ds:schemaRefs>
+    <ds:schemaRef ds:uri="http://schemas.microsoft.com/sharepoint/v3/contenttype/forms"/>
+  </ds:schemaRefs>
+</ds:datastoreItem>
+</file>
+
+<file path=customXml/itemProps3.xml><?xml version="1.0" encoding="utf-8"?>
+<ds:datastoreItem xmlns:ds="http://schemas.openxmlformats.org/officeDocument/2006/customXml" ds:itemID="{83AE4ADC-D632-40A7-A0C1-0481BB069C4F}">
+  <ds:schemaRefs>
+    <ds:schemaRef ds:uri="http://schemas.microsoft.com/office/2006/metadata/properties"/>
+    <ds:schemaRef ds:uri="http://schemas.microsoft.com/office/infopath/2007/PartnerControls"/>
+    <ds:schemaRef ds:uri="4873beb7-5857-4685-be1f-d57550cc96cc"/>
+  </ds:schemaRefs>
+</ds:datastoreItem>
+</file>
+
 <file path=customXml/itemProps4.xml><?xml version="1.0" encoding="utf-8"?>
-<ds:datastoreItem xmlns:ds="http://schemas.openxmlformats.org/officeDocument/2006/customXml" ds:itemID="{1D88EE77-0F77-4E55-8033-525BE0AC79B7}">
+<ds:datastoreItem xmlns:ds="http://schemas.openxmlformats.org/officeDocument/2006/customXml" ds:itemID="{97294041-895B-4DBF-AB5E-AD81589279EB}">
   <ds:schemaRefs>
     <ds:schemaRef ds:uri="http://schemas.openxmlformats.org/officeDocument/2006/bibliography"/>
   </ds:schemaRefs>

</xml_diff>

<commit_message>
Múltiples Peticiones a un API con Callbacks
</commit_message>
<xml_diff>
--- a/CursoAsincronismoJavaScript/CursoAsincronismoConJavaScript.docx
+++ b/CursoAsincronismoJavaScript/CursoAsincronismoConJavaScript.docx
@@ -1721,13 +1721,13 @@
           <w:lang w:val="es-MX"/>
         </w:rPr>
       </w:pPr>
-      <w:bookmarkStart w:id="2" w:name="_GoBack"/>
       <w:r>
         <w:rPr>
           <w:rFonts w:ascii="Arial" w:hAnsi="Arial" w:cs="Arial"/>
           <w:bCs/>
-          <w:sz w:val="20"/>
-          <w:lang w:val="es-MX"/>
+          <w:noProof/>
+          <w:sz w:val="20"/>
+          <w:lang w:val="es-MX" w:eastAsia="es-MX"/>
         </w:rPr>
         <w:drawing>
           <wp:inline distT="0" distB="0" distL="0" distR="0" wp14:anchorId="0F560AF8" wp14:editId="0166B5A0">
@@ -1765,10 +1765,289 @@
           </wp:inline>
         </w:drawing>
       </w:r>
+    </w:p>
+    <w:p>
+      <w:pPr>
+        <w:pStyle w:val="Ttulo1"/>
+      </w:pPr>
+      <w:r>
+        <w:lastRenderedPageBreak/>
+        <w:t>Múltiples Peticiones a un API con Callbacks</w:t>
+      </w:r>
+      <w:bookmarkStart w:id="2" w:name="_GoBack"/>
       <w:bookmarkEnd w:id="2"/>
     </w:p>
+    <w:p>
+      <w:pPr>
+        <w:jc w:val="both"/>
+        <w:rPr>
+          <w:rFonts w:ascii="Arial" w:hAnsi="Arial" w:cs="Arial"/>
+          <w:bCs/>
+          <w:sz w:val="20"/>
+          <w:lang w:val="es-MX"/>
+        </w:rPr>
+      </w:pPr>
+      <w:r>
+        <w:rPr>
+          <w:rFonts w:ascii="Arial" w:hAnsi="Arial" w:cs="Arial"/>
+          <w:color w:val="273B47"/>
+          <w:shd w:val="clear" w:color="auto" w:fill="F6F6F6"/>
+        </w:rPr>
+        <w:t xml:space="preserve">Es recomendable de no realizar </w:t>
+      </w:r>
+      <w:r>
+        <w:rPr>
+          <w:rFonts w:ascii="Arial" w:hAnsi="Arial" w:cs="Arial"/>
+          <w:color w:val="273B47"/>
+          <w:shd w:val="clear" w:color="auto" w:fill="F6F6F6"/>
+        </w:rPr>
+        <w:t>más</w:t>
+      </w:r>
+      <w:r>
+        <w:rPr>
+          <w:rFonts w:ascii="Arial" w:hAnsi="Arial" w:cs="Arial"/>
+          <w:color w:val="273B47"/>
+          <w:shd w:val="clear" w:color="auto" w:fill="F6F6F6"/>
+        </w:rPr>
+        <w:t xml:space="preserve"> de 3 </w:t>
+      </w:r>
+      <w:proofErr w:type="spellStart"/>
+      <w:r>
+        <w:rPr>
+          <w:rFonts w:ascii="Arial" w:hAnsi="Arial" w:cs="Arial"/>
+          <w:color w:val="273B47"/>
+          <w:shd w:val="clear" w:color="auto" w:fill="F6F6F6"/>
+        </w:rPr>
+        <w:t>callback</w:t>
+      </w:r>
+      <w:proofErr w:type="spellEnd"/>
+      <w:r>
+        <w:rPr>
+          <w:rFonts w:ascii="Arial" w:hAnsi="Arial" w:cs="Arial"/>
+          <w:color w:val="273B47"/>
+          <w:shd w:val="clear" w:color="auto" w:fill="F6F6F6"/>
+        </w:rPr>
+        <w:t xml:space="preserve"> para no caer en un </w:t>
+      </w:r>
+      <w:proofErr w:type="spellStart"/>
+      <w:r>
+        <w:rPr>
+          <w:rFonts w:ascii="Arial" w:hAnsi="Arial" w:cs="Arial"/>
+          <w:color w:val="273B47"/>
+          <w:shd w:val="clear" w:color="auto" w:fill="F6F6F6"/>
+        </w:rPr>
+        <w:t>callback</w:t>
+      </w:r>
+      <w:proofErr w:type="spellEnd"/>
+      <w:r>
+        <w:rPr>
+          <w:rFonts w:ascii="Arial" w:hAnsi="Arial" w:cs="Arial"/>
+          <w:color w:val="273B47"/>
+          <w:shd w:val="clear" w:color="auto" w:fill="F6F6F6"/>
+        </w:rPr>
+        <w:t xml:space="preserve"> </w:t>
+      </w:r>
+      <w:proofErr w:type="spellStart"/>
+      <w:r>
+        <w:rPr>
+          <w:rFonts w:ascii="Arial" w:hAnsi="Arial" w:cs="Arial"/>
+          <w:color w:val="273B47"/>
+          <w:shd w:val="clear" w:color="auto" w:fill="F6F6F6"/>
+        </w:rPr>
+        <w:t>Hell</w:t>
+      </w:r>
+      <w:proofErr w:type="spellEnd"/>
+      <w:r>
+        <w:rPr>
+          <w:rFonts w:ascii="Arial" w:hAnsi="Arial" w:cs="Arial"/>
+          <w:color w:val="273B47"/>
+          <w:shd w:val="clear" w:color="auto" w:fill="F6F6F6"/>
+        </w:rPr>
+        <w:t xml:space="preserve">, si tu proyecto tiene una </w:t>
+      </w:r>
+      <w:r>
+        <w:rPr>
+          <w:rFonts w:ascii="Arial" w:hAnsi="Arial" w:cs="Arial"/>
+          <w:color w:val="273B47"/>
+          <w:shd w:val="clear" w:color="auto" w:fill="F6F6F6"/>
+        </w:rPr>
+        <w:t>función</w:t>
+      </w:r>
+      <w:r>
+        <w:rPr>
+          <w:rFonts w:ascii="Arial" w:hAnsi="Arial" w:cs="Arial"/>
+          <w:color w:val="273B47"/>
+          <w:shd w:val="clear" w:color="auto" w:fill="F6F6F6"/>
+        </w:rPr>
+        <w:t xml:space="preserve"> con </w:t>
+      </w:r>
+      <w:r>
+        <w:rPr>
+          <w:rFonts w:ascii="Arial" w:hAnsi="Arial" w:cs="Arial"/>
+          <w:color w:val="273B47"/>
+          <w:shd w:val="clear" w:color="auto" w:fill="F6F6F6"/>
+        </w:rPr>
+        <w:t>más</w:t>
+      </w:r>
+      <w:r>
+        <w:rPr>
+          <w:rFonts w:ascii="Arial" w:hAnsi="Arial" w:cs="Arial"/>
+          <w:color w:val="273B47"/>
+          <w:shd w:val="clear" w:color="auto" w:fill="F6F6F6"/>
+        </w:rPr>
+        <w:t xml:space="preserve"> de 3 </w:t>
+      </w:r>
+      <w:proofErr w:type="spellStart"/>
+      <w:r>
+        <w:rPr>
+          <w:rFonts w:ascii="Arial" w:hAnsi="Arial" w:cs="Arial"/>
+          <w:color w:val="273B47"/>
+          <w:shd w:val="clear" w:color="auto" w:fill="F6F6F6"/>
+        </w:rPr>
+        <w:t>callback</w:t>
+      </w:r>
+      <w:proofErr w:type="spellEnd"/>
+      <w:r>
+        <w:rPr>
+          <w:rFonts w:ascii="Arial" w:hAnsi="Arial" w:cs="Arial"/>
+          <w:color w:val="273B47"/>
+          <w:shd w:val="clear" w:color="auto" w:fill="F6F6F6"/>
+        </w:rPr>
+        <w:t xml:space="preserve">, se recomienda hacer una </w:t>
+      </w:r>
+      <w:r>
+        <w:rPr>
+          <w:rFonts w:ascii="Arial" w:hAnsi="Arial" w:cs="Arial"/>
+          <w:color w:val="273B47"/>
+          <w:shd w:val="clear" w:color="auto" w:fill="F6F6F6"/>
+        </w:rPr>
+        <w:t>revisión</w:t>
+      </w:r>
+      <w:r>
+        <w:rPr>
+          <w:rFonts w:ascii="Arial" w:hAnsi="Arial" w:cs="Arial"/>
+          <w:color w:val="273B47"/>
+          <w:shd w:val="clear" w:color="auto" w:fill="F6F6F6"/>
+        </w:rPr>
+        <w:t xml:space="preserve"> y utilizar una mejor forma de ejecutar el </w:t>
+      </w:r>
+      <w:r>
+        <w:rPr>
+          <w:rFonts w:ascii="Arial" w:hAnsi="Arial" w:cs="Arial"/>
+          <w:color w:val="273B47"/>
+          <w:shd w:val="clear" w:color="auto" w:fill="F6F6F6"/>
+        </w:rPr>
+        <w:t>código</w:t>
+      </w:r>
+      <w:r>
+        <w:rPr>
+          <w:rFonts w:ascii="Arial" w:hAnsi="Arial" w:cs="Arial"/>
+          <w:color w:val="273B47"/>
+          <w:shd w:val="clear" w:color="auto" w:fill="F6F6F6"/>
+        </w:rPr>
+        <w:t xml:space="preserve">, para ello </w:t>
+      </w:r>
+      <w:r>
+        <w:rPr>
+          <w:rFonts w:ascii="Arial" w:hAnsi="Arial" w:cs="Arial"/>
+          <w:color w:val="273B47"/>
+          <w:shd w:val="clear" w:color="auto" w:fill="F6F6F6"/>
+        </w:rPr>
+        <w:t>están</w:t>
+      </w:r>
+      <w:r>
+        <w:rPr>
+          <w:rFonts w:ascii="Arial" w:hAnsi="Arial" w:cs="Arial"/>
+          <w:color w:val="273B47"/>
+          <w:shd w:val="clear" w:color="auto" w:fill="F6F6F6"/>
+        </w:rPr>
+        <w:t xml:space="preserve"> las promesas o el </w:t>
+      </w:r>
+      <w:proofErr w:type="spellStart"/>
+      <w:r>
+        <w:rPr>
+          <w:rFonts w:ascii="Arial" w:hAnsi="Arial" w:cs="Arial"/>
+          <w:color w:val="273B47"/>
+          <w:shd w:val="clear" w:color="auto" w:fill="F6F6F6"/>
+        </w:rPr>
+        <w:t>Async</w:t>
+      </w:r>
+      <w:proofErr w:type="spellEnd"/>
+      <w:r>
+        <w:rPr>
+          <w:rFonts w:ascii="Arial" w:hAnsi="Arial" w:cs="Arial"/>
+          <w:color w:val="273B47"/>
+          <w:shd w:val="clear" w:color="auto" w:fill="F6F6F6"/>
+        </w:rPr>
+        <w:t xml:space="preserve"> </w:t>
+      </w:r>
+      <w:proofErr w:type="spellStart"/>
+      <w:r>
+        <w:rPr>
+          <w:rFonts w:ascii="Arial" w:hAnsi="Arial" w:cs="Arial"/>
+          <w:color w:val="273B47"/>
+          <w:shd w:val="clear" w:color="auto" w:fill="F6F6F6"/>
+        </w:rPr>
+        <w:t>Away</w:t>
+      </w:r>
+      <w:proofErr w:type="spellEnd"/>
+    </w:p>
+    <w:p>
+      <w:pPr>
+        <w:jc w:val="center"/>
+        <w:rPr>
+          <w:rFonts w:ascii="Arial" w:hAnsi="Arial" w:cs="Arial"/>
+          <w:bCs/>
+          <w:sz w:val="20"/>
+          <w:lang w:val="es-MX"/>
+        </w:rPr>
+      </w:pPr>
+      <w:r>
+        <w:rPr>
+          <w:rFonts w:ascii="Arial" w:hAnsi="Arial" w:cs="Arial"/>
+          <w:bCs/>
+          <w:sz w:val="20"/>
+          <w:lang w:val="es-MX"/>
+        </w:rPr>
+        <w:drawing>
+          <wp:inline distT="0" distB="0" distL="0" distR="0" wp14:anchorId="6562A287" wp14:editId="013E2025">
+            <wp:extent cx="5121084" cy="4930567"/>
+            <wp:effectExtent l="0" t="0" r="3810" b="3810"/>
+            <wp:docPr id="3" name="Imagen 3"/>
+            <wp:cNvGraphicFramePr>
+              <a:graphicFrameLocks xmlns:a="http://schemas.openxmlformats.org/drawingml/2006/main" noChangeAspect="1"/>
+            </wp:cNvGraphicFramePr>
+            <a:graphic xmlns:a="http://schemas.openxmlformats.org/drawingml/2006/main">
+              <a:graphicData uri="http://schemas.openxmlformats.org/drawingml/2006/picture">
+                <pic:pic xmlns:pic="http://schemas.openxmlformats.org/drawingml/2006/picture">
+                  <pic:nvPicPr>
+                    <pic:cNvPr id="1" name=""/>
+                    <pic:cNvPicPr/>
+                  </pic:nvPicPr>
+                  <pic:blipFill>
+                    <a:blip r:embed="rId15"/>
+                    <a:stretch>
+                      <a:fillRect/>
+                    </a:stretch>
+                  </pic:blipFill>
+                  <pic:spPr>
+                    <a:xfrm>
+                      <a:off x="0" y="0"/>
+                      <a:ext cx="5121084" cy="4930567"/>
+                    </a:xfrm>
+                    <a:prstGeom prst="rect">
+                      <a:avLst/>
+                    </a:prstGeom>
+                  </pic:spPr>
+                </pic:pic>
+              </a:graphicData>
+            </a:graphic>
+          </wp:inline>
+        </w:drawing>
+      </w:r>
+    </w:p>
     <w:sectPr>
-      <w:footerReference w:type="default" r:id="rId15"/>
+      <w:footerReference w:type="default" r:id="rId16"/>
       <w:pgSz w:w="11907" w:h="16839" w:code="9"/>
       <w:pgMar w:top="1440" w:right="1440" w:bottom="1440" w:left="1440" w:header="720" w:footer="720" w:gutter="0"/>
       <w:cols w:space="720"/>
@@ -1847,7 +2126,7 @@
             <w:noProof/>
             <w:lang w:bidi="es-ES"/>
           </w:rPr>
-          <w:t>3</w:t>
+          <w:t>5</w:t>
         </w:r>
         <w:r>
           <w:rPr>
@@ -4499,6 +4778,141 @@
 </file>
 
 <file path=customXml/item1.xml><?xml version="1.0" encoding="utf-8"?>
+<p:properties xmlns:p="http://schemas.microsoft.com/office/2006/metadata/properties" xmlns:xsi="http://www.w3.org/2001/XMLSchema-instance" xmlns:pc="http://schemas.microsoft.com/office/infopath/2007/PartnerControls">
+  <documentManagement>
+    <APDescription xmlns="4873beb7-5857-4685-be1f-d57550cc96cc" xsi:nil="true"/>
+    <AssetExpire xmlns="4873beb7-5857-4685-be1f-d57550cc96cc">2029-01-01T08:00:00+00:00</AssetExpire>
+    <CampaignTagsTaxHTField0 xmlns="4873beb7-5857-4685-be1f-d57550cc96cc">
+      <Terms xmlns="http://schemas.microsoft.com/office/infopath/2007/PartnerControls"/>
+    </CampaignTagsTaxHTField0>
+    <IntlLangReviewDate xmlns="4873beb7-5857-4685-be1f-d57550cc96cc" xsi:nil="true"/>
+    <TPFriendlyName xmlns="4873beb7-5857-4685-be1f-d57550cc96cc" xsi:nil="true"/>
+    <IntlLangReview xmlns="4873beb7-5857-4685-be1f-d57550cc96cc">false</IntlLangReview>
+    <LocLastLocAttemptVersionLookup xmlns="4873beb7-5857-4685-be1f-d57550cc96cc">864570</LocLastLocAttemptVersionLookup>
+    <PolicheckWords xmlns="4873beb7-5857-4685-be1f-d57550cc96cc" xsi:nil="true"/>
+    <SubmitterId xmlns="4873beb7-5857-4685-be1f-d57550cc96cc" xsi:nil="true"/>
+    <AcquiredFrom xmlns="4873beb7-5857-4685-be1f-d57550cc96cc">Internal MS</AcquiredFrom>
+    <EditorialStatus xmlns="4873beb7-5857-4685-be1f-d57550cc96cc">Complete</EditorialStatus>
+    <Markets xmlns="4873beb7-5857-4685-be1f-d57550cc96cc"/>
+    <OriginAsset xmlns="4873beb7-5857-4685-be1f-d57550cc96cc" xsi:nil="true"/>
+    <AssetStart xmlns="4873beb7-5857-4685-be1f-d57550cc96cc">2012-11-01T04:53:00+00:00</AssetStart>
+    <FriendlyTitle xmlns="4873beb7-5857-4685-be1f-d57550cc96cc" xsi:nil="true"/>
+    <MarketSpecific xmlns="4873beb7-5857-4685-be1f-d57550cc96cc">false</MarketSpecific>
+    <TPNamespace xmlns="4873beb7-5857-4685-be1f-d57550cc96cc" xsi:nil="true"/>
+    <PublishStatusLookup xmlns="4873beb7-5857-4685-be1f-d57550cc96cc">
+      <Value>1655138</Value>
+    </PublishStatusLookup>
+    <APAuthor xmlns="4873beb7-5857-4685-be1f-d57550cc96cc">
+      <UserInfo>
+        <DisplayName>MIDDLEEAST\v-keerth</DisplayName>
+        <AccountId>2799</AccountId>
+        <AccountType/>
+      </UserInfo>
+    </APAuthor>
+    <TPCommandLine xmlns="4873beb7-5857-4685-be1f-d57550cc96cc" xsi:nil="true"/>
+    <IntlLangReviewer xmlns="4873beb7-5857-4685-be1f-d57550cc96cc" xsi:nil="true"/>
+    <OpenTemplate xmlns="4873beb7-5857-4685-be1f-d57550cc96cc">true</OpenTemplate>
+    <CSXSubmissionDate xmlns="4873beb7-5857-4685-be1f-d57550cc96cc" xsi:nil="true"/>
+    <TaxCatchAll xmlns="4873beb7-5857-4685-be1f-d57550cc96cc"/>
+    <Manager xmlns="4873beb7-5857-4685-be1f-d57550cc96cc" xsi:nil="true"/>
+    <NumericId xmlns="4873beb7-5857-4685-be1f-d57550cc96cc" xsi:nil="true"/>
+    <ParentAssetId xmlns="4873beb7-5857-4685-be1f-d57550cc96cc" xsi:nil="true"/>
+    <OriginalSourceMarket xmlns="4873beb7-5857-4685-be1f-d57550cc96cc" xsi:nil="true"/>
+    <ApprovalStatus xmlns="4873beb7-5857-4685-be1f-d57550cc96cc">InProgress</ApprovalStatus>
+    <TPComponent xmlns="4873beb7-5857-4685-be1f-d57550cc96cc" xsi:nil="true"/>
+    <EditorialTags xmlns="4873beb7-5857-4685-be1f-d57550cc96cc" xsi:nil="true"/>
+    <TPExecutable xmlns="4873beb7-5857-4685-be1f-d57550cc96cc" xsi:nil="true"/>
+    <TPLaunchHelpLink xmlns="4873beb7-5857-4685-be1f-d57550cc96cc" xsi:nil="true"/>
+    <LocComments xmlns="4873beb7-5857-4685-be1f-d57550cc96cc" xsi:nil="true"/>
+    <LocRecommendedHandoff xmlns="4873beb7-5857-4685-be1f-d57550cc96cc" xsi:nil="true"/>
+    <SourceTitle xmlns="4873beb7-5857-4685-be1f-d57550cc96cc" xsi:nil="true"/>
+    <CSXUpdate xmlns="4873beb7-5857-4685-be1f-d57550cc96cc">false</CSXUpdate>
+    <IntlLocPriority xmlns="4873beb7-5857-4685-be1f-d57550cc96cc" xsi:nil="true"/>
+    <UAProjectedTotalWords xmlns="4873beb7-5857-4685-be1f-d57550cc96cc" xsi:nil="true"/>
+    <AssetType xmlns="4873beb7-5857-4685-be1f-d57550cc96cc">TP</AssetType>
+    <MachineTranslated xmlns="4873beb7-5857-4685-be1f-d57550cc96cc">false</MachineTranslated>
+    <OutputCachingOn xmlns="4873beb7-5857-4685-be1f-d57550cc96cc">false</OutputCachingOn>
+    <TemplateStatus xmlns="4873beb7-5857-4685-be1f-d57550cc96cc">Complete</TemplateStatus>
+    <IsSearchable xmlns="4873beb7-5857-4685-be1f-d57550cc96cc">true</IsSearchable>
+    <ContentItem xmlns="4873beb7-5857-4685-be1f-d57550cc96cc" xsi:nil="true"/>
+    <HandoffToMSDN xmlns="4873beb7-5857-4685-be1f-d57550cc96cc" xsi:nil="true"/>
+    <ShowIn xmlns="4873beb7-5857-4685-be1f-d57550cc96cc">Show everywhere</ShowIn>
+    <ThumbnailAssetId xmlns="4873beb7-5857-4685-be1f-d57550cc96cc" xsi:nil="true"/>
+    <UALocComments xmlns="4873beb7-5857-4685-be1f-d57550cc96cc" xsi:nil="true"/>
+    <UALocRecommendation xmlns="4873beb7-5857-4685-be1f-d57550cc96cc">Localize</UALocRecommendation>
+    <LastModifiedDateTime xmlns="4873beb7-5857-4685-be1f-d57550cc96cc" xsi:nil="true"/>
+    <LegacyData xmlns="4873beb7-5857-4685-be1f-d57550cc96cc" xsi:nil="true"/>
+    <LocManualTestRequired xmlns="4873beb7-5857-4685-be1f-d57550cc96cc">false</LocManualTestRequired>
+    <LocMarketGroupTiers2 xmlns="4873beb7-5857-4685-be1f-d57550cc96cc" xsi:nil="true"/>
+    <ClipArtFilename xmlns="4873beb7-5857-4685-be1f-d57550cc96cc" xsi:nil="true"/>
+    <TPApplication xmlns="4873beb7-5857-4685-be1f-d57550cc96cc" xsi:nil="true"/>
+    <CSXHash xmlns="4873beb7-5857-4685-be1f-d57550cc96cc" xsi:nil="true"/>
+    <DirectSourceMarket xmlns="4873beb7-5857-4685-be1f-d57550cc96cc" xsi:nil="true"/>
+    <PrimaryImageGen xmlns="4873beb7-5857-4685-be1f-d57550cc96cc">true</PrimaryImageGen>
+    <PlannedPubDate xmlns="4873beb7-5857-4685-be1f-d57550cc96cc" xsi:nil="true"/>
+    <CSXSubmissionMarket xmlns="4873beb7-5857-4685-be1f-d57550cc96cc" xsi:nil="true"/>
+    <Downloads xmlns="4873beb7-5857-4685-be1f-d57550cc96cc">0</Downloads>
+    <ArtSampleDocs xmlns="4873beb7-5857-4685-be1f-d57550cc96cc" xsi:nil="true"/>
+    <TrustLevel xmlns="4873beb7-5857-4685-be1f-d57550cc96cc">1 Microsoft Managed Content</TrustLevel>
+    <BlockPublish xmlns="4873beb7-5857-4685-be1f-d57550cc96cc">false</BlockPublish>
+    <TPLaunchHelpLinkType xmlns="4873beb7-5857-4685-be1f-d57550cc96cc">Template</TPLaunchHelpLinkType>
+    <LocalizationTagsTaxHTField0 xmlns="4873beb7-5857-4685-be1f-d57550cc96cc">
+      <Terms xmlns="http://schemas.microsoft.com/office/infopath/2007/PartnerControls"/>
+    </LocalizationTagsTaxHTField0>
+    <BusinessGroup xmlns="4873beb7-5857-4685-be1f-d57550cc96cc" xsi:nil="true"/>
+    <Providers xmlns="4873beb7-5857-4685-be1f-d57550cc96cc" xsi:nil="true"/>
+    <TemplateTemplateType xmlns="4873beb7-5857-4685-be1f-d57550cc96cc">Word Document Template</TemplateTemplateType>
+    <TimesCloned xmlns="4873beb7-5857-4685-be1f-d57550cc96cc" xsi:nil="true"/>
+    <TPAppVersion xmlns="4873beb7-5857-4685-be1f-d57550cc96cc" xsi:nil="true"/>
+    <VoteCount xmlns="4873beb7-5857-4685-be1f-d57550cc96cc" xsi:nil="true"/>
+    <AverageRating xmlns="4873beb7-5857-4685-be1f-d57550cc96cc" xsi:nil="true"/>
+    <FeatureTagsTaxHTField0 xmlns="4873beb7-5857-4685-be1f-d57550cc96cc">
+      <Terms xmlns="http://schemas.microsoft.com/office/infopath/2007/PartnerControls"/>
+    </FeatureTagsTaxHTField0>
+    <Provider xmlns="4873beb7-5857-4685-be1f-d57550cc96cc" xsi:nil="true"/>
+    <UACurrentWords xmlns="4873beb7-5857-4685-be1f-d57550cc96cc" xsi:nil="true"/>
+    <AssetId xmlns="4873beb7-5857-4685-be1f-d57550cc96cc">TP103749966</AssetId>
+    <TPClientViewer xmlns="4873beb7-5857-4685-be1f-d57550cc96cc" xsi:nil="true"/>
+    <DSATActionTaken xmlns="4873beb7-5857-4685-be1f-d57550cc96cc" xsi:nil="true"/>
+    <APEditor xmlns="4873beb7-5857-4685-be1f-d57550cc96cc">
+      <UserInfo>
+        <DisplayName/>
+        <AccountId xsi:nil="true"/>
+        <AccountType/>
+      </UserInfo>
+    </APEditor>
+    <TPInstallLocation xmlns="4873beb7-5857-4685-be1f-d57550cc96cc" xsi:nil="true"/>
+    <OOCacheId xmlns="4873beb7-5857-4685-be1f-d57550cc96cc" xsi:nil="true"/>
+    <IsDeleted xmlns="4873beb7-5857-4685-be1f-d57550cc96cc">false</IsDeleted>
+    <PublishTargets xmlns="4873beb7-5857-4685-be1f-d57550cc96cc">OfficeOnlineVNext</PublishTargets>
+    <ApprovalLog xmlns="4873beb7-5857-4685-be1f-d57550cc96cc" xsi:nil="true"/>
+    <BugNumber xmlns="4873beb7-5857-4685-be1f-d57550cc96cc" xsi:nil="true"/>
+    <CrawlForDependencies xmlns="4873beb7-5857-4685-be1f-d57550cc96cc">false</CrawlForDependencies>
+    <InternalTagsTaxHTField0 xmlns="4873beb7-5857-4685-be1f-d57550cc96cc">
+      <Terms xmlns="http://schemas.microsoft.com/office/infopath/2007/PartnerControls"/>
+    </InternalTagsTaxHTField0>
+    <LastHandOff xmlns="4873beb7-5857-4685-be1f-d57550cc96cc" xsi:nil="true"/>
+    <Milestone xmlns="4873beb7-5857-4685-be1f-d57550cc96cc" xsi:nil="true"/>
+    <OriginalRelease xmlns="4873beb7-5857-4685-be1f-d57550cc96cc">15</OriginalRelease>
+    <RecommendationsModifier xmlns="4873beb7-5857-4685-be1f-d57550cc96cc" xsi:nil="true"/>
+    <ScenarioTagsTaxHTField0 xmlns="4873beb7-5857-4685-be1f-d57550cc96cc">
+      <Terms xmlns="http://schemas.microsoft.com/office/infopath/2007/PartnerControls"/>
+    </ScenarioTagsTaxHTField0>
+    <UANotes xmlns="4873beb7-5857-4685-be1f-d57550cc96cc" xsi:nil="true"/>
+  </documentManagement>
+</p:properties>
+</file>
+
+<file path=customXml/item2.xml><?xml version="1.0" encoding="utf-8"?>
+<?mso-contentType ?>
+<FormTemplates xmlns="http://schemas.microsoft.com/sharepoint/v3/contenttype/forms">
+  <Display>DocumentLibraryForm</Display>
+  <Edit>AssetEditForm</Edit>
+  <New>DocumentLibraryForm</New>
+</FormTemplates>
+</file>
+
+<file path=customXml/item3.xml><?xml version="1.0" encoding="utf-8"?>
 <ct:contentTypeSchema xmlns:ct="http://schemas.microsoft.com/office/2006/metadata/contentType" xmlns:ma="http://schemas.microsoft.com/office/2006/metadata/properties/metaAttributes" ct:_="" ma:_="" ma:contentTypeName="TemplateFile" ma:contentTypeID="0x0101006EDDDB5EE6D98C44930B742096920B300400F5B6D36B3EF94B4E9A635CDF2A18F5B8" ma:contentTypeVersion="72" ma:contentTypeDescription="Create a new document." ma:contentTypeScope="" ma:versionID="a23e56308344d904b51738559c3d67c9">
   <xsd:schema xmlns:xsd="http://www.w3.org/2001/XMLSchema" xmlns:xs="http://www.w3.org/2001/XMLSchema" xmlns:p="http://schemas.microsoft.com/office/2006/metadata/properties" xmlns:ns2="4873beb7-5857-4685-be1f-d57550cc96cc" targetNamespace="http://schemas.microsoft.com/office/2006/metadata/properties" ma:root="true" ma:fieldsID="cd0908cc4600e77bf5da051303e00c8d" ns2:_="">
     <xsd:import namespace="4873beb7-5857-4685-be1f-d57550cc96cc"/>
@@ -5538,141 +5952,6 @@
 </ct:contentTypeSchema>
 </file>
 
-<file path=customXml/item2.xml><?xml version="1.0" encoding="utf-8"?>
-<?mso-contentType ?>
-<FormTemplates xmlns="http://schemas.microsoft.com/sharepoint/v3/contenttype/forms">
-  <Display>DocumentLibraryForm</Display>
-  <Edit>AssetEditForm</Edit>
-  <New>DocumentLibraryForm</New>
-</FormTemplates>
-</file>
-
-<file path=customXml/item3.xml><?xml version="1.0" encoding="utf-8"?>
-<p:properties xmlns:p="http://schemas.microsoft.com/office/2006/metadata/properties" xmlns:xsi="http://www.w3.org/2001/XMLSchema-instance" xmlns:pc="http://schemas.microsoft.com/office/infopath/2007/PartnerControls">
-  <documentManagement>
-    <APDescription xmlns="4873beb7-5857-4685-be1f-d57550cc96cc" xsi:nil="true"/>
-    <AssetExpire xmlns="4873beb7-5857-4685-be1f-d57550cc96cc">2029-01-01T08:00:00+00:00</AssetExpire>
-    <CampaignTagsTaxHTField0 xmlns="4873beb7-5857-4685-be1f-d57550cc96cc">
-      <Terms xmlns="http://schemas.microsoft.com/office/infopath/2007/PartnerControls"/>
-    </CampaignTagsTaxHTField0>
-    <IntlLangReviewDate xmlns="4873beb7-5857-4685-be1f-d57550cc96cc" xsi:nil="true"/>
-    <TPFriendlyName xmlns="4873beb7-5857-4685-be1f-d57550cc96cc" xsi:nil="true"/>
-    <IntlLangReview xmlns="4873beb7-5857-4685-be1f-d57550cc96cc">false</IntlLangReview>
-    <LocLastLocAttemptVersionLookup xmlns="4873beb7-5857-4685-be1f-d57550cc96cc">864570</LocLastLocAttemptVersionLookup>
-    <PolicheckWords xmlns="4873beb7-5857-4685-be1f-d57550cc96cc" xsi:nil="true"/>
-    <SubmitterId xmlns="4873beb7-5857-4685-be1f-d57550cc96cc" xsi:nil="true"/>
-    <AcquiredFrom xmlns="4873beb7-5857-4685-be1f-d57550cc96cc">Internal MS</AcquiredFrom>
-    <EditorialStatus xmlns="4873beb7-5857-4685-be1f-d57550cc96cc">Complete</EditorialStatus>
-    <Markets xmlns="4873beb7-5857-4685-be1f-d57550cc96cc"/>
-    <OriginAsset xmlns="4873beb7-5857-4685-be1f-d57550cc96cc" xsi:nil="true"/>
-    <AssetStart xmlns="4873beb7-5857-4685-be1f-d57550cc96cc">2012-11-01T04:53:00+00:00</AssetStart>
-    <FriendlyTitle xmlns="4873beb7-5857-4685-be1f-d57550cc96cc" xsi:nil="true"/>
-    <MarketSpecific xmlns="4873beb7-5857-4685-be1f-d57550cc96cc">false</MarketSpecific>
-    <TPNamespace xmlns="4873beb7-5857-4685-be1f-d57550cc96cc" xsi:nil="true"/>
-    <PublishStatusLookup xmlns="4873beb7-5857-4685-be1f-d57550cc96cc">
-      <Value>1655138</Value>
-    </PublishStatusLookup>
-    <APAuthor xmlns="4873beb7-5857-4685-be1f-d57550cc96cc">
-      <UserInfo>
-        <DisplayName>MIDDLEEAST\v-keerth</DisplayName>
-        <AccountId>2799</AccountId>
-        <AccountType/>
-      </UserInfo>
-    </APAuthor>
-    <TPCommandLine xmlns="4873beb7-5857-4685-be1f-d57550cc96cc" xsi:nil="true"/>
-    <IntlLangReviewer xmlns="4873beb7-5857-4685-be1f-d57550cc96cc" xsi:nil="true"/>
-    <OpenTemplate xmlns="4873beb7-5857-4685-be1f-d57550cc96cc">true</OpenTemplate>
-    <CSXSubmissionDate xmlns="4873beb7-5857-4685-be1f-d57550cc96cc" xsi:nil="true"/>
-    <TaxCatchAll xmlns="4873beb7-5857-4685-be1f-d57550cc96cc"/>
-    <Manager xmlns="4873beb7-5857-4685-be1f-d57550cc96cc" xsi:nil="true"/>
-    <NumericId xmlns="4873beb7-5857-4685-be1f-d57550cc96cc" xsi:nil="true"/>
-    <ParentAssetId xmlns="4873beb7-5857-4685-be1f-d57550cc96cc" xsi:nil="true"/>
-    <OriginalSourceMarket xmlns="4873beb7-5857-4685-be1f-d57550cc96cc" xsi:nil="true"/>
-    <ApprovalStatus xmlns="4873beb7-5857-4685-be1f-d57550cc96cc">InProgress</ApprovalStatus>
-    <TPComponent xmlns="4873beb7-5857-4685-be1f-d57550cc96cc" xsi:nil="true"/>
-    <EditorialTags xmlns="4873beb7-5857-4685-be1f-d57550cc96cc" xsi:nil="true"/>
-    <TPExecutable xmlns="4873beb7-5857-4685-be1f-d57550cc96cc" xsi:nil="true"/>
-    <TPLaunchHelpLink xmlns="4873beb7-5857-4685-be1f-d57550cc96cc" xsi:nil="true"/>
-    <LocComments xmlns="4873beb7-5857-4685-be1f-d57550cc96cc" xsi:nil="true"/>
-    <LocRecommendedHandoff xmlns="4873beb7-5857-4685-be1f-d57550cc96cc" xsi:nil="true"/>
-    <SourceTitle xmlns="4873beb7-5857-4685-be1f-d57550cc96cc" xsi:nil="true"/>
-    <CSXUpdate xmlns="4873beb7-5857-4685-be1f-d57550cc96cc">false</CSXUpdate>
-    <IntlLocPriority xmlns="4873beb7-5857-4685-be1f-d57550cc96cc" xsi:nil="true"/>
-    <UAProjectedTotalWords xmlns="4873beb7-5857-4685-be1f-d57550cc96cc" xsi:nil="true"/>
-    <AssetType xmlns="4873beb7-5857-4685-be1f-d57550cc96cc">TP</AssetType>
-    <MachineTranslated xmlns="4873beb7-5857-4685-be1f-d57550cc96cc">false</MachineTranslated>
-    <OutputCachingOn xmlns="4873beb7-5857-4685-be1f-d57550cc96cc">false</OutputCachingOn>
-    <TemplateStatus xmlns="4873beb7-5857-4685-be1f-d57550cc96cc">Complete</TemplateStatus>
-    <IsSearchable xmlns="4873beb7-5857-4685-be1f-d57550cc96cc">true</IsSearchable>
-    <ContentItem xmlns="4873beb7-5857-4685-be1f-d57550cc96cc" xsi:nil="true"/>
-    <HandoffToMSDN xmlns="4873beb7-5857-4685-be1f-d57550cc96cc" xsi:nil="true"/>
-    <ShowIn xmlns="4873beb7-5857-4685-be1f-d57550cc96cc">Show everywhere</ShowIn>
-    <ThumbnailAssetId xmlns="4873beb7-5857-4685-be1f-d57550cc96cc" xsi:nil="true"/>
-    <UALocComments xmlns="4873beb7-5857-4685-be1f-d57550cc96cc" xsi:nil="true"/>
-    <UALocRecommendation xmlns="4873beb7-5857-4685-be1f-d57550cc96cc">Localize</UALocRecommendation>
-    <LastModifiedDateTime xmlns="4873beb7-5857-4685-be1f-d57550cc96cc" xsi:nil="true"/>
-    <LegacyData xmlns="4873beb7-5857-4685-be1f-d57550cc96cc" xsi:nil="true"/>
-    <LocManualTestRequired xmlns="4873beb7-5857-4685-be1f-d57550cc96cc">false</LocManualTestRequired>
-    <LocMarketGroupTiers2 xmlns="4873beb7-5857-4685-be1f-d57550cc96cc" xsi:nil="true"/>
-    <ClipArtFilename xmlns="4873beb7-5857-4685-be1f-d57550cc96cc" xsi:nil="true"/>
-    <TPApplication xmlns="4873beb7-5857-4685-be1f-d57550cc96cc" xsi:nil="true"/>
-    <CSXHash xmlns="4873beb7-5857-4685-be1f-d57550cc96cc" xsi:nil="true"/>
-    <DirectSourceMarket xmlns="4873beb7-5857-4685-be1f-d57550cc96cc" xsi:nil="true"/>
-    <PrimaryImageGen xmlns="4873beb7-5857-4685-be1f-d57550cc96cc">true</PrimaryImageGen>
-    <PlannedPubDate xmlns="4873beb7-5857-4685-be1f-d57550cc96cc" xsi:nil="true"/>
-    <CSXSubmissionMarket xmlns="4873beb7-5857-4685-be1f-d57550cc96cc" xsi:nil="true"/>
-    <Downloads xmlns="4873beb7-5857-4685-be1f-d57550cc96cc">0</Downloads>
-    <ArtSampleDocs xmlns="4873beb7-5857-4685-be1f-d57550cc96cc" xsi:nil="true"/>
-    <TrustLevel xmlns="4873beb7-5857-4685-be1f-d57550cc96cc">1 Microsoft Managed Content</TrustLevel>
-    <BlockPublish xmlns="4873beb7-5857-4685-be1f-d57550cc96cc">false</BlockPublish>
-    <TPLaunchHelpLinkType xmlns="4873beb7-5857-4685-be1f-d57550cc96cc">Template</TPLaunchHelpLinkType>
-    <LocalizationTagsTaxHTField0 xmlns="4873beb7-5857-4685-be1f-d57550cc96cc">
-      <Terms xmlns="http://schemas.microsoft.com/office/infopath/2007/PartnerControls"/>
-    </LocalizationTagsTaxHTField0>
-    <BusinessGroup xmlns="4873beb7-5857-4685-be1f-d57550cc96cc" xsi:nil="true"/>
-    <Providers xmlns="4873beb7-5857-4685-be1f-d57550cc96cc" xsi:nil="true"/>
-    <TemplateTemplateType xmlns="4873beb7-5857-4685-be1f-d57550cc96cc">Word Document Template</TemplateTemplateType>
-    <TimesCloned xmlns="4873beb7-5857-4685-be1f-d57550cc96cc" xsi:nil="true"/>
-    <TPAppVersion xmlns="4873beb7-5857-4685-be1f-d57550cc96cc" xsi:nil="true"/>
-    <VoteCount xmlns="4873beb7-5857-4685-be1f-d57550cc96cc" xsi:nil="true"/>
-    <AverageRating xmlns="4873beb7-5857-4685-be1f-d57550cc96cc" xsi:nil="true"/>
-    <FeatureTagsTaxHTField0 xmlns="4873beb7-5857-4685-be1f-d57550cc96cc">
-      <Terms xmlns="http://schemas.microsoft.com/office/infopath/2007/PartnerControls"/>
-    </FeatureTagsTaxHTField0>
-    <Provider xmlns="4873beb7-5857-4685-be1f-d57550cc96cc" xsi:nil="true"/>
-    <UACurrentWords xmlns="4873beb7-5857-4685-be1f-d57550cc96cc" xsi:nil="true"/>
-    <AssetId xmlns="4873beb7-5857-4685-be1f-d57550cc96cc">TP103749966</AssetId>
-    <TPClientViewer xmlns="4873beb7-5857-4685-be1f-d57550cc96cc" xsi:nil="true"/>
-    <DSATActionTaken xmlns="4873beb7-5857-4685-be1f-d57550cc96cc" xsi:nil="true"/>
-    <APEditor xmlns="4873beb7-5857-4685-be1f-d57550cc96cc">
-      <UserInfo>
-        <DisplayName/>
-        <AccountId xsi:nil="true"/>
-        <AccountType/>
-      </UserInfo>
-    </APEditor>
-    <TPInstallLocation xmlns="4873beb7-5857-4685-be1f-d57550cc96cc" xsi:nil="true"/>
-    <OOCacheId xmlns="4873beb7-5857-4685-be1f-d57550cc96cc" xsi:nil="true"/>
-    <IsDeleted xmlns="4873beb7-5857-4685-be1f-d57550cc96cc">false</IsDeleted>
-    <PublishTargets xmlns="4873beb7-5857-4685-be1f-d57550cc96cc">OfficeOnlineVNext</PublishTargets>
-    <ApprovalLog xmlns="4873beb7-5857-4685-be1f-d57550cc96cc" xsi:nil="true"/>
-    <BugNumber xmlns="4873beb7-5857-4685-be1f-d57550cc96cc" xsi:nil="true"/>
-    <CrawlForDependencies xmlns="4873beb7-5857-4685-be1f-d57550cc96cc">false</CrawlForDependencies>
-    <InternalTagsTaxHTField0 xmlns="4873beb7-5857-4685-be1f-d57550cc96cc">
-      <Terms xmlns="http://schemas.microsoft.com/office/infopath/2007/PartnerControls"/>
-    </InternalTagsTaxHTField0>
-    <LastHandOff xmlns="4873beb7-5857-4685-be1f-d57550cc96cc" xsi:nil="true"/>
-    <Milestone xmlns="4873beb7-5857-4685-be1f-d57550cc96cc" xsi:nil="true"/>
-    <OriginalRelease xmlns="4873beb7-5857-4685-be1f-d57550cc96cc">15</OriginalRelease>
-    <RecommendationsModifier xmlns="4873beb7-5857-4685-be1f-d57550cc96cc" xsi:nil="true"/>
-    <ScenarioTagsTaxHTField0 xmlns="4873beb7-5857-4685-be1f-d57550cc96cc">
-      <Terms xmlns="http://schemas.microsoft.com/office/infopath/2007/PartnerControls"/>
-    </ScenarioTagsTaxHTField0>
-    <UANotes xmlns="4873beb7-5857-4685-be1f-d57550cc96cc" xsi:nil="true"/>
-  </documentManagement>
-</p:properties>
-</file>
-
 <file path=customXml/item4.xml><?xml version="1.0" encoding="utf-8"?>
 <b:Sources xmlns:b="http://schemas.openxmlformats.org/officeDocument/2006/bibliography" SelectedStyle="\APA.XSL" StyleName="APA">
   <b:Source>
@@ -5727,6 +6006,24 @@
 </file>
 
 <file path=customXml/itemProps1.xml><?xml version="1.0" encoding="utf-8"?>
+<ds:datastoreItem xmlns:ds="http://schemas.openxmlformats.org/officeDocument/2006/customXml" ds:itemID="{83AE4ADC-D632-40A7-A0C1-0481BB069C4F}">
+  <ds:schemaRefs>
+    <ds:schemaRef ds:uri="http://schemas.microsoft.com/office/2006/metadata/properties"/>
+    <ds:schemaRef ds:uri="http://schemas.microsoft.com/office/infopath/2007/PartnerControls"/>
+    <ds:schemaRef ds:uri="4873beb7-5857-4685-be1f-d57550cc96cc"/>
+  </ds:schemaRefs>
+</ds:datastoreItem>
+</file>
+
+<file path=customXml/itemProps2.xml><?xml version="1.0" encoding="utf-8"?>
+<ds:datastoreItem xmlns:ds="http://schemas.openxmlformats.org/officeDocument/2006/customXml" ds:itemID="{FF740C13-C6A2-43D3-86C5-4CBB969C2CB1}">
+  <ds:schemaRefs>
+    <ds:schemaRef ds:uri="http://schemas.microsoft.com/sharepoint/v3/contenttype/forms"/>
+  </ds:schemaRefs>
+</ds:datastoreItem>
+</file>
+
+<file path=customXml/itemProps3.xml><?xml version="1.0" encoding="utf-8"?>
 <ds:datastoreItem xmlns:ds="http://schemas.openxmlformats.org/officeDocument/2006/customXml" ds:itemID="{88FF2527-3592-4DBF-9FD9-FEA06E5BF9A7}">
   <ds:schemaRefs>
     <ds:schemaRef ds:uri="http://schemas.microsoft.com/office/2006/metadata/contentType"/>
@@ -5744,26 +6041,8 @@
 </ds:datastoreItem>
 </file>
 
-<file path=customXml/itemProps2.xml><?xml version="1.0" encoding="utf-8"?>
-<ds:datastoreItem xmlns:ds="http://schemas.openxmlformats.org/officeDocument/2006/customXml" ds:itemID="{FF740C13-C6A2-43D3-86C5-4CBB969C2CB1}">
-  <ds:schemaRefs>
-    <ds:schemaRef ds:uri="http://schemas.microsoft.com/sharepoint/v3/contenttype/forms"/>
-  </ds:schemaRefs>
-</ds:datastoreItem>
-</file>
-
-<file path=customXml/itemProps3.xml><?xml version="1.0" encoding="utf-8"?>
-<ds:datastoreItem xmlns:ds="http://schemas.openxmlformats.org/officeDocument/2006/customXml" ds:itemID="{83AE4ADC-D632-40A7-A0C1-0481BB069C4F}">
-  <ds:schemaRefs>
-    <ds:schemaRef ds:uri="http://schemas.microsoft.com/office/2006/metadata/properties"/>
-    <ds:schemaRef ds:uri="http://schemas.microsoft.com/office/infopath/2007/PartnerControls"/>
-    <ds:schemaRef ds:uri="4873beb7-5857-4685-be1f-d57550cc96cc"/>
-  </ds:schemaRefs>
-</ds:datastoreItem>
-</file>
-
 <file path=customXml/itemProps4.xml><?xml version="1.0" encoding="utf-8"?>
-<ds:datastoreItem xmlns:ds="http://schemas.openxmlformats.org/officeDocument/2006/customXml" ds:itemID="{97294041-895B-4DBF-AB5E-AD81589279EB}">
+<ds:datastoreItem xmlns:ds="http://schemas.openxmlformats.org/officeDocument/2006/customXml" ds:itemID="{2B612E7E-7C5E-4B0A-8266-66DA32218BBF}">
   <ds:schemaRefs>
     <ds:schemaRef ds:uri="http://schemas.openxmlformats.org/officeDocument/2006/bibliography"/>
   </ds:schemaRefs>

</xml_diff>

<commit_message>
Resolver problema con Async/Await
</commit_message>
<xml_diff>
--- a/CursoAsincronismoJavaScript/CursoAsincronismoConJavaScript.docx
+++ b/CursoAsincronismoJavaScript/CursoAsincronismoConJavaScript.docx
@@ -2425,10 +2425,7 @@
         <w:t>Conociendo Async/await</w:t>
       </w:r>
     </w:p>
-    <w:p>
-      <w:bookmarkStart w:id="2" w:name="_GoBack"/>
-      <w:bookmarkEnd w:id="2"/>
-    </w:p>
+    <w:p/>
     <w:p>
       <w:pPr>
         <w:shd w:val="clear" w:color="auto" w:fill="F6F6F6"/>
@@ -2445,6 +2442,7 @@
       <w:r>
         <w:rPr>
           <w:rFonts w:ascii="Arial" w:eastAsia="Times New Roman" w:hAnsi="Arial" w:cs="Arial"/>
+          <w:noProof/>
           <w:color w:val="273B47"/>
           <w:sz w:val="20"/>
           <w:szCs w:val="20"/>
@@ -2487,8 +2485,173 @@
         </w:drawing>
       </w:r>
     </w:p>
+    <w:p>
+      <w:pPr>
+        <w:rPr>
+          <w:rFonts w:ascii="Arial" w:eastAsia="Times New Roman" w:hAnsi="Arial" w:cs="Arial"/>
+          <w:sz w:val="20"/>
+          <w:szCs w:val="20"/>
+          <w:lang w:val="es-MX" w:eastAsia="es-MX"/>
+        </w:rPr>
+      </w:pPr>
+    </w:p>
+    <w:p>
+      <w:pPr>
+        <w:rPr>
+          <w:rFonts w:ascii="Arial" w:eastAsia="Times New Roman" w:hAnsi="Arial" w:cs="Arial"/>
+          <w:sz w:val="20"/>
+          <w:szCs w:val="20"/>
+          <w:lang w:val="es-MX" w:eastAsia="es-MX"/>
+        </w:rPr>
+      </w:pPr>
+    </w:p>
+    <w:p>
+      <w:pPr>
+        <w:rPr>
+          <w:rFonts w:ascii="Arial" w:eastAsia="Times New Roman" w:hAnsi="Arial" w:cs="Arial"/>
+          <w:sz w:val="20"/>
+          <w:szCs w:val="20"/>
+          <w:lang w:val="es-MX" w:eastAsia="es-MX"/>
+        </w:rPr>
+      </w:pPr>
+    </w:p>
+    <w:p>
+      <w:pPr>
+        <w:rPr>
+          <w:rFonts w:ascii="Arial" w:eastAsia="Times New Roman" w:hAnsi="Arial" w:cs="Arial"/>
+          <w:sz w:val="20"/>
+          <w:szCs w:val="20"/>
+          <w:lang w:val="es-MX" w:eastAsia="es-MX"/>
+        </w:rPr>
+      </w:pPr>
+    </w:p>
+    <w:p>
+      <w:pPr>
+        <w:rPr>
+          <w:rFonts w:ascii="Arial" w:eastAsia="Times New Roman" w:hAnsi="Arial" w:cs="Arial"/>
+          <w:sz w:val="20"/>
+          <w:szCs w:val="20"/>
+          <w:lang w:val="es-MX" w:eastAsia="es-MX"/>
+        </w:rPr>
+      </w:pPr>
+    </w:p>
+    <w:p>
+      <w:pPr>
+        <w:rPr>
+          <w:rFonts w:ascii="Arial" w:eastAsia="Times New Roman" w:hAnsi="Arial" w:cs="Arial"/>
+          <w:sz w:val="20"/>
+          <w:szCs w:val="20"/>
+          <w:lang w:val="es-MX" w:eastAsia="es-MX"/>
+        </w:rPr>
+      </w:pPr>
+    </w:p>
+    <w:p>
+      <w:pPr>
+        <w:rPr>
+          <w:rFonts w:ascii="Arial" w:eastAsia="Times New Roman" w:hAnsi="Arial" w:cs="Arial"/>
+          <w:sz w:val="20"/>
+          <w:szCs w:val="20"/>
+          <w:lang w:val="es-MX" w:eastAsia="es-MX"/>
+        </w:rPr>
+      </w:pPr>
+    </w:p>
+    <w:p>
+      <w:pPr>
+        <w:rPr>
+          <w:rFonts w:ascii="Arial" w:eastAsia="Times New Roman" w:hAnsi="Arial" w:cs="Arial"/>
+          <w:sz w:val="20"/>
+          <w:szCs w:val="20"/>
+          <w:lang w:val="es-MX" w:eastAsia="es-MX"/>
+        </w:rPr>
+      </w:pPr>
+    </w:p>
+    <w:p>
+      <w:pPr>
+        <w:rPr>
+          <w:rFonts w:ascii="Arial" w:eastAsia="Times New Roman" w:hAnsi="Arial" w:cs="Arial"/>
+          <w:sz w:val="20"/>
+          <w:szCs w:val="20"/>
+          <w:lang w:val="es-MX" w:eastAsia="es-MX"/>
+        </w:rPr>
+      </w:pPr>
+    </w:p>
+    <w:p>
+      <w:pPr>
+        <w:rPr>
+          <w:rFonts w:ascii="Arial" w:eastAsia="Times New Roman" w:hAnsi="Arial" w:cs="Arial"/>
+          <w:sz w:val="20"/>
+          <w:szCs w:val="20"/>
+          <w:lang w:val="es-MX" w:eastAsia="es-MX"/>
+        </w:rPr>
+      </w:pPr>
+    </w:p>
+    <w:p>
+      <w:pPr>
+        <w:pStyle w:val="Ttulo1"/>
+      </w:pPr>
+      <w:r>
+        <w:lastRenderedPageBreak/>
+        <w:t>Resolver problema con Async/Await</w:t>
+      </w:r>
+      <w:bookmarkStart w:id="2" w:name="_GoBack"/>
+      <w:bookmarkEnd w:id="2"/>
+    </w:p>
+    <w:p>
+      <w:pPr>
+        <w:jc w:val="center"/>
+        <w:rPr>
+          <w:rFonts w:ascii="Arial" w:eastAsia="Times New Roman" w:hAnsi="Arial" w:cs="Arial"/>
+          <w:sz w:val="20"/>
+          <w:szCs w:val="20"/>
+          <w:lang w:val="es-MX" w:eastAsia="es-MX"/>
+        </w:rPr>
+      </w:pPr>
+      <w:r>
+        <w:rPr>
+          <w:rFonts w:ascii="Arial" w:eastAsia="Times New Roman" w:hAnsi="Arial" w:cs="Arial"/>
+          <w:sz w:val="20"/>
+          <w:szCs w:val="20"/>
+          <w:lang w:val="es-MX" w:eastAsia="es-MX"/>
+        </w:rPr>
+        <w:drawing>
+          <wp:inline distT="0" distB="0" distL="0" distR="0" wp14:anchorId="6CDC4D8E" wp14:editId="3074175F">
+            <wp:extent cx="5732145" cy="2212340"/>
+            <wp:effectExtent l="0" t="0" r="1905" b="0"/>
+            <wp:docPr id="9" name="Imagen 9"/>
+            <wp:cNvGraphicFramePr>
+              <a:graphicFrameLocks xmlns:a="http://schemas.openxmlformats.org/drawingml/2006/main" noChangeAspect="1"/>
+            </wp:cNvGraphicFramePr>
+            <a:graphic xmlns:a="http://schemas.openxmlformats.org/drawingml/2006/main">
+              <a:graphicData uri="http://schemas.openxmlformats.org/drawingml/2006/picture">
+                <pic:pic xmlns:pic="http://schemas.openxmlformats.org/drawingml/2006/picture">
+                  <pic:nvPicPr>
+                    <pic:cNvPr id="1" name=""/>
+                    <pic:cNvPicPr/>
+                  </pic:nvPicPr>
+                  <pic:blipFill>
+                    <a:blip r:embed="rId18"/>
+                    <a:stretch>
+                      <a:fillRect/>
+                    </a:stretch>
+                  </pic:blipFill>
+                  <pic:spPr>
+                    <a:xfrm>
+                      <a:off x="0" y="0"/>
+                      <a:ext cx="5732145" cy="2212340"/>
+                    </a:xfrm>
+                    <a:prstGeom prst="rect">
+                      <a:avLst/>
+                    </a:prstGeom>
+                  </pic:spPr>
+                </pic:pic>
+              </a:graphicData>
+            </a:graphic>
+          </wp:inline>
+        </w:drawing>
+      </w:r>
+    </w:p>
     <w:sectPr>
-      <w:footerReference w:type="default" r:id="rId18"/>
+      <w:footerReference w:type="default" r:id="rId19"/>
       <w:pgSz w:w="11907" w:h="16839" w:code="9"/>
       <w:pgMar w:top="1440" w:right="1440" w:bottom="1440" w:left="1440" w:header="720" w:footer="720" w:gutter="0"/>
       <w:cols w:space="720"/>
@@ -2567,7 +2730,7 @@
             <w:noProof/>
             <w:lang w:bidi="es-ES"/>
           </w:rPr>
-          <w:t>6</w:t>
+          <w:t>7</w:t>
         </w:r>
         <w:r>
           <w:rPr>
@@ -5396,141 +5559,6 @@
 </file>
 
 <file path=customXml/item1.xml><?xml version="1.0" encoding="utf-8"?>
-<p:properties xmlns:p="http://schemas.microsoft.com/office/2006/metadata/properties" xmlns:xsi="http://www.w3.org/2001/XMLSchema-instance" xmlns:pc="http://schemas.microsoft.com/office/infopath/2007/PartnerControls">
-  <documentManagement>
-    <APDescription xmlns="4873beb7-5857-4685-be1f-d57550cc96cc" xsi:nil="true"/>
-    <AssetExpire xmlns="4873beb7-5857-4685-be1f-d57550cc96cc">2029-01-01T08:00:00+00:00</AssetExpire>
-    <CampaignTagsTaxHTField0 xmlns="4873beb7-5857-4685-be1f-d57550cc96cc">
-      <Terms xmlns="http://schemas.microsoft.com/office/infopath/2007/PartnerControls"/>
-    </CampaignTagsTaxHTField0>
-    <IntlLangReviewDate xmlns="4873beb7-5857-4685-be1f-d57550cc96cc" xsi:nil="true"/>
-    <TPFriendlyName xmlns="4873beb7-5857-4685-be1f-d57550cc96cc" xsi:nil="true"/>
-    <IntlLangReview xmlns="4873beb7-5857-4685-be1f-d57550cc96cc">false</IntlLangReview>
-    <LocLastLocAttemptVersionLookup xmlns="4873beb7-5857-4685-be1f-d57550cc96cc">864570</LocLastLocAttemptVersionLookup>
-    <PolicheckWords xmlns="4873beb7-5857-4685-be1f-d57550cc96cc" xsi:nil="true"/>
-    <SubmitterId xmlns="4873beb7-5857-4685-be1f-d57550cc96cc" xsi:nil="true"/>
-    <AcquiredFrom xmlns="4873beb7-5857-4685-be1f-d57550cc96cc">Internal MS</AcquiredFrom>
-    <EditorialStatus xmlns="4873beb7-5857-4685-be1f-d57550cc96cc">Complete</EditorialStatus>
-    <Markets xmlns="4873beb7-5857-4685-be1f-d57550cc96cc"/>
-    <OriginAsset xmlns="4873beb7-5857-4685-be1f-d57550cc96cc" xsi:nil="true"/>
-    <AssetStart xmlns="4873beb7-5857-4685-be1f-d57550cc96cc">2012-11-01T04:53:00+00:00</AssetStart>
-    <FriendlyTitle xmlns="4873beb7-5857-4685-be1f-d57550cc96cc" xsi:nil="true"/>
-    <MarketSpecific xmlns="4873beb7-5857-4685-be1f-d57550cc96cc">false</MarketSpecific>
-    <TPNamespace xmlns="4873beb7-5857-4685-be1f-d57550cc96cc" xsi:nil="true"/>
-    <PublishStatusLookup xmlns="4873beb7-5857-4685-be1f-d57550cc96cc">
-      <Value>1655138</Value>
-    </PublishStatusLookup>
-    <APAuthor xmlns="4873beb7-5857-4685-be1f-d57550cc96cc">
-      <UserInfo>
-        <DisplayName>MIDDLEEAST\v-keerth</DisplayName>
-        <AccountId>2799</AccountId>
-        <AccountType/>
-      </UserInfo>
-    </APAuthor>
-    <TPCommandLine xmlns="4873beb7-5857-4685-be1f-d57550cc96cc" xsi:nil="true"/>
-    <IntlLangReviewer xmlns="4873beb7-5857-4685-be1f-d57550cc96cc" xsi:nil="true"/>
-    <OpenTemplate xmlns="4873beb7-5857-4685-be1f-d57550cc96cc">true</OpenTemplate>
-    <CSXSubmissionDate xmlns="4873beb7-5857-4685-be1f-d57550cc96cc" xsi:nil="true"/>
-    <TaxCatchAll xmlns="4873beb7-5857-4685-be1f-d57550cc96cc"/>
-    <Manager xmlns="4873beb7-5857-4685-be1f-d57550cc96cc" xsi:nil="true"/>
-    <NumericId xmlns="4873beb7-5857-4685-be1f-d57550cc96cc" xsi:nil="true"/>
-    <ParentAssetId xmlns="4873beb7-5857-4685-be1f-d57550cc96cc" xsi:nil="true"/>
-    <OriginalSourceMarket xmlns="4873beb7-5857-4685-be1f-d57550cc96cc" xsi:nil="true"/>
-    <ApprovalStatus xmlns="4873beb7-5857-4685-be1f-d57550cc96cc">InProgress</ApprovalStatus>
-    <TPComponent xmlns="4873beb7-5857-4685-be1f-d57550cc96cc" xsi:nil="true"/>
-    <EditorialTags xmlns="4873beb7-5857-4685-be1f-d57550cc96cc" xsi:nil="true"/>
-    <TPExecutable xmlns="4873beb7-5857-4685-be1f-d57550cc96cc" xsi:nil="true"/>
-    <TPLaunchHelpLink xmlns="4873beb7-5857-4685-be1f-d57550cc96cc" xsi:nil="true"/>
-    <LocComments xmlns="4873beb7-5857-4685-be1f-d57550cc96cc" xsi:nil="true"/>
-    <LocRecommendedHandoff xmlns="4873beb7-5857-4685-be1f-d57550cc96cc" xsi:nil="true"/>
-    <SourceTitle xmlns="4873beb7-5857-4685-be1f-d57550cc96cc" xsi:nil="true"/>
-    <CSXUpdate xmlns="4873beb7-5857-4685-be1f-d57550cc96cc">false</CSXUpdate>
-    <IntlLocPriority xmlns="4873beb7-5857-4685-be1f-d57550cc96cc" xsi:nil="true"/>
-    <UAProjectedTotalWords xmlns="4873beb7-5857-4685-be1f-d57550cc96cc" xsi:nil="true"/>
-    <AssetType xmlns="4873beb7-5857-4685-be1f-d57550cc96cc">TP</AssetType>
-    <MachineTranslated xmlns="4873beb7-5857-4685-be1f-d57550cc96cc">false</MachineTranslated>
-    <OutputCachingOn xmlns="4873beb7-5857-4685-be1f-d57550cc96cc">false</OutputCachingOn>
-    <TemplateStatus xmlns="4873beb7-5857-4685-be1f-d57550cc96cc">Complete</TemplateStatus>
-    <IsSearchable xmlns="4873beb7-5857-4685-be1f-d57550cc96cc">true</IsSearchable>
-    <ContentItem xmlns="4873beb7-5857-4685-be1f-d57550cc96cc" xsi:nil="true"/>
-    <HandoffToMSDN xmlns="4873beb7-5857-4685-be1f-d57550cc96cc" xsi:nil="true"/>
-    <ShowIn xmlns="4873beb7-5857-4685-be1f-d57550cc96cc">Show everywhere</ShowIn>
-    <ThumbnailAssetId xmlns="4873beb7-5857-4685-be1f-d57550cc96cc" xsi:nil="true"/>
-    <UALocComments xmlns="4873beb7-5857-4685-be1f-d57550cc96cc" xsi:nil="true"/>
-    <UALocRecommendation xmlns="4873beb7-5857-4685-be1f-d57550cc96cc">Localize</UALocRecommendation>
-    <LastModifiedDateTime xmlns="4873beb7-5857-4685-be1f-d57550cc96cc" xsi:nil="true"/>
-    <LegacyData xmlns="4873beb7-5857-4685-be1f-d57550cc96cc" xsi:nil="true"/>
-    <LocManualTestRequired xmlns="4873beb7-5857-4685-be1f-d57550cc96cc">false</LocManualTestRequired>
-    <LocMarketGroupTiers2 xmlns="4873beb7-5857-4685-be1f-d57550cc96cc" xsi:nil="true"/>
-    <ClipArtFilename xmlns="4873beb7-5857-4685-be1f-d57550cc96cc" xsi:nil="true"/>
-    <TPApplication xmlns="4873beb7-5857-4685-be1f-d57550cc96cc" xsi:nil="true"/>
-    <CSXHash xmlns="4873beb7-5857-4685-be1f-d57550cc96cc" xsi:nil="true"/>
-    <DirectSourceMarket xmlns="4873beb7-5857-4685-be1f-d57550cc96cc" xsi:nil="true"/>
-    <PrimaryImageGen xmlns="4873beb7-5857-4685-be1f-d57550cc96cc">true</PrimaryImageGen>
-    <PlannedPubDate xmlns="4873beb7-5857-4685-be1f-d57550cc96cc" xsi:nil="true"/>
-    <CSXSubmissionMarket xmlns="4873beb7-5857-4685-be1f-d57550cc96cc" xsi:nil="true"/>
-    <Downloads xmlns="4873beb7-5857-4685-be1f-d57550cc96cc">0</Downloads>
-    <ArtSampleDocs xmlns="4873beb7-5857-4685-be1f-d57550cc96cc" xsi:nil="true"/>
-    <TrustLevel xmlns="4873beb7-5857-4685-be1f-d57550cc96cc">1 Microsoft Managed Content</TrustLevel>
-    <BlockPublish xmlns="4873beb7-5857-4685-be1f-d57550cc96cc">false</BlockPublish>
-    <TPLaunchHelpLinkType xmlns="4873beb7-5857-4685-be1f-d57550cc96cc">Template</TPLaunchHelpLinkType>
-    <LocalizationTagsTaxHTField0 xmlns="4873beb7-5857-4685-be1f-d57550cc96cc">
-      <Terms xmlns="http://schemas.microsoft.com/office/infopath/2007/PartnerControls"/>
-    </LocalizationTagsTaxHTField0>
-    <BusinessGroup xmlns="4873beb7-5857-4685-be1f-d57550cc96cc" xsi:nil="true"/>
-    <Providers xmlns="4873beb7-5857-4685-be1f-d57550cc96cc" xsi:nil="true"/>
-    <TemplateTemplateType xmlns="4873beb7-5857-4685-be1f-d57550cc96cc">Word Document Template</TemplateTemplateType>
-    <TimesCloned xmlns="4873beb7-5857-4685-be1f-d57550cc96cc" xsi:nil="true"/>
-    <TPAppVersion xmlns="4873beb7-5857-4685-be1f-d57550cc96cc" xsi:nil="true"/>
-    <VoteCount xmlns="4873beb7-5857-4685-be1f-d57550cc96cc" xsi:nil="true"/>
-    <AverageRating xmlns="4873beb7-5857-4685-be1f-d57550cc96cc" xsi:nil="true"/>
-    <FeatureTagsTaxHTField0 xmlns="4873beb7-5857-4685-be1f-d57550cc96cc">
-      <Terms xmlns="http://schemas.microsoft.com/office/infopath/2007/PartnerControls"/>
-    </FeatureTagsTaxHTField0>
-    <Provider xmlns="4873beb7-5857-4685-be1f-d57550cc96cc" xsi:nil="true"/>
-    <UACurrentWords xmlns="4873beb7-5857-4685-be1f-d57550cc96cc" xsi:nil="true"/>
-    <AssetId xmlns="4873beb7-5857-4685-be1f-d57550cc96cc">TP103749966</AssetId>
-    <TPClientViewer xmlns="4873beb7-5857-4685-be1f-d57550cc96cc" xsi:nil="true"/>
-    <DSATActionTaken xmlns="4873beb7-5857-4685-be1f-d57550cc96cc" xsi:nil="true"/>
-    <APEditor xmlns="4873beb7-5857-4685-be1f-d57550cc96cc">
-      <UserInfo>
-        <DisplayName/>
-        <AccountId xsi:nil="true"/>
-        <AccountType/>
-      </UserInfo>
-    </APEditor>
-    <TPInstallLocation xmlns="4873beb7-5857-4685-be1f-d57550cc96cc" xsi:nil="true"/>
-    <OOCacheId xmlns="4873beb7-5857-4685-be1f-d57550cc96cc" xsi:nil="true"/>
-    <IsDeleted xmlns="4873beb7-5857-4685-be1f-d57550cc96cc">false</IsDeleted>
-    <PublishTargets xmlns="4873beb7-5857-4685-be1f-d57550cc96cc">OfficeOnlineVNext</PublishTargets>
-    <ApprovalLog xmlns="4873beb7-5857-4685-be1f-d57550cc96cc" xsi:nil="true"/>
-    <BugNumber xmlns="4873beb7-5857-4685-be1f-d57550cc96cc" xsi:nil="true"/>
-    <CrawlForDependencies xmlns="4873beb7-5857-4685-be1f-d57550cc96cc">false</CrawlForDependencies>
-    <InternalTagsTaxHTField0 xmlns="4873beb7-5857-4685-be1f-d57550cc96cc">
-      <Terms xmlns="http://schemas.microsoft.com/office/infopath/2007/PartnerControls"/>
-    </InternalTagsTaxHTField0>
-    <LastHandOff xmlns="4873beb7-5857-4685-be1f-d57550cc96cc" xsi:nil="true"/>
-    <Milestone xmlns="4873beb7-5857-4685-be1f-d57550cc96cc" xsi:nil="true"/>
-    <OriginalRelease xmlns="4873beb7-5857-4685-be1f-d57550cc96cc">15</OriginalRelease>
-    <RecommendationsModifier xmlns="4873beb7-5857-4685-be1f-d57550cc96cc" xsi:nil="true"/>
-    <ScenarioTagsTaxHTField0 xmlns="4873beb7-5857-4685-be1f-d57550cc96cc">
-      <Terms xmlns="http://schemas.microsoft.com/office/infopath/2007/PartnerControls"/>
-    </ScenarioTagsTaxHTField0>
-    <UANotes xmlns="4873beb7-5857-4685-be1f-d57550cc96cc" xsi:nil="true"/>
-  </documentManagement>
-</p:properties>
-</file>
-
-<file path=customXml/item2.xml><?xml version="1.0" encoding="utf-8"?>
-<?mso-contentType ?>
-<FormTemplates xmlns="http://schemas.microsoft.com/sharepoint/v3/contenttype/forms">
-  <Display>DocumentLibraryForm</Display>
-  <Edit>AssetEditForm</Edit>
-  <New>DocumentLibraryForm</New>
-</FormTemplates>
-</file>
-
-<file path=customXml/item3.xml><?xml version="1.0" encoding="utf-8"?>
 <ct:contentTypeSchema xmlns:ct="http://schemas.microsoft.com/office/2006/metadata/contentType" xmlns:ma="http://schemas.microsoft.com/office/2006/metadata/properties/metaAttributes" ct:_="" ma:_="" ma:contentTypeName="TemplateFile" ma:contentTypeID="0x0101006EDDDB5EE6D98C44930B742096920B300400F5B6D36B3EF94B4E9A635CDF2A18F5B8" ma:contentTypeVersion="72" ma:contentTypeDescription="Create a new document." ma:contentTypeScope="" ma:versionID="a23e56308344d904b51738559c3d67c9">
   <xsd:schema xmlns:xsd="http://www.w3.org/2001/XMLSchema" xmlns:xs="http://www.w3.org/2001/XMLSchema" xmlns:p="http://schemas.microsoft.com/office/2006/metadata/properties" xmlns:ns2="4873beb7-5857-4685-be1f-d57550cc96cc" targetNamespace="http://schemas.microsoft.com/office/2006/metadata/properties" ma:root="true" ma:fieldsID="cd0908cc4600e77bf5da051303e00c8d" ns2:_="">
     <xsd:import namespace="4873beb7-5857-4685-be1f-d57550cc96cc"/>
@@ -6570,6 +6598,141 @@
 </ct:contentTypeSchema>
 </file>
 
+<file path=customXml/item2.xml><?xml version="1.0" encoding="utf-8"?>
+<?mso-contentType ?>
+<FormTemplates xmlns="http://schemas.microsoft.com/sharepoint/v3/contenttype/forms">
+  <Display>DocumentLibraryForm</Display>
+  <Edit>AssetEditForm</Edit>
+  <New>DocumentLibraryForm</New>
+</FormTemplates>
+</file>
+
+<file path=customXml/item3.xml><?xml version="1.0" encoding="utf-8"?>
+<p:properties xmlns:p="http://schemas.microsoft.com/office/2006/metadata/properties" xmlns:xsi="http://www.w3.org/2001/XMLSchema-instance" xmlns:pc="http://schemas.microsoft.com/office/infopath/2007/PartnerControls">
+  <documentManagement>
+    <APDescription xmlns="4873beb7-5857-4685-be1f-d57550cc96cc" xsi:nil="true"/>
+    <AssetExpire xmlns="4873beb7-5857-4685-be1f-d57550cc96cc">2029-01-01T08:00:00+00:00</AssetExpire>
+    <CampaignTagsTaxHTField0 xmlns="4873beb7-5857-4685-be1f-d57550cc96cc">
+      <Terms xmlns="http://schemas.microsoft.com/office/infopath/2007/PartnerControls"/>
+    </CampaignTagsTaxHTField0>
+    <IntlLangReviewDate xmlns="4873beb7-5857-4685-be1f-d57550cc96cc" xsi:nil="true"/>
+    <TPFriendlyName xmlns="4873beb7-5857-4685-be1f-d57550cc96cc" xsi:nil="true"/>
+    <IntlLangReview xmlns="4873beb7-5857-4685-be1f-d57550cc96cc">false</IntlLangReview>
+    <LocLastLocAttemptVersionLookup xmlns="4873beb7-5857-4685-be1f-d57550cc96cc">864570</LocLastLocAttemptVersionLookup>
+    <PolicheckWords xmlns="4873beb7-5857-4685-be1f-d57550cc96cc" xsi:nil="true"/>
+    <SubmitterId xmlns="4873beb7-5857-4685-be1f-d57550cc96cc" xsi:nil="true"/>
+    <AcquiredFrom xmlns="4873beb7-5857-4685-be1f-d57550cc96cc">Internal MS</AcquiredFrom>
+    <EditorialStatus xmlns="4873beb7-5857-4685-be1f-d57550cc96cc">Complete</EditorialStatus>
+    <Markets xmlns="4873beb7-5857-4685-be1f-d57550cc96cc"/>
+    <OriginAsset xmlns="4873beb7-5857-4685-be1f-d57550cc96cc" xsi:nil="true"/>
+    <AssetStart xmlns="4873beb7-5857-4685-be1f-d57550cc96cc">2012-11-01T04:53:00+00:00</AssetStart>
+    <FriendlyTitle xmlns="4873beb7-5857-4685-be1f-d57550cc96cc" xsi:nil="true"/>
+    <MarketSpecific xmlns="4873beb7-5857-4685-be1f-d57550cc96cc">false</MarketSpecific>
+    <TPNamespace xmlns="4873beb7-5857-4685-be1f-d57550cc96cc" xsi:nil="true"/>
+    <PublishStatusLookup xmlns="4873beb7-5857-4685-be1f-d57550cc96cc">
+      <Value>1655138</Value>
+    </PublishStatusLookup>
+    <APAuthor xmlns="4873beb7-5857-4685-be1f-d57550cc96cc">
+      <UserInfo>
+        <DisplayName>MIDDLEEAST\v-keerth</DisplayName>
+        <AccountId>2799</AccountId>
+        <AccountType/>
+      </UserInfo>
+    </APAuthor>
+    <TPCommandLine xmlns="4873beb7-5857-4685-be1f-d57550cc96cc" xsi:nil="true"/>
+    <IntlLangReviewer xmlns="4873beb7-5857-4685-be1f-d57550cc96cc" xsi:nil="true"/>
+    <OpenTemplate xmlns="4873beb7-5857-4685-be1f-d57550cc96cc">true</OpenTemplate>
+    <CSXSubmissionDate xmlns="4873beb7-5857-4685-be1f-d57550cc96cc" xsi:nil="true"/>
+    <TaxCatchAll xmlns="4873beb7-5857-4685-be1f-d57550cc96cc"/>
+    <Manager xmlns="4873beb7-5857-4685-be1f-d57550cc96cc" xsi:nil="true"/>
+    <NumericId xmlns="4873beb7-5857-4685-be1f-d57550cc96cc" xsi:nil="true"/>
+    <ParentAssetId xmlns="4873beb7-5857-4685-be1f-d57550cc96cc" xsi:nil="true"/>
+    <OriginalSourceMarket xmlns="4873beb7-5857-4685-be1f-d57550cc96cc" xsi:nil="true"/>
+    <ApprovalStatus xmlns="4873beb7-5857-4685-be1f-d57550cc96cc">InProgress</ApprovalStatus>
+    <TPComponent xmlns="4873beb7-5857-4685-be1f-d57550cc96cc" xsi:nil="true"/>
+    <EditorialTags xmlns="4873beb7-5857-4685-be1f-d57550cc96cc" xsi:nil="true"/>
+    <TPExecutable xmlns="4873beb7-5857-4685-be1f-d57550cc96cc" xsi:nil="true"/>
+    <TPLaunchHelpLink xmlns="4873beb7-5857-4685-be1f-d57550cc96cc" xsi:nil="true"/>
+    <LocComments xmlns="4873beb7-5857-4685-be1f-d57550cc96cc" xsi:nil="true"/>
+    <LocRecommendedHandoff xmlns="4873beb7-5857-4685-be1f-d57550cc96cc" xsi:nil="true"/>
+    <SourceTitle xmlns="4873beb7-5857-4685-be1f-d57550cc96cc" xsi:nil="true"/>
+    <CSXUpdate xmlns="4873beb7-5857-4685-be1f-d57550cc96cc">false</CSXUpdate>
+    <IntlLocPriority xmlns="4873beb7-5857-4685-be1f-d57550cc96cc" xsi:nil="true"/>
+    <UAProjectedTotalWords xmlns="4873beb7-5857-4685-be1f-d57550cc96cc" xsi:nil="true"/>
+    <AssetType xmlns="4873beb7-5857-4685-be1f-d57550cc96cc">TP</AssetType>
+    <MachineTranslated xmlns="4873beb7-5857-4685-be1f-d57550cc96cc">false</MachineTranslated>
+    <OutputCachingOn xmlns="4873beb7-5857-4685-be1f-d57550cc96cc">false</OutputCachingOn>
+    <TemplateStatus xmlns="4873beb7-5857-4685-be1f-d57550cc96cc">Complete</TemplateStatus>
+    <IsSearchable xmlns="4873beb7-5857-4685-be1f-d57550cc96cc">true</IsSearchable>
+    <ContentItem xmlns="4873beb7-5857-4685-be1f-d57550cc96cc" xsi:nil="true"/>
+    <HandoffToMSDN xmlns="4873beb7-5857-4685-be1f-d57550cc96cc" xsi:nil="true"/>
+    <ShowIn xmlns="4873beb7-5857-4685-be1f-d57550cc96cc">Show everywhere</ShowIn>
+    <ThumbnailAssetId xmlns="4873beb7-5857-4685-be1f-d57550cc96cc" xsi:nil="true"/>
+    <UALocComments xmlns="4873beb7-5857-4685-be1f-d57550cc96cc" xsi:nil="true"/>
+    <UALocRecommendation xmlns="4873beb7-5857-4685-be1f-d57550cc96cc">Localize</UALocRecommendation>
+    <LastModifiedDateTime xmlns="4873beb7-5857-4685-be1f-d57550cc96cc" xsi:nil="true"/>
+    <LegacyData xmlns="4873beb7-5857-4685-be1f-d57550cc96cc" xsi:nil="true"/>
+    <LocManualTestRequired xmlns="4873beb7-5857-4685-be1f-d57550cc96cc">false</LocManualTestRequired>
+    <LocMarketGroupTiers2 xmlns="4873beb7-5857-4685-be1f-d57550cc96cc" xsi:nil="true"/>
+    <ClipArtFilename xmlns="4873beb7-5857-4685-be1f-d57550cc96cc" xsi:nil="true"/>
+    <TPApplication xmlns="4873beb7-5857-4685-be1f-d57550cc96cc" xsi:nil="true"/>
+    <CSXHash xmlns="4873beb7-5857-4685-be1f-d57550cc96cc" xsi:nil="true"/>
+    <DirectSourceMarket xmlns="4873beb7-5857-4685-be1f-d57550cc96cc" xsi:nil="true"/>
+    <PrimaryImageGen xmlns="4873beb7-5857-4685-be1f-d57550cc96cc">true</PrimaryImageGen>
+    <PlannedPubDate xmlns="4873beb7-5857-4685-be1f-d57550cc96cc" xsi:nil="true"/>
+    <CSXSubmissionMarket xmlns="4873beb7-5857-4685-be1f-d57550cc96cc" xsi:nil="true"/>
+    <Downloads xmlns="4873beb7-5857-4685-be1f-d57550cc96cc">0</Downloads>
+    <ArtSampleDocs xmlns="4873beb7-5857-4685-be1f-d57550cc96cc" xsi:nil="true"/>
+    <TrustLevel xmlns="4873beb7-5857-4685-be1f-d57550cc96cc">1 Microsoft Managed Content</TrustLevel>
+    <BlockPublish xmlns="4873beb7-5857-4685-be1f-d57550cc96cc">false</BlockPublish>
+    <TPLaunchHelpLinkType xmlns="4873beb7-5857-4685-be1f-d57550cc96cc">Template</TPLaunchHelpLinkType>
+    <LocalizationTagsTaxHTField0 xmlns="4873beb7-5857-4685-be1f-d57550cc96cc">
+      <Terms xmlns="http://schemas.microsoft.com/office/infopath/2007/PartnerControls"/>
+    </LocalizationTagsTaxHTField0>
+    <BusinessGroup xmlns="4873beb7-5857-4685-be1f-d57550cc96cc" xsi:nil="true"/>
+    <Providers xmlns="4873beb7-5857-4685-be1f-d57550cc96cc" xsi:nil="true"/>
+    <TemplateTemplateType xmlns="4873beb7-5857-4685-be1f-d57550cc96cc">Word Document Template</TemplateTemplateType>
+    <TimesCloned xmlns="4873beb7-5857-4685-be1f-d57550cc96cc" xsi:nil="true"/>
+    <TPAppVersion xmlns="4873beb7-5857-4685-be1f-d57550cc96cc" xsi:nil="true"/>
+    <VoteCount xmlns="4873beb7-5857-4685-be1f-d57550cc96cc" xsi:nil="true"/>
+    <AverageRating xmlns="4873beb7-5857-4685-be1f-d57550cc96cc" xsi:nil="true"/>
+    <FeatureTagsTaxHTField0 xmlns="4873beb7-5857-4685-be1f-d57550cc96cc">
+      <Terms xmlns="http://schemas.microsoft.com/office/infopath/2007/PartnerControls"/>
+    </FeatureTagsTaxHTField0>
+    <Provider xmlns="4873beb7-5857-4685-be1f-d57550cc96cc" xsi:nil="true"/>
+    <UACurrentWords xmlns="4873beb7-5857-4685-be1f-d57550cc96cc" xsi:nil="true"/>
+    <AssetId xmlns="4873beb7-5857-4685-be1f-d57550cc96cc">TP103749966</AssetId>
+    <TPClientViewer xmlns="4873beb7-5857-4685-be1f-d57550cc96cc" xsi:nil="true"/>
+    <DSATActionTaken xmlns="4873beb7-5857-4685-be1f-d57550cc96cc" xsi:nil="true"/>
+    <APEditor xmlns="4873beb7-5857-4685-be1f-d57550cc96cc">
+      <UserInfo>
+        <DisplayName/>
+        <AccountId xsi:nil="true"/>
+        <AccountType/>
+      </UserInfo>
+    </APEditor>
+    <TPInstallLocation xmlns="4873beb7-5857-4685-be1f-d57550cc96cc" xsi:nil="true"/>
+    <OOCacheId xmlns="4873beb7-5857-4685-be1f-d57550cc96cc" xsi:nil="true"/>
+    <IsDeleted xmlns="4873beb7-5857-4685-be1f-d57550cc96cc">false</IsDeleted>
+    <PublishTargets xmlns="4873beb7-5857-4685-be1f-d57550cc96cc">OfficeOnlineVNext</PublishTargets>
+    <ApprovalLog xmlns="4873beb7-5857-4685-be1f-d57550cc96cc" xsi:nil="true"/>
+    <BugNumber xmlns="4873beb7-5857-4685-be1f-d57550cc96cc" xsi:nil="true"/>
+    <CrawlForDependencies xmlns="4873beb7-5857-4685-be1f-d57550cc96cc">false</CrawlForDependencies>
+    <InternalTagsTaxHTField0 xmlns="4873beb7-5857-4685-be1f-d57550cc96cc">
+      <Terms xmlns="http://schemas.microsoft.com/office/infopath/2007/PartnerControls"/>
+    </InternalTagsTaxHTField0>
+    <LastHandOff xmlns="4873beb7-5857-4685-be1f-d57550cc96cc" xsi:nil="true"/>
+    <Milestone xmlns="4873beb7-5857-4685-be1f-d57550cc96cc" xsi:nil="true"/>
+    <OriginalRelease xmlns="4873beb7-5857-4685-be1f-d57550cc96cc">15</OriginalRelease>
+    <RecommendationsModifier xmlns="4873beb7-5857-4685-be1f-d57550cc96cc" xsi:nil="true"/>
+    <ScenarioTagsTaxHTField0 xmlns="4873beb7-5857-4685-be1f-d57550cc96cc">
+      <Terms xmlns="http://schemas.microsoft.com/office/infopath/2007/PartnerControls"/>
+    </ScenarioTagsTaxHTField0>
+    <UANotes xmlns="4873beb7-5857-4685-be1f-d57550cc96cc" xsi:nil="true"/>
+  </documentManagement>
+</p:properties>
+</file>
+
 <file path=customXml/item4.xml><?xml version="1.0" encoding="utf-8"?>
 <b:Sources xmlns:b="http://schemas.openxmlformats.org/officeDocument/2006/bibliography" SelectedStyle="\APA.XSL" StyleName="APA">
   <b:Source>
@@ -6624,24 +6787,6 @@
 </file>
 
 <file path=customXml/itemProps1.xml><?xml version="1.0" encoding="utf-8"?>
-<ds:datastoreItem xmlns:ds="http://schemas.openxmlformats.org/officeDocument/2006/customXml" ds:itemID="{83AE4ADC-D632-40A7-A0C1-0481BB069C4F}">
-  <ds:schemaRefs>
-    <ds:schemaRef ds:uri="http://schemas.microsoft.com/office/2006/metadata/properties"/>
-    <ds:schemaRef ds:uri="http://schemas.microsoft.com/office/infopath/2007/PartnerControls"/>
-    <ds:schemaRef ds:uri="4873beb7-5857-4685-be1f-d57550cc96cc"/>
-  </ds:schemaRefs>
-</ds:datastoreItem>
-</file>
-
-<file path=customXml/itemProps2.xml><?xml version="1.0" encoding="utf-8"?>
-<ds:datastoreItem xmlns:ds="http://schemas.openxmlformats.org/officeDocument/2006/customXml" ds:itemID="{FF740C13-C6A2-43D3-86C5-4CBB969C2CB1}">
-  <ds:schemaRefs>
-    <ds:schemaRef ds:uri="http://schemas.microsoft.com/sharepoint/v3/contenttype/forms"/>
-  </ds:schemaRefs>
-</ds:datastoreItem>
-</file>
-
-<file path=customXml/itemProps3.xml><?xml version="1.0" encoding="utf-8"?>
 <ds:datastoreItem xmlns:ds="http://schemas.openxmlformats.org/officeDocument/2006/customXml" ds:itemID="{88FF2527-3592-4DBF-9FD9-FEA06E5BF9A7}">
   <ds:schemaRefs>
     <ds:schemaRef ds:uri="http://schemas.microsoft.com/office/2006/metadata/contentType"/>
@@ -6659,8 +6804,26 @@
 </ds:datastoreItem>
 </file>
 
+<file path=customXml/itemProps2.xml><?xml version="1.0" encoding="utf-8"?>
+<ds:datastoreItem xmlns:ds="http://schemas.openxmlformats.org/officeDocument/2006/customXml" ds:itemID="{FF740C13-C6A2-43D3-86C5-4CBB969C2CB1}">
+  <ds:schemaRefs>
+    <ds:schemaRef ds:uri="http://schemas.microsoft.com/sharepoint/v3/contenttype/forms"/>
+  </ds:schemaRefs>
+</ds:datastoreItem>
+</file>
+
+<file path=customXml/itemProps3.xml><?xml version="1.0" encoding="utf-8"?>
+<ds:datastoreItem xmlns:ds="http://schemas.openxmlformats.org/officeDocument/2006/customXml" ds:itemID="{83AE4ADC-D632-40A7-A0C1-0481BB069C4F}">
+  <ds:schemaRefs>
+    <ds:schemaRef ds:uri="http://schemas.microsoft.com/office/2006/metadata/properties"/>
+    <ds:schemaRef ds:uri="http://schemas.microsoft.com/office/infopath/2007/PartnerControls"/>
+    <ds:schemaRef ds:uri="4873beb7-5857-4685-be1f-d57550cc96cc"/>
+  </ds:schemaRefs>
+</ds:datastoreItem>
+</file>
+
 <file path=customXml/itemProps4.xml><?xml version="1.0" encoding="utf-8"?>
-<ds:datastoreItem xmlns:ds="http://schemas.openxmlformats.org/officeDocument/2006/customXml" ds:itemID="{43664DA4-AA91-4042-9B87-41EE60AA2E8B}">
+<ds:datastoreItem xmlns:ds="http://schemas.openxmlformats.org/officeDocument/2006/customXml" ds:itemID="{31040FEB-436A-4377-8707-EB35E1BCC82F}">
   <ds:schemaRefs>
     <ds:schemaRef ds:uri="http://schemas.openxmlformats.org/officeDocument/2006/bibliography"/>
   </ds:schemaRefs>

</xml_diff>